<commit_message>
Agregado de secciones al documento de presentacion.
</commit_message>
<xml_diff>
--- a/docs/presentacion.cleasure.docx
+++ b/docs/presentacion.cleasure.docx
@@ -4,6 +4,10 @@
   <w:body>
     <w:p>
       <w:r>
+        <w:rPr>
+          <w:noProof/>
+          <w:lang w:eastAsia="es-AR"/>
+        </w:rPr>
         <w:drawing>
           <wp:anchor distT="0" distB="0" distL="114300" distR="114300" simplePos="0" relativeHeight="251658240" behindDoc="1" locked="0" layoutInCell="1" allowOverlap="1" wp14:anchorId="21D445FF" wp14:editId="678E1DCD">
             <wp:simplePos x="0" y="0"/>
@@ -48,7 +52,7 @@
                     <pic:cNvPicPr/>
                   </pic:nvPicPr>
                   <pic:blipFill>
-                    <a:blip r:embed="rId6" cstate="print">
+                    <a:blip r:embed="rId7" cstate="print">
                       <a:extLst>
                         <a:ext uri="{28A0092B-C50C-407E-A947-70E740481C1C}">
                           <a14:useLocalDpi xmlns:a14="http://schemas.microsoft.com/office/drawing/2010/main" val="0"/>
@@ -351,6 +355,16 @@
     </w:p>
     <w:sdt>
       <w:sdtPr>
+        <w:rPr>
+          <w:rFonts w:asciiTheme="minorHAnsi" w:eastAsiaTheme="minorEastAsia" w:hAnsiTheme="minorHAnsi" w:cstheme="minorBidi"/>
+          <w:b w:val="0"/>
+          <w:bCs w:val="0"/>
+          <w:i w:val="0"/>
+          <w:iCs w:val="0"/>
+          <w:sz w:val="22"/>
+          <w:szCs w:val="22"/>
+          <w:lang w:bidi="ar-SA"/>
+        </w:rPr>
         <w:id w:val="-472750102"/>
         <w:docPartObj>
           <w:docPartGallery w:val="Table of Contents"/>
@@ -359,13 +373,7 @@
       </w:sdtPr>
       <w:sdtEndPr>
         <w:rPr>
-          <w:rFonts w:asciiTheme="minorHAnsi" w:eastAsiaTheme="minorEastAsia" w:hAnsiTheme="minorHAnsi" w:cstheme="minorBidi"/>
-          <w:i w:val="0"/>
-          <w:iCs w:val="0"/>
           <w:noProof/>
-          <w:sz w:val="22"/>
-          <w:szCs w:val="22"/>
-          <w:lang w:bidi="ar-SA"/>
         </w:rPr>
       </w:sdtEndPr>
       <w:sdtContent>
@@ -378,16 +386,644 @@
           </w:r>
         </w:p>
         <w:p>
-          <w:fldSimple w:instr=" TOC \o &quot;1-3&quot; \h \z \u ">
-            <w:r>
-              <w:rPr>
-                <w:b/>
-                <w:bCs/>
-                <w:noProof/>
-              </w:rPr>
-              <w:t>No table of contents entries found.</w:t>
-            </w:r>
-          </w:fldSimple>
+          <w:pPr>
+            <w:pStyle w:val="TOC1"/>
+            <w:tabs>
+              <w:tab w:val="right" w:leader="dot" w:pos="8828"/>
+            </w:tabs>
+            <w:rPr>
+              <w:noProof/>
+              <w:lang w:eastAsia="es-AR"/>
+            </w:rPr>
+          </w:pPr>
+          <w:r>
+            <w:fldChar w:fldCharType="begin"/>
+          </w:r>
+          <w:r>
+            <w:instrText xml:space="preserve"> TOC \o "1-3" \h \z \u </w:instrText>
+          </w:r>
+          <w:r>
+            <w:fldChar w:fldCharType="separate"/>
+          </w:r>
+          <w:hyperlink w:anchor="_Toc327307140" w:history="1">
+            <w:r>
+              <w:rPr>
+                <w:rStyle w:val="Hyperlink"/>
+                <w:noProof/>
+              </w:rPr>
+              <w:t>Introducción</w:t>
+            </w:r>
+            <w:r>
+              <w:rPr>
+                <w:noProof/>
+                <w:webHidden/>
+              </w:rPr>
+              <w:tab/>
+            </w:r>
+            <w:r>
+              <w:rPr>
+                <w:noProof/>
+                <w:webHidden/>
+              </w:rPr>
+              <w:fldChar w:fldCharType="begin"/>
+            </w:r>
+            <w:r>
+              <w:rPr>
+                <w:noProof/>
+                <w:webHidden/>
+              </w:rPr>
+              <w:instrText xml:space="preserve"> PAGEREF _Toc327307140 \h </w:instrText>
+            </w:r>
+            <w:r>
+              <w:rPr>
+                <w:noProof/>
+                <w:webHidden/>
+              </w:rPr>
+            </w:r>
+            <w:r>
+              <w:rPr>
+                <w:noProof/>
+                <w:webHidden/>
+              </w:rPr>
+              <w:fldChar w:fldCharType="separate"/>
+            </w:r>
+            <w:r>
+              <w:rPr>
+                <w:noProof/>
+                <w:webHidden/>
+              </w:rPr>
+              <w:t>3</w:t>
+            </w:r>
+            <w:r>
+              <w:rPr>
+                <w:noProof/>
+                <w:webHidden/>
+              </w:rPr>
+              <w:fldChar w:fldCharType="end"/>
+            </w:r>
+          </w:hyperlink>
+        </w:p>
+        <w:p>
+          <w:pPr>
+            <w:pStyle w:val="TOC1"/>
+            <w:tabs>
+              <w:tab w:val="right" w:leader="dot" w:pos="8828"/>
+            </w:tabs>
+            <w:rPr>
+              <w:noProof/>
+              <w:lang w:eastAsia="es-AR"/>
+            </w:rPr>
+          </w:pPr>
+          <w:hyperlink w:anchor="_Toc327307141" w:history="1">
+            <w:r>
+              <w:rPr>
+                <w:rStyle w:val="Hyperlink"/>
+                <w:noProof/>
+              </w:rPr>
+              <w:t>¿Qué es Clojure?</w:t>
+            </w:r>
+            <w:r>
+              <w:rPr>
+                <w:noProof/>
+                <w:webHidden/>
+              </w:rPr>
+              <w:tab/>
+            </w:r>
+            <w:r>
+              <w:rPr>
+                <w:noProof/>
+                <w:webHidden/>
+              </w:rPr>
+              <w:fldChar w:fldCharType="begin"/>
+            </w:r>
+            <w:r>
+              <w:rPr>
+                <w:noProof/>
+                <w:webHidden/>
+              </w:rPr>
+              <w:instrText xml:space="preserve"> PAGEREF _Toc327307141 \h </w:instrText>
+            </w:r>
+            <w:r>
+              <w:rPr>
+                <w:noProof/>
+                <w:webHidden/>
+              </w:rPr>
+            </w:r>
+            <w:r>
+              <w:rPr>
+                <w:noProof/>
+                <w:webHidden/>
+              </w:rPr>
+              <w:fldChar w:fldCharType="separate"/>
+            </w:r>
+            <w:r>
+              <w:rPr>
+                <w:noProof/>
+                <w:webHidden/>
+              </w:rPr>
+              <w:t>3</w:t>
+            </w:r>
+            <w:r>
+              <w:rPr>
+                <w:noProof/>
+                <w:webHidden/>
+              </w:rPr>
+              <w:fldChar w:fldCharType="end"/>
+            </w:r>
+          </w:hyperlink>
+        </w:p>
+        <w:p>
+          <w:pPr>
+            <w:pStyle w:val="TOC1"/>
+            <w:tabs>
+              <w:tab w:val="right" w:leader="dot" w:pos="8828"/>
+            </w:tabs>
+            <w:rPr>
+              <w:noProof/>
+              <w:lang w:eastAsia="es-AR"/>
+            </w:rPr>
+          </w:pPr>
+          <w:hyperlink w:anchor="_Toc327307142" w:history="1">
+            <w:r>
+              <w:rPr>
+                <w:rStyle w:val="Hyperlink"/>
+                <w:noProof/>
+              </w:rPr>
+              <w:t>¿Por qué Clojure?</w:t>
+            </w:r>
+            <w:r>
+              <w:rPr>
+                <w:noProof/>
+                <w:webHidden/>
+              </w:rPr>
+              <w:tab/>
+            </w:r>
+            <w:r>
+              <w:rPr>
+                <w:noProof/>
+                <w:webHidden/>
+              </w:rPr>
+              <w:fldChar w:fldCharType="begin"/>
+            </w:r>
+            <w:r>
+              <w:rPr>
+                <w:noProof/>
+                <w:webHidden/>
+              </w:rPr>
+              <w:instrText xml:space="preserve"> PAGEREF _Toc327307142 \h </w:instrText>
+            </w:r>
+            <w:r>
+              <w:rPr>
+                <w:noProof/>
+                <w:webHidden/>
+              </w:rPr>
+            </w:r>
+            <w:r>
+              <w:rPr>
+                <w:noProof/>
+                <w:webHidden/>
+              </w:rPr>
+              <w:fldChar w:fldCharType="separate"/>
+            </w:r>
+            <w:r>
+              <w:rPr>
+                <w:noProof/>
+                <w:webHidden/>
+              </w:rPr>
+              <w:t>3</w:t>
+            </w:r>
+            <w:r>
+              <w:rPr>
+                <w:noProof/>
+                <w:webHidden/>
+              </w:rPr>
+              <w:fldChar w:fldCharType="end"/>
+            </w:r>
+          </w:hyperlink>
+        </w:p>
+        <w:p>
+          <w:pPr>
+            <w:pStyle w:val="TOC1"/>
+            <w:tabs>
+              <w:tab w:val="right" w:leader="dot" w:pos="8828"/>
+            </w:tabs>
+            <w:rPr>
+              <w:noProof/>
+              <w:lang w:eastAsia="es-AR"/>
+            </w:rPr>
+          </w:pPr>
+          <w:hyperlink w:anchor="_Toc327307143" w:history="1">
+            <w:r>
+              <w:rPr>
+                <w:rStyle w:val="Hyperlink"/>
+                <w:noProof/>
+              </w:rPr>
+              <w:t>¿Qué es un IDE?</w:t>
+            </w:r>
+            <w:r>
+              <w:rPr>
+                <w:noProof/>
+                <w:webHidden/>
+              </w:rPr>
+              <w:tab/>
+            </w:r>
+            <w:r>
+              <w:rPr>
+                <w:noProof/>
+                <w:webHidden/>
+              </w:rPr>
+              <w:fldChar w:fldCharType="begin"/>
+            </w:r>
+            <w:r>
+              <w:rPr>
+                <w:noProof/>
+                <w:webHidden/>
+              </w:rPr>
+              <w:instrText xml:space="preserve"> PAGEREF _Toc327307143 \h </w:instrText>
+            </w:r>
+            <w:r>
+              <w:rPr>
+                <w:noProof/>
+                <w:webHidden/>
+              </w:rPr>
+            </w:r>
+            <w:r>
+              <w:rPr>
+                <w:noProof/>
+                <w:webHidden/>
+              </w:rPr>
+              <w:fldChar w:fldCharType="separate"/>
+            </w:r>
+            <w:r>
+              <w:rPr>
+                <w:noProof/>
+                <w:webHidden/>
+              </w:rPr>
+              <w:t>3</w:t>
+            </w:r>
+            <w:r>
+              <w:rPr>
+                <w:noProof/>
+                <w:webHidden/>
+              </w:rPr>
+              <w:fldChar w:fldCharType="end"/>
+            </w:r>
+          </w:hyperlink>
+        </w:p>
+        <w:p>
+          <w:pPr>
+            <w:pStyle w:val="TOC1"/>
+            <w:tabs>
+              <w:tab w:val="right" w:leader="dot" w:pos="8828"/>
+            </w:tabs>
+            <w:rPr>
+              <w:noProof/>
+              <w:lang w:eastAsia="es-AR"/>
+            </w:rPr>
+          </w:pPr>
+          <w:hyperlink w:anchor="_Toc327307144" w:history="1">
+            <w:r>
+              <w:rPr>
+                <w:rStyle w:val="Hyperlink"/>
+                <w:noProof/>
+              </w:rPr>
+              <w:t>¿Por qué un IDE para Clojure?</w:t>
+            </w:r>
+            <w:r>
+              <w:rPr>
+                <w:noProof/>
+                <w:webHidden/>
+              </w:rPr>
+              <w:tab/>
+            </w:r>
+            <w:r>
+              <w:rPr>
+                <w:noProof/>
+                <w:webHidden/>
+              </w:rPr>
+              <w:fldChar w:fldCharType="begin"/>
+            </w:r>
+            <w:r>
+              <w:rPr>
+                <w:noProof/>
+                <w:webHidden/>
+              </w:rPr>
+              <w:instrText xml:space="preserve"> PAGEREF _Toc327307144 \h </w:instrText>
+            </w:r>
+            <w:r>
+              <w:rPr>
+                <w:noProof/>
+                <w:webHidden/>
+              </w:rPr>
+            </w:r>
+            <w:r>
+              <w:rPr>
+                <w:noProof/>
+                <w:webHidden/>
+              </w:rPr>
+              <w:fldChar w:fldCharType="separate"/>
+            </w:r>
+            <w:r>
+              <w:rPr>
+                <w:noProof/>
+                <w:webHidden/>
+              </w:rPr>
+              <w:t>3</w:t>
+            </w:r>
+            <w:r>
+              <w:rPr>
+                <w:noProof/>
+                <w:webHidden/>
+              </w:rPr>
+              <w:fldChar w:fldCharType="end"/>
+            </w:r>
+          </w:hyperlink>
+        </w:p>
+        <w:p>
+          <w:pPr>
+            <w:pStyle w:val="TOC1"/>
+            <w:tabs>
+              <w:tab w:val="right" w:leader="dot" w:pos="8828"/>
+            </w:tabs>
+            <w:rPr>
+              <w:noProof/>
+              <w:lang w:eastAsia="es-AR"/>
+            </w:rPr>
+          </w:pPr>
+          <w:hyperlink w:anchor="_Toc327307145" w:history="1">
+            <w:r>
+              <w:rPr>
+                <w:rStyle w:val="Hyperlink"/>
+                <w:noProof/>
+              </w:rPr>
+              <w:t>Desafíos</w:t>
+            </w:r>
+            <w:r>
+              <w:rPr>
+                <w:noProof/>
+                <w:webHidden/>
+              </w:rPr>
+              <w:tab/>
+            </w:r>
+            <w:r>
+              <w:rPr>
+                <w:noProof/>
+                <w:webHidden/>
+              </w:rPr>
+              <w:fldChar w:fldCharType="begin"/>
+            </w:r>
+            <w:r>
+              <w:rPr>
+                <w:noProof/>
+                <w:webHidden/>
+              </w:rPr>
+              <w:instrText xml:space="preserve"> PAGEREF _Toc327307145 \h </w:instrText>
+            </w:r>
+            <w:r>
+              <w:rPr>
+                <w:noProof/>
+                <w:webHidden/>
+              </w:rPr>
+            </w:r>
+            <w:r>
+              <w:rPr>
+                <w:noProof/>
+                <w:webHidden/>
+              </w:rPr>
+              <w:fldChar w:fldCharType="separate"/>
+            </w:r>
+            <w:r>
+              <w:rPr>
+                <w:noProof/>
+                <w:webHidden/>
+              </w:rPr>
+              <w:t>4</w:t>
+            </w:r>
+            <w:r>
+              <w:rPr>
+                <w:noProof/>
+                <w:webHidden/>
+              </w:rPr>
+              <w:fldChar w:fldCharType="end"/>
+            </w:r>
+          </w:hyperlink>
+        </w:p>
+        <w:p>
+          <w:pPr>
+            <w:pStyle w:val="TOC1"/>
+            <w:tabs>
+              <w:tab w:val="right" w:leader="dot" w:pos="8828"/>
+            </w:tabs>
+            <w:rPr>
+              <w:noProof/>
+              <w:lang w:eastAsia="es-AR"/>
+            </w:rPr>
+          </w:pPr>
+          <w:hyperlink w:anchor="_Toc327307146" w:history="1">
+            <w:r>
+              <w:rPr>
+                <w:rStyle w:val="Hyperlink"/>
+                <w:noProof/>
+              </w:rPr>
+              <w:t>Ventajas</w:t>
+            </w:r>
+            <w:r>
+              <w:rPr>
+                <w:noProof/>
+                <w:webHidden/>
+              </w:rPr>
+              <w:tab/>
+            </w:r>
+            <w:r>
+              <w:rPr>
+                <w:noProof/>
+                <w:webHidden/>
+              </w:rPr>
+              <w:fldChar w:fldCharType="begin"/>
+            </w:r>
+            <w:r>
+              <w:rPr>
+                <w:noProof/>
+                <w:webHidden/>
+              </w:rPr>
+              <w:instrText xml:space="preserve"> PAGEREF _Toc327307146 \h </w:instrText>
+            </w:r>
+            <w:r>
+              <w:rPr>
+                <w:noProof/>
+                <w:webHidden/>
+              </w:rPr>
+            </w:r>
+            <w:r>
+              <w:rPr>
+                <w:noProof/>
+                <w:webHidden/>
+              </w:rPr>
+              <w:fldChar w:fldCharType="separate"/>
+            </w:r>
+            <w:r>
+              <w:rPr>
+                <w:noProof/>
+                <w:webHidden/>
+              </w:rPr>
+              <w:t>4</w:t>
+            </w:r>
+            <w:r>
+              <w:rPr>
+                <w:noProof/>
+                <w:webHidden/>
+              </w:rPr>
+              <w:fldChar w:fldCharType="end"/>
+            </w:r>
+          </w:hyperlink>
+        </w:p>
+        <w:p>
+          <w:pPr>
+            <w:pStyle w:val="TOC1"/>
+            <w:tabs>
+              <w:tab w:val="right" w:leader="dot" w:pos="8828"/>
+            </w:tabs>
+            <w:rPr>
+              <w:noProof/>
+              <w:lang w:eastAsia="es-AR"/>
+            </w:rPr>
+          </w:pPr>
+          <w:hyperlink w:anchor="_Toc327307147" w:history="1">
+            <w:r>
+              <w:rPr>
+                <w:rStyle w:val="Hyperlink"/>
+                <w:noProof/>
+              </w:rPr>
+              <w:t>Desventajas</w:t>
+            </w:r>
+            <w:r>
+              <w:rPr>
+                <w:noProof/>
+                <w:webHidden/>
+              </w:rPr>
+              <w:tab/>
+            </w:r>
+            <w:r>
+              <w:rPr>
+                <w:noProof/>
+                <w:webHidden/>
+              </w:rPr>
+              <w:fldChar w:fldCharType="begin"/>
+            </w:r>
+            <w:r>
+              <w:rPr>
+                <w:noProof/>
+                <w:webHidden/>
+              </w:rPr>
+              <w:instrText xml:space="preserve"> PAGEREF _Toc327307147 \h </w:instrText>
+            </w:r>
+            <w:r>
+              <w:rPr>
+                <w:noProof/>
+                <w:webHidden/>
+              </w:rPr>
+            </w:r>
+            <w:r>
+              <w:rPr>
+                <w:noProof/>
+                <w:webHidden/>
+              </w:rPr>
+              <w:fldChar w:fldCharType="separate"/>
+            </w:r>
+            <w:r>
+              <w:rPr>
+                <w:noProof/>
+                <w:webHidden/>
+              </w:rPr>
+              <w:t>4</w:t>
+            </w:r>
+            <w:r>
+              <w:rPr>
+                <w:noProof/>
+                <w:webHidden/>
+              </w:rPr>
+              <w:fldChar w:fldCharType="end"/>
+            </w:r>
+          </w:hyperlink>
+        </w:p>
+        <w:p>
+          <w:pPr>
+            <w:pStyle w:val="TOC1"/>
+            <w:tabs>
+              <w:tab w:val="right" w:leader="dot" w:pos="8828"/>
+            </w:tabs>
+            <w:rPr>
+              <w:noProof/>
+              <w:lang w:eastAsia="es-AR"/>
+            </w:rPr>
+          </w:pPr>
+          <w:hyperlink w:anchor="_Toc327307148" w:history="1">
+            <w:r>
+              <w:rPr>
+                <w:rStyle w:val="Hyperlink"/>
+                <w:noProof/>
+              </w:rPr>
+              <w:t>Conclusión</w:t>
+            </w:r>
+            <w:r>
+              <w:rPr>
+                <w:noProof/>
+                <w:webHidden/>
+              </w:rPr>
+              <w:tab/>
+            </w:r>
+            <w:r>
+              <w:rPr>
+                <w:noProof/>
+                <w:webHidden/>
+              </w:rPr>
+              <w:fldChar w:fldCharType="begin"/>
+            </w:r>
+            <w:r>
+              <w:rPr>
+                <w:noProof/>
+                <w:webHidden/>
+              </w:rPr>
+              <w:instrText xml:space="preserve"> PAGEREF _Toc327307148 \h </w:instrText>
+            </w:r>
+            <w:r>
+              <w:rPr>
+                <w:noProof/>
+                <w:webHidden/>
+              </w:rPr>
+            </w:r>
+            <w:r>
+              <w:rPr>
+                <w:noProof/>
+                <w:webHidden/>
+              </w:rPr>
+              <w:fldChar w:fldCharType="separate"/>
+            </w:r>
+            <w:r>
+              <w:rPr>
+                <w:noProof/>
+                <w:webHidden/>
+              </w:rPr>
+              <w:t>4</w:t>
+            </w:r>
+            <w:r>
+              <w:rPr>
+                <w:noProof/>
+                <w:webHidden/>
+              </w:rPr>
+              <w:fldChar w:fldCharType="end"/>
+            </w:r>
+          </w:hyperlink>
+        </w:p>
+        <w:p>
+          <w:r>
+            <w:rPr>
+              <w:b/>
+              <w:bCs/>
+              <w:noProof/>
+            </w:rPr>
+            <w:fldChar w:fldCharType="end"/>
+          </w:r>
         </w:p>
       </w:sdtContent>
     </w:sdt>
@@ -404,10 +1040,12 @@
       <w:pPr>
         <w:pStyle w:val="Heading1"/>
       </w:pPr>
+      <w:bookmarkStart w:id="0" w:name="_Toc327307140"/>
       <w:r>
         <w:lastRenderedPageBreak/>
         <w:t>Introducción</w:t>
       </w:r>
+      <w:bookmarkEnd w:id="0"/>
     </w:p>
     <w:p>
       <w:r>
@@ -495,7 +1133,16 @@
       </w:r>
       <w:proofErr w:type="spellEnd"/>
       <w:r>
-        <w:t xml:space="preserve">) para trabajar con el idioma </w:t>
+        <w:t xml:space="preserve">) </w:t>
+      </w:r>
+      <w:r>
+        <w:t xml:space="preserve">pensado principalmente </w:t>
+      </w:r>
+      <w:r>
+        <w:t xml:space="preserve">para trabajar con el </w:t>
+      </w:r>
+      <w:r>
+        <w:t xml:space="preserve">lenguaje </w:t>
       </w:r>
       <w:r>
         <w:rPr>
@@ -504,7 +1151,10 @@
         <w:t>Clojure</w:t>
       </w:r>
       <w:r>
-        <w:t xml:space="preserve"> en un ambiente donde la </w:t>
+        <w:t xml:space="preserve"> (aunque extensible a otros lenguaje), que ofrezca una</w:t>
+      </w:r>
+      <w:r>
+        <w:t xml:space="preserve"> </w:t>
       </w:r>
       <w:r>
         <w:rPr>
@@ -531,21 +1181,26 @@
         <w:t>de usuario</w:t>
       </w:r>
       <w:r>
-        <w:t xml:space="preserve"> (UX) sea accesible y fomente la productividad en un entorno gráfico moderno y familiar.</w:t>
+        <w:t xml:space="preserve"> (UX) accesible y </w:t>
+      </w:r>
+      <w:r>
+        <w:t xml:space="preserve">que </w:t>
+      </w:r>
+      <w:r>
+        <w:t>fomente la productividad en un entorno gráfico moderno y familiar.</w:t>
       </w:r>
     </w:p>
     <w:p>
       <w:pPr>
         <w:pStyle w:val="Heading1"/>
       </w:pPr>
+      <w:bookmarkStart w:id="1" w:name="_Toc327307141"/>
       <w:r>
         <w:t>¿Qué es Clojure?</w:t>
       </w:r>
+      <w:bookmarkEnd w:id="1"/>
     </w:p>
     <w:p>
-      <w:pPr>
-        <w:jc w:val="both"/>
-      </w:pPr>
       <w:r>
         <w:rPr>
           <w:b/>
@@ -571,140 +1226,1365 @@
         <w:t>un lenguaje de programación diseñado por John McCarthy en 1957</w:t>
       </w:r>
       <w:r>
+        <w:t xml:space="preserve"> [REF]</w:t>
+      </w:r>
+      <w:r>
+        <w:t>. Desde su creación en ese año</w:t>
+      </w:r>
+      <w:r>
+        <w:t xml:space="preserve"> han surgido un gran número de implementaciones de dicho lenguaje, siendo las más conocidas al día de hoy </w:t>
+      </w:r>
+      <w:proofErr w:type="spellStart"/>
+      <w:r>
+        <w:rPr>
+          <w:b/>
+        </w:rPr>
+        <w:t>Common</w:t>
+      </w:r>
+      <w:proofErr w:type="spellEnd"/>
+      <w:r>
+        <w:rPr>
+          <w:b/>
+        </w:rPr>
+        <w:t xml:space="preserve"> Lisp</w:t>
+      </w:r>
+      <w:r>
+        <w:t xml:space="preserve"> y </w:t>
+      </w:r>
+      <w:proofErr w:type="spellStart"/>
+      <w:r>
+        <w:rPr>
+          <w:b/>
+        </w:rPr>
+        <w:t>Scheme</w:t>
+      </w:r>
+      <w:proofErr w:type="spellEnd"/>
+      <w:r>
+        <w:t xml:space="preserve"> [REF].</w:t>
+      </w:r>
+      <w:r>
         <w:t xml:space="preserve"> </w:t>
       </w:r>
       <w:r>
-        <w:t>[REF]</w:t>
-      </w:r>
-      <w:r>
-        <w:t>. Desde su creación en ese año</w:t>
-      </w:r>
-      <w:r>
-        <w:t xml:space="preserve"> han surgido un gran número de implementaciones de dicho lenguaje, siendo las más conocidas al día de hoy </w:t>
-      </w:r>
-      <w:proofErr w:type="spellStart"/>
-      <w:r>
-        <w:t>Common</w:t>
-      </w:r>
-      <w:proofErr w:type="spellEnd"/>
-      <w:r>
-        <w:t xml:space="preserve"> Lisp y </w:t>
-      </w:r>
-      <w:proofErr w:type="spellStart"/>
-      <w:r>
-        <w:t>Scheme</w:t>
-      </w:r>
-      <w:proofErr w:type="spellEnd"/>
-      <w:r>
-        <w:t xml:space="preserve"> [REF].</w:t>
-      </w:r>
-      <w:r>
-        <w:t xml:space="preserve"> La principal razón por la cual existe un gran número de implementaciones de este lenguaje, es la simplicidad de su sintaxis, la cual se basa en la utilización de paréntesis y notación prefija.</w:t>
+        <w:t xml:space="preserve">Una de las razones </w:t>
+      </w:r>
+      <w:r>
+        <w:t>por la cual existe un gran número de implementaciones de este lenguaje, es la simplicidad de su sintaxis, la cual se basa en la utilización de paréntesis y notación prefija</w:t>
+      </w:r>
+      <w:r>
+        <w:t xml:space="preserve"> [REF] como elemento de expresión.</w:t>
       </w:r>
     </w:p>
     <w:p>
-      <w:pPr>
-        <w:jc w:val="both"/>
-      </w:pPr>
-      <w:r>
-        <w:t xml:space="preserve">Originalmente </w:t>
-      </w:r>
-      <w:r>
-        <w:rPr>
-          <w:b/>
-        </w:rPr>
-        <w:t>Clojure</w:t>
-      </w:r>
-      <w:r>
-        <w:t xml:space="preserve"> fue implementado para correr sobre la JVM (Java </w:t>
+      <w:r>
+        <w:rPr>
+          <w:b/>
+        </w:rPr>
+        <w:t>Lisp</w:t>
+      </w:r>
+      <w:r>
+        <w:t xml:space="preserve">, a pesar de ser un lenguaje con gran poder de expresión, por muchos años fue considerado como un lenguaje de uso </w:t>
+      </w:r>
+      <w:r>
+        <w:t>académico</w:t>
+      </w:r>
+      <w:r>
+        <w:t xml:space="preserve"> y relacionado con la rama de investigación en Inteligencia </w:t>
+      </w:r>
+      <w:proofErr w:type="gramStart"/>
+      <w:r>
+        <w:t>Artificial[</w:t>
+      </w:r>
+      <w:proofErr w:type="gramEnd"/>
+      <w:r>
+        <w:t xml:space="preserve">REF]. No obstante también se lo utilizó para el desarrollo de algunas aplicaciones comerciales como </w:t>
       </w:r>
       <w:proofErr w:type="spellStart"/>
       <w:r>
-        <w:t>Virutal</w:t>
+        <w:rPr>
+          <w:b/>
+        </w:rPr>
+        <w:t>Viaweb</w:t>
       </w:r>
       <w:proofErr w:type="spellEnd"/>
       <w:r>
-        <w:t xml:space="preserve"> Machine) y diseñado para soportar interoperabilidad con las librerías de Java existentes [REF]</w:t>
-      </w:r>
-      <w:bookmarkStart w:id="0" w:name="_GoBack"/>
-      <w:bookmarkEnd w:id="0"/>
-      <w:r>
-        <w:t xml:space="preserve">. </w:t>
+        <w:t>, uno de los primeros sitios en ofrecer una plataforma web de e-</w:t>
+      </w:r>
+      <w:proofErr w:type="spellStart"/>
+      <w:r>
+        <w:t>commerce</w:t>
+      </w:r>
+      <w:proofErr w:type="spellEnd"/>
+      <w:r>
+        <w:t xml:space="preserve"> y que luego fue comprado por </w:t>
+      </w:r>
+      <w:proofErr w:type="spellStart"/>
+      <w:r>
+        <w:rPr>
+          <w:b/>
+        </w:rPr>
+        <w:t>Yahoo</w:t>
+      </w:r>
+      <w:proofErr w:type="spellEnd"/>
+      <w:r>
+        <w:t xml:space="preserve"> </w:t>
+      </w:r>
+      <w:sdt>
+        <w:sdtPr>
+          <w:id w:val="-2046981245"/>
+          <w:citation/>
+        </w:sdtPr>
+        <w:sdtContent>
+          <w:r>
+            <w:fldChar w:fldCharType="begin"/>
+          </w:r>
+          <w:r>
+            <w:instrText xml:space="preserve"> CITATION Pau01 \l 11274 </w:instrText>
+          </w:r>
+          <w:r>
+            <w:fldChar w:fldCharType="separate"/>
+          </w:r>
+          <w:r>
+            <w:rPr>
+              <w:noProof/>
+            </w:rPr>
+            <w:t>(Graham, 2001)</w:t>
+          </w:r>
+          <w:r>
+            <w:fldChar w:fldCharType="end"/>
+          </w:r>
+        </w:sdtContent>
+      </w:sdt>
+      <w:r>
+        <w:t>.</w:t>
       </w:r>
     </w:p>
     <w:p>
-      <w:pPr>
-        <w:jc w:val="both"/>
-      </w:pPr>
-    </w:p>
-    <w:p>
-      <w:r>
-        <w:t xml:space="preserve">A pesar de ser un lenguaje con gran poder de expresión, por muchos años estuvo </w:t>
+      <w:r>
+        <w:rPr>
+          <w:b/>
+        </w:rPr>
+        <w:t>Clojure</w:t>
+      </w:r>
+      <w:r>
+        <w:t xml:space="preserve"> </w:t>
+      </w:r>
+      <w:r>
+        <w:t xml:space="preserve">fue creado por Rick </w:t>
+      </w:r>
+      <w:proofErr w:type="spellStart"/>
+      <w:r>
+        <w:t>Hickey</w:t>
+      </w:r>
+      <w:proofErr w:type="spellEnd"/>
+      <w:r>
+        <w:t xml:space="preserve"> en el 2008 [REF], su implementación le permitía </w:t>
+      </w:r>
+      <w:r>
+        <w:t xml:space="preserve">correr sobre la </w:t>
+      </w:r>
+      <w:r>
+        <w:rPr>
+          <w:b/>
+        </w:rPr>
+        <w:t>JVM</w:t>
+      </w:r>
+      <w:r>
+        <w:t xml:space="preserve"> (Java </w:t>
+      </w:r>
+      <w:proofErr w:type="spellStart"/>
+      <w:r>
+        <w:t>Virutal</w:t>
+      </w:r>
+      <w:proofErr w:type="spellEnd"/>
+      <w:r>
+        <w:t xml:space="preserve"> Machine) y diseñado para soportar interoperabilidad con las librerías de </w:t>
+      </w:r>
+      <w:r>
+        <w:t xml:space="preserve">existentes </w:t>
+      </w:r>
+      <w:r>
+        <w:t xml:space="preserve">Java </w:t>
+      </w:r>
+      <w:r>
+        <w:t>[REF], pero la comunidad open-</w:t>
+      </w:r>
+      <w:proofErr w:type="spellStart"/>
+      <w:r>
+        <w:t>source</w:t>
+      </w:r>
+      <w:proofErr w:type="spellEnd"/>
+      <w:r>
+        <w:t xml:space="preserve"> extendió las plataformas donde se puede utilizar este lenguaje creando soporte para el </w:t>
+      </w:r>
+      <w:r>
+        <w:rPr>
+          <w:b/>
+        </w:rPr>
+        <w:t>CLR</w:t>
+      </w:r>
+      <w:r>
+        <w:t xml:space="preserve"> (</w:t>
+      </w:r>
+      <w:proofErr w:type="spellStart"/>
+      <w:r>
+        <w:t>Common</w:t>
+      </w:r>
+      <w:proofErr w:type="spellEnd"/>
+      <w:r>
+        <w:t xml:space="preserve"> </w:t>
+      </w:r>
+      <w:proofErr w:type="spellStart"/>
+      <w:r>
+        <w:t>Language</w:t>
+      </w:r>
+      <w:proofErr w:type="spellEnd"/>
+      <w:r>
+        <w:t xml:space="preserve"> </w:t>
+      </w:r>
+      <w:proofErr w:type="spellStart"/>
+      <w:r>
+        <w:t>Runtime</w:t>
+      </w:r>
+      <w:proofErr w:type="spellEnd"/>
+      <w:r>
+        <w:t xml:space="preserve">) de </w:t>
+      </w:r>
+      <w:r>
+        <w:rPr>
+          <w:b/>
+        </w:rPr>
+        <w:t>Microsoft.NET</w:t>
+      </w:r>
+      <w:r>
+        <w:t xml:space="preserve"> y un compilador a </w:t>
+      </w:r>
+      <w:r>
+        <w:rPr>
+          <w:b/>
+        </w:rPr>
+        <w:t>JavaScript</w:t>
+      </w:r>
+      <w:r>
+        <w:t xml:space="preserve"> llamado </w:t>
+      </w:r>
+      <w:proofErr w:type="spellStart"/>
+      <w:r>
+        <w:rPr>
+          <w:b/>
+        </w:rPr>
+        <w:t>ClojureScript</w:t>
+      </w:r>
+      <w:proofErr w:type="spellEnd"/>
+      <w:r>
+        <w:t>.</w:t>
       </w:r>
     </w:p>
     <w:p>
       <w:pPr>
         <w:pStyle w:val="Heading1"/>
       </w:pPr>
+      <w:bookmarkStart w:id="2" w:name="_Toc327307142"/>
       <w:r>
         <w:t>¿Por qué Clojure?</w:t>
+      </w:r>
+      <w:bookmarkEnd w:id="2"/>
+    </w:p>
+    <w:p>
+      <w:r>
+        <w:t>Desde su aparición hace unos años</w:t>
+      </w:r>
+      <w:r>
+        <w:t>,</w:t>
+      </w:r>
+      <w:r>
+        <w:t xml:space="preserve"> </w:t>
+      </w:r>
+      <w:r>
+        <w:rPr>
+          <w:b/>
+        </w:rPr>
+        <w:t>Clojure</w:t>
+      </w:r>
+      <w:r>
+        <w:t xml:space="preserve"> fue ganando </w:t>
+      </w:r>
+      <w:r>
+        <w:t>terreno en las comunidades de programación, tanto por su</w:t>
+      </w:r>
+      <w:r>
+        <w:t xml:space="preserve"> poder de expresión como por la posibilidad de </w:t>
+      </w:r>
+      <w:r>
+        <w:t xml:space="preserve">reutilización de </w:t>
+      </w:r>
+      <w:r>
+        <w:t>librerías existentes de Java.</w:t>
       </w:r>
     </w:p>
     <w:p>
       <w:pPr>
         <w:pStyle w:val="Heading1"/>
       </w:pPr>
-      <w:r>
-        <w:t xml:space="preserve">¿Qué es </w:t>
-      </w:r>
-      <w:r>
-        <w:t>un IDE</w:t>
-      </w:r>
-      <w:r>
-        <w:t>?</w:t>
+      <w:bookmarkStart w:id="3" w:name="_Toc327307143"/>
+      <w:r>
+        <w:t>¿Qué es un IDE?</w:t>
+      </w:r>
+      <w:bookmarkEnd w:id="3"/>
+    </w:p>
+    <w:p>
+      <w:r>
+        <w:t xml:space="preserve">Un </w:t>
+      </w:r>
+      <w:r>
+        <w:rPr>
+          <w:b/>
+        </w:rPr>
+        <w:t>IDE</w:t>
+      </w:r>
+      <w:r>
+        <w:t xml:space="preserve"> es una aplicación que ofrece un conjunto de herramientas que facilita el desarrollo de aplicaciones informáticas de distintos tipos, en uno o varios lenguajes determinados. Existen hoy en día </w:t>
+      </w:r>
+      <w:proofErr w:type="spellStart"/>
+      <w:r>
+        <w:rPr>
+          <w:b/>
+        </w:rPr>
+        <w:t>IDE</w:t>
+      </w:r>
+      <w:r>
+        <w:t>s</w:t>
+      </w:r>
+      <w:proofErr w:type="spellEnd"/>
+      <w:r>
+        <w:t xml:space="preserve"> tanto de carácter propietario como </w:t>
+      </w:r>
+      <w:r>
+        <w:t>open-</w:t>
+      </w:r>
+      <w:proofErr w:type="spellStart"/>
+      <w:r>
+        <w:t>source</w:t>
+      </w:r>
+      <w:proofErr w:type="spellEnd"/>
+      <w:r>
+        <w:t xml:space="preserve">, siendo los más conocidos el </w:t>
+      </w:r>
+      <w:r>
+        <w:rPr>
+          <w:b/>
+        </w:rPr>
+        <w:t>Microsoft Visual Studio</w:t>
+      </w:r>
+      <w:r>
+        <w:t xml:space="preserve">, utilizado para </w:t>
+      </w:r>
+      <w:proofErr w:type="spellStart"/>
+      <w:r>
+        <w:t>desarrolar</w:t>
+      </w:r>
+      <w:proofErr w:type="spellEnd"/>
+      <w:r>
+        <w:t xml:space="preserve"> en la plataforma </w:t>
+      </w:r>
+      <w:r>
+        <w:rPr>
+          <w:b/>
+        </w:rPr>
+        <w:t>.NET</w:t>
+      </w:r>
+      <w:r>
+        <w:t xml:space="preserve">, y el </w:t>
+      </w:r>
+      <w:r>
+        <w:rPr>
+          <w:b/>
+        </w:rPr>
+        <w:t>Eclipse</w:t>
+      </w:r>
+      <w:r>
+        <w:t xml:space="preserve"> orientado principalmente a desarrollos en </w:t>
+      </w:r>
+      <w:r>
+        <w:rPr>
+          <w:b/>
+        </w:rPr>
+        <w:t>Java</w:t>
+      </w:r>
+      <w:r>
+        <w:t>.</w:t>
+      </w:r>
+    </w:p>
+    <w:p>
+      <w:r>
+        <w:lastRenderedPageBreak/>
+        <w:t xml:space="preserve">El objetivo de todo </w:t>
+      </w:r>
+      <w:r>
+        <w:rPr>
+          <w:b/>
+        </w:rPr>
+        <w:t>IDE</w:t>
+      </w:r>
+      <w:r>
+        <w:t xml:space="preserve"> es facilitar la tarea de crear software, de forma tal que se logre aumentar la productividad </w:t>
+      </w:r>
+      <w:r>
+        <w:t xml:space="preserve">del usuario </w:t>
+      </w:r>
+      <w:r>
+        <w:t>y minimizar las operaciones rutinarias o que no aportan valor al producto que se quiere generar.</w:t>
       </w:r>
     </w:p>
     <w:p>
       <w:pPr>
         <w:pStyle w:val="Heading1"/>
       </w:pPr>
+      <w:bookmarkStart w:id="4" w:name="_Toc327307144"/>
       <w:r>
         <w:t>¿Por qué un IDE para Clojure?</w:t>
+      </w:r>
+      <w:bookmarkEnd w:id="4"/>
+    </w:p>
+    <w:p>
+      <w:r>
+        <w:t xml:space="preserve">La documentación oficial de </w:t>
+      </w:r>
+      <w:r>
+        <w:rPr>
+          <w:b/>
+        </w:rPr>
+        <w:t>Clojure</w:t>
+      </w:r>
+      <w:r>
+        <w:t xml:space="preserve"> </w:t>
+      </w:r>
+      <w:sdt>
+        <w:sdtPr>
+          <w:id w:val="311141312"/>
+          <w:citation/>
+        </w:sdtPr>
+        <w:sdtContent>
+          <w:r>
+            <w:fldChar w:fldCharType="begin"/>
+          </w:r>
+          <w:r>
+            <w:instrText xml:space="preserve"> CITATION Clo12 \l 11274 </w:instrText>
+          </w:r>
+          <w:r>
+            <w:fldChar w:fldCharType="separate"/>
+          </w:r>
+          <w:r>
+            <w:rPr>
+              <w:noProof/>
+            </w:rPr>
+            <w:t>(Clojure, 2012)</w:t>
+          </w:r>
+          <w:r>
+            <w:fldChar w:fldCharType="end"/>
+          </w:r>
+        </w:sdtContent>
+      </w:sdt>
+      <w:r>
+        <w:t xml:space="preserve"> lista una seria de </w:t>
+      </w:r>
+      <w:r>
+        <w:t xml:space="preserve">opciones para trabajar con </w:t>
+      </w:r>
+      <w:r>
+        <w:t>este lenguaje. Estas son</w:t>
+      </w:r>
+      <w:r>
+        <w:t xml:space="preserve"> en su gran mayoría complementos para </w:t>
+      </w:r>
+      <w:proofErr w:type="spellStart"/>
+      <w:r>
+        <w:rPr>
+          <w:b/>
+        </w:rPr>
+        <w:t>IDE</w:t>
+      </w:r>
+      <w:r>
+        <w:t>s</w:t>
+      </w:r>
+      <w:proofErr w:type="spellEnd"/>
+      <w:r>
+        <w:t xml:space="preserve"> existentes y otras son editores de texto de consola típicamente utilizados por la comunidad de programación</w:t>
+      </w:r>
+      <w:r>
+        <w:t>:</w:t>
+      </w:r>
+    </w:p>
+    <w:p>
+      <w:pPr>
+        <w:pStyle w:val="ListParagraph"/>
+        <w:numPr>
+          <w:ilvl w:val="0"/>
+          <w:numId w:val="1"/>
+        </w:numPr>
+      </w:pPr>
+      <w:proofErr w:type="spellStart"/>
+      <w:r>
+        <w:rPr>
+          <w:b/>
+        </w:rPr>
+        <w:t>Counter-Clockwise</w:t>
+      </w:r>
+      <w:proofErr w:type="spellEnd"/>
+      <w:r>
+        <w:t xml:space="preserve">: complemento para </w:t>
+      </w:r>
+      <w:r>
+        <w:rPr>
+          <w:b/>
+        </w:rPr>
+        <w:t>Eclipse</w:t>
+      </w:r>
+      <w:r>
+        <w:t>.</w:t>
+      </w:r>
+    </w:p>
+    <w:p>
+      <w:pPr>
+        <w:pStyle w:val="ListParagraph"/>
+        <w:numPr>
+          <w:ilvl w:val="0"/>
+          <w:numId w:val="1"/>
+        </w:numPr>
+      </w:pPr>
+      <w:r>
+        <w:rPr>
+          <w:b/>
+        </w:rPr>
+        <w:t>La Clojure</w:t>
+      </w:r>
+      <w:r>
+        <w:t xml:space="preserve">: </w:t>
+      </w:r>
+      <w:r>
+        <w:t xml:space="preserve">complemento para </w:t>
+      </w:r>
+      <w:proofErr w:type="spellStart"/>
+      <w:r>
+        <w:rPr>
+          <w:b/>
+        </w:rPr>
+        <w:t>IntelliJ</w:t>
+      </w:r>
+      <w:proofErr w:type="spellEnd"/>
+      <w:r>
+        <w:t>.</w:t>
+      </w:r>
+    </w:p>
+    <w:p>
+      <w:pPr>
+        <w:pStyle w:val="ListParagraph"/>
+        <w:numPr>
+          <w:ilvl w:val="0"/>
+          <w:numId w:val="1"/>
+        </w:numPr>
+      </w:pPr>
+      <w:proofErr w:type="spellStart"/>
+      <w:r>
+        <w:rPr>
+          <w:b/>
+        </w:rPr>
+        <w:t>Enclojure</w:t>
+      </w:r>
+      <w:proofErr w:type="spellEnd"/>
+      <w:r>
+        <w:t xml:space="preserve">: </w:t>
+      </w:r>
+      <w:r>
+        <w:t xml:space="preserve">complemento para </w:t>
+      </w:r>
+      <w:proofErr w:type="spellStart"/>
+      <w:r>
+        <w:rPr>
+          <w:b/>
+        </w:rPr>
+        <w:t>Netbeans</w:t>
+      </w:r>
+      <w:proofErr w:type="spellEnd"/>
+      <w:r>
+        <w:t>.</w:t>
+      </w:r>
+    </w:p>
+    <w:p>
+      <w:pPr>
+        <w:pStyle w:val="ListParagraph"/>
+        <w:numPr>
+          <w:ilvl w:val="0"/>
+          <w:numId w:val="1"/>
+        </w:numPr>
+      </w:pPr>
+      <w:proofErr w:type="spellStart"/>
+      <w:r>
+        <w:rPr>
+          <w:b/>
+        </w:rPr>
+        <w:t>Clooj</w:t>
+      </w:r>
+      <w:proofErr w:type="spellEnd"/>
+      <w:r>
+        <w:t>:</w:t>
+      </w:r>
+      <w:r>
+        <w:t xml:space="preserve"> editor básico de Clojure.</w:t>
+      </w:r>
+    </w:p>
+    <w:p>
+      <w:pPr>
+        <w:pStyle w:val="ListParagraph"/>
+        <w:numPr>
+          <w:ilvl w:val="0"/>
+          <w:numId w:val="1"/>
+        </w:numPr>
+      </w:pPr>
+      <w:proofErr w:type="spellStart"/>
+      <w:r>
+        <w:rPr>
+          <w:b/>
+        </w:rPr>
+        <w:t>Emacs</w:t>
+      </w:r>
+      <w:proofErr w:type="spellEnd"/>
+      <w:r>
+        <w:t>.</w:t>
+      </w:r>
+    </w:p>
+    <w:p>
+      <w:pPr>
+        <w:pStyle w:val="ListParagraph"/>
+        <w:numPr>
+          <w:ilvl w:val="0"/>
+          <w:numId w:val="1"/>
+        </w:numPr>
+      </w:pPr>
+      <w:proofErr w:type="spellStart"/>
+      <w:r>
+        <w:rPr>
+          <w:b/>
+        </w:rPr>
+        <w:t>Vim</w:t>
+      </w:r>
+      <w:proofErr w:type="spellEnd"/>
+      <w:r>
+        <w:t>.</w:t>
+      </w:r>
+    </w:p>
+    <w:p>
+      <w:r>
+        <w:t xml:space="preserve">Históricamente </w:t>
+      </w:r>
+      <w:r>
+        <w:t xml:space="preserve">la comunidad </w:t>
+      </w:r>
+      <w:r>
+        <w:t xml:space="preserve">de </w:t>
+      </w:r>
+      <w:r>
+        <w:rPr>
+          <w:b/>
+        </w:rPr>
+        <w:t>Lisp</w:t>
+      </w:r>
+      <w:r>
+        <w:t xml:space="preserve"> recomienda para programar en </w:t>
+      </w:r>
+      <w:r>
+        <w:t>este lenguaje</w:t>
+      </w:r>
+      <w:r>
+        <w:t xml:space="preserve"> </w:t>
+      </w:r>
+      <w:r>
+        <w:t xml:space="preserve">o cualquiera de </w:t>
+      </w:r>
+      <w:r>
+        <w:t>sus dialectos</w:t>
+      </w:r>
+      <w:r>
+        <w:t xml:space="preserve"> (como lo es </w:t>
+      </w:r>
+      <w:r>
+        <w:rPr>
+          <w:b/>
+        </w:rPr>
+        <w:t>Clojure</w:t>
+      </w:r>
+      <w:r>
+        <w:t>)</w:t>
+      </w:r>
+      <w:r>
+        <w:t xml:space="preserve">, </w:t>
+      </w:r>
+      <w:r>
+        <w:t xml:space="preserve">alguna aplicación que pertenezca a la </w:t>
+      </w:r>
+      <w:r>
+        <w:t xml:space="preserve">familia </w:t>
+      </w:r>
+      <w:proofErr w:type="spellStart"/>
+      <w:r>
+        <w:rPr>
+          <w:b/>
+        </w:rPr>
+        <w:t>E</w:t>
+      </w:r>
+      <w:r>
+        <w:rPr>
+          <w:b/>
+        </w:rPr>
+        <w:t>macs</w:t>
+      </w:r>
+      <w:proofErr w:type="spellEnd"/>
+      <w:r>
+        <w:t>.</w:t>
+      </w:r>
+      <w:r>
+        <w:t xml:space="preserve"> </w:t>
+      </w:r>
+      <w:r>
+        <w:t xml:space="preserve">En particular se recomienda </w:t>
+      </w:r>
+      <w:r>
+        <w:rPr>
+          <w:b/>
+        </w:rPr>
+        <w:t xml:space="preserve">GNU </w:t>
+      </w:r>
+      <w:proofErr w:type="spellStart"/>
+      <w:r>
+        <w:rPr>
+          <w:b/>
+        </w:rPr>
+        <w:t>Emacs</w:t>
+      </w:r>
+      <w:proofErr w:type="spellEnd"/>
+      <w:r>
+        <w:t xml:space="preserve">, la cual </w:t>
+      </w:r>
+      <w:r>
+        <w:t xml:space="preserve">ofrece una alta flexibilidad por su capacidad de extender sus comandos utilizando </w:t>
+      </w:r>
+      <w:proofErr w:type="spellStart"/>
+      <w:r>
+        <w:rPr>
+          <w:b/>
+        </w:rPr>
+        <w:t>Emacs</w:t>
+      </w:r>
+      <w:proofErr w:type="spellEnd"/>
+      <w:r>
+        <w:rPr>
+          <w:b/>
+        </w:rPr>
+        <w:t xml:space="preserve"> Lisp</w:t>
+      </w:r>
+      <w:r>
+        <w:t xml:space="preserve">, una variante de </w:t>
+      </w:r>
+      <w:r>
+        <w:rPr>
+          <w:b/>
+        </w:rPr>
+        <w:t>Lisp</w:t>
+      </w:r>
+      <w:r>
+        <w:t>.</w:t>
+      </w:r>
+      <w:r>
+        <w:t xml:space="preserve"> </w:t>
+      </w:r>
+    </w:p>
+    <w:p>
+      <w:proofErr w:type="spellStart"/>
+      <w:r>
+        <w:rPr>
+          <w:b/>
+        </w:rPr>
+        <w:t>Emacs</w:t>
+      </w:r>
+      <w:proofErr w:type="spellEnd"/>
+      <w:r>
+        <w:t>, a pesar de ser una herramienta muy poderosa, sufre la desventaja de ser muy poco amigable</w:t>
+      </w:r>
+      <w:r>
+        <w:t>, lo que tiene como consecuencia una curva de aprendizaje muy lenta</w:t>
+      </w:r>
+      <w:r>
+        <w:t xml:space="preserve">. Entre algunas de las cosas que producen </w:t>
+      </w:r>
+      <w:r>
+        <w:t>esto</w:t>
+      </w:r>
+      <w:r>
+        <w:t xml:space="preserve">, se puede mencionar </w:t>
+      </w:r>
+      <w:r>
+        <w:t xml:space="preserve">el hecho </w:t>
+      </w:r>
+      <w:r>
+        <w:t xml:space="preserve">que no ofrece una interfaz de usuario familiar, dado que </w:t>
+      </w:r>
+      <w:r>
+        <w:t>muestra</w:t>
+      </w:r>
+      <w:r>
+        <w:t xml:space="preserve"> al usuario ventanas de puro texto sin incluir al mouse como un elemento de interacción. </w:t>
+      </w:r>
+      <w:r>
+        <w:t>Sumado a esto, p</w:t>
+      </w:r>
+      <w:r>
+        <w:t xml:space="preserve">ara </w:t>
+      </w:r>
+      <w:r>
+        <w:t>poder manejar</w:t>
+      </w:r>
+      <w:r>
+        <w:t xml:space="preserve"> </w:t>
+      </w:r>
+      <w:proofErr w:type="spellStart"/>
+      <w:r>
+        <w:rPr>
+          <w:b/>
+        </w:rPr>
+        <w:t>Emacs</w:t>
+      </w:r>
+      <w:proofErr w:type="spellEnd"/>
+      <w:r>
+        <w:t xml:space="preserve"> con naturalidad</w:t>
+      </w:r>
+      <w:r>
+        <w:t>, se debe</w:t>
+      </w:r>
+      <w:r>
+        <w:t>n</w:t>
+      </w:r>
+      <w:r>
+        <w:t xml:space="preserve"> incorporar algunos conceptos </w:t>
+      </w:r>
+      <w:r>
+        <w:t xml:space="preserve">especiales </w:t>
+      </w:r>
+      <w:r>
+        <w:t xml:space="preserve">que esta aplicación </w:t>
+      </w:r>
+      <w:r>
+        <w:t>utiliza para trabajar</w:t>
+      </w:r>
+      <w:r>
+        <w:t xml:space="preserve">, como son los </w:t>
+      </w:r>
+      <w:r>
+        <w:rPr>
+          <w:b/>
+        </w:rPr>
+        <w:t>buffers</w:t>
+      </w:r>
+      <w:r>
+        <w:t xml:space="preserve">, </w:t>
+      </w:r>
+      <w:r>
+        <w:t xml:space="preserve">mientras que </w:t>
+      </w:r>
+      <w:r>
+        <w:t>también se deben aprender algunas definiciones y nombres nuevos, como l</w:t>
+      </w:r>
+      <w:r>
+        <w:t>a</w:t>
+      </w:r>
+      <w:r>
+        <w:t xml:space="preserve">s operaciones de texto </w:t>
+      </w:r>
+      <w:proofErr w:type="spellStart"/>
+      <w:r>
+        <w:rPr>
+          <w:b/>
+        </w:rPr>
+        <w:t>kill</w:t>
+      </w:r>
+      <w:proofErr w:type="spellEnd"/>
+      <w:r>
+        <w:t xml:space="preserve"> y </w:t>
+      </w:r>
+      <w:proofErr w:type="spellStart"/>
+      <w:r>
+        <w:rPr>
+          <w:b/>
+        </w:rPr>
+        <w:t>yank</w:t>
+      </w:r>
+      <w:proofErr w:type="spellEnd"/>
+      <w:r>
+        <w:t>, entre otras</w:t>
+      </w:r>
+      <w:r>
+        <w:t xml:space="preserve"> </w:t>
+      </w:r>
+      <w:sdt>
+        <w:sdtPr>
+          <w:id w:val="-1473981465"/>
+          <w:citation/>
+        </w:sdtPr>
+        <w:sdtContent>
+          <w:r>
+            <w:fldChar w:fldCharType="begin"/>
+          </w:r>
+          <w:r>
+            <w:instrText xml:space="preserve"> CITATION Bri10 \l 11274 </w:instrText>
+          </w:r>
+          <w:r>
+            <w:fldChar w:fldCharType="separate"/>
+          </w:r>
+          <w:r>
+            <w:rPr>
+              <w:noProof/>
+            </w:rPr>
+            <w:t>(Carper, 2010)</w:t>
+          </w:r>
+          <w:r>
+            <w:fldChar w:fldCharType="end"/>
+          </w:r>
+        </w:sdtContent>
+      </w:sdt>
+      <w:r>
+        <w:t>.</w:t>
+      </w:r>
+    </w:p>
+    <w:p>
+      <w:r>
+        <w:t xml:space="preserve">A pesar de apuntar a todos los </w:t>
+      </w:r>
+      <w:proofErr w:type="spellStart"/>
+      <w:r>
+        <w:rPr>
+          <w:b/>
+        </w:rPr>
+        <w:t>IDE</w:t>
+      </w:r>
+      <w:r>
+        <w:t>s</w:t>
+      </w:r>
+      <w:proofErr w:type="spellEnd"/>
+      <w:r>
+        <w:t xml:space="preserve"> en general, l</w:t>
+      </w:r>
+      <w:r>
+        <w:t>a siguiente imagen trata de captar la naturale</w:t>
+      </w:r>
+      <w:r>
+        <w:t xml:space="preserve">za de lo expuesto anteriormente </w:t>
+      </w:r>
+      <w:sdt>
+        <w:sdtPr>
+          <w:id w:val="1064759614"/>
+          <w:citation/>
+        </w:sdtPr>
+        <w:sdtContent>
+          <w:r>
+            <w:fldChar w:fldCharType="begin"/>
+          </w:r>
+          <w:r>
+            <w:instrText xml:space="preserve">CITATION Sta12 \l 11274 </w:instrText>
+          </w:r>
+          <w:r>
+            <w:fldChar w:fldCharType="separate"/>
+          </w:r>
+          <w:r>
+            <w:rPr>
+              <w:noProof/>
+            </w:rPr>
+            <w:t>(Stanislav, 2012)</w:t>
+          </w:r>
+          <w:r>
+            <w:fldChar w:fldCharType="end"/>
+          </w:r>
+        </w:sdtContent>
+      </w:sdt>
+      <w:r>
+        <w:t>.</w:t>
+      </w:r>
+    </w:p>
+    <w:p>
+      <w:pPr>
+        <w:jc w:val="center"/>
+      </w:pPr>
+      <w:r>
+        <w:rPr>
+          <w:noProof/>
+          <w:lang w:eastAsia="es-AR"/>
+        </w:rPr>
+        <w:drawing>
+          <wp:inline distT="0" distB="0" distL="0" distR="0" wp14:anchorId="156AC7E0" wp14:editId="3C8296BF">
+            <wp:extent cx="3979468" cy="2586339"/>
+            <wp:effectExtent l="0" t="0" r="2540" b="5080"/>
+            <wp:docPr id="2" name="Picture 2" descr="Edit: The moral of the story, for those who didn’t get it, is that a serious programming environment ought to be an intimately-personalized affair, like eyeglasses or a hearing aid.  And that existing solutions fall laughably short of this goal.  Emacs, the supposed counter-example, is conceptually heavy and unbearably complex for everyday “civilian” use – like the phoropter in the upper left hand corner.  Vi, another favorite, is reminiscent of the stenopeic eyeglasses that are sometimes donated to poor countries: a “one size fits all” wrong tool for every job. Where, then, is the environment which adapts to its user, rather than demanding that its user adapt to it?" title="Loper OS: Programmer's Editors, Illustrated."/>
+            <wp:cNvGraphicFramePr>
+              <a:graphicFrameLocks xmlns:a="http://schemas.openxmlformats.org/drawingml/2006/main" noChangeAspect="1"/>
+            </wp:cNvGraphicFramePr>
+            <a:graphic xmlns:a="http://schemas.openxmlformats.org/drawingml/2006/main">
+              <a:graphicData uri="http://schemas.openxmlformats.org/drawingml/2006/picture">
+                <pic:pic xmlns:pic="http://schemas.openxmlformats.org/drawingml/2006/picture">
+                  <pic:nvPicPr>
+                    <pic:cNvPr id="0" name="editors.png"/>
+                    <pic:cNvPicPr/>
+                  </pic:nvPicPr>
+                  <pic:blipFill>
+                    <a:blip r:embed="rId8">
+                      <a:extLst>
+                        <a:ext uri="{28A0092B-C50C-407E-A947-70E740481C1C}">
+                          <a14:useLocalDpi xmlns:a14="http://schemas.microsoft.com/office/drawing/2010/main" val="0"/>
+                        </a:ext>
+                      </a:extLst>
+                    </a:blip>
+                    <a:stretch>
+                      <a:fillRect/>
+                    </a:stretch>
+                  </pic:blipFill>
+                  <pic:spPr>
+                    <a:xfrm>
+                      <a:off x="0" y="0"/>
+                      <a:ext cx="3980441" cy="2586971"/>
+                    </a:xfrm>
+                    <a:prstGeom prst="rect">
+                      <a:avLst/>
+                    </a:prstGeom>
+                  </pic:spPr>
+                </pic:pic>
+              </a:graphicData>
+            </a:graphic>
+          </wp:inline>
+        </w:drawing>
+      </w:r>
+    </w:p>
+    <w:p>
+      <w:r>
+        <w:lastRenderedPageBreak/>
+        <w:t xml:space="preserve">Por lo expuesto anteriormente se considera un aporte de gran valor y </w:t>
+      </w:r>
+      <w:r>
+        <w:t xml:space="preserve">a la vez </w:t>
+      </w:r>
+      <w:r>
+        <w:t xml:space="preserve">un desafío, el desarrollo de un </w:t>
+      </w:r>
+      <w:r>
+        <w:rPr>
+          <w:b/>
+        </w:rPr>
+        <w:t>IDE</w:t>
+      </w:r>
+      <w:r>
+        <w:t>,</w:t>
+      </w:r>
+      <w:r>
+        <w:t xml:space="preserve"> concebido desde el </w:t>
+      </w:r>
+      <w:r>
+        <w:t xml:space="preserve">origen </w:t>
+      </w:r>
+      <w:r>
+        <w:t xml:space="preserve">para ser utilizado con el lenguaje </w:t>
+      </w:r>
+      <w:r>
+        <w:rPr>
+          <w:b/>
+        </w:rPr>
+        <w:t>Clojure</w:t>
+      </w:r>
+      <w:r>
+        <w:t xml:space="preserve"> </w:t>
+      </w:r>
+      <w:r>
+        <w:t xml:space="preserve">y </w:t>
+      </w:r>
+      <w:r>
+        <w:t>extensible</w:t>
+      </w:r>
+      <w:r>
+        <w:t xml:space="preserve"> a otros lenguajes de programación</w:t>
+      </w:r>
+      <w:r>
+        <w:t>;</w:t>
+      </w:r>
+      <w:r>
+        <w:t xml:space="preserve"> utilizando para su construcción el mismo lenguaje</w:t>
+      </w:r>
+      <w:r>
+        <w:t xml:space="preserve"> </w:t>
+      </w:r>
+      <w:r>
+        <w:rPr>
+          <w:b/>
+        </w:rPr>
+        <w:t>Clojure</w:t>
+      </w:r>
+      <w:r>
+        <w:t>.</w:t>
       </w:r>
     </w:p>
     <w:p>
       <w:pPr>
         <w:pStyle w:val="Heading1"/>
       </w:pPr>
+      <w:bookmarkStart w:id="5" w:name="_Toc327307145"/>
       <w:r>
         <w:t>Desafíos</w:t>
+      </w:r>
+      <w:bookmarkEnd w:id="5"/>
+    </w:p>
+    <w:p>
+      <w:pPr>
+        <w:rPr>
+          <w:rStyle w:val="Strong"/>
+        </w:rPr>
+      </w:pPr>
+      <w:r>
+        <w:rPr>
+          <w:rStyle w:val="Strong"/>
+        </w:rPr>
+        <w:t>UI/UX</w:t>
+      </w:r>
+    </w:p>
+    <w:p>
+      <w:r>
+        <w:t xml:space="preserve">Como se mencionó en una sección anterior, el principal objetivo de un </w:t>
+      </w:r>
+      <w:r>
+        <w:rPr>
+          <w:b/>
+        </w:rPr>
+        <w:t>IDE</w:t>
+      </w:r>
+      <w:r>
+        <w:t xml:space="preserve"> es darle al usuario una herramienta que facilite su trabajo y pueda concentrar sus esfuerzos en aquellas tareas que generan valor. Es por esto que la interfaz del usuario y la experiencia de éste con la aplicación son factores clave para el éxito del </w:t>
+      </w:r>
+      <w:bookmarkStart w:id="6" w:name="_GoBack"/>
+      <w:r>
+        <w:t>proyecto</w:t>
+      </w:r>
+      <w:bookmarkEnd w:id="6"/>
+      <w:r>
+        <w:t>.</w:t>
       </w:r>
     </w:p>
     <w:p>
       <w:pPr>
         <w:pStyle w:val="Heading1"/>
       </w:pPr>
+      <w:bookmarkStart w:id="7" w:name="_Toc327307146"/>
       <w:r>
         <w:t>Ventajas</w:t>
       </w:r>
+      <w:bookmarkEnd w:id="7"/>
     </w:p>
     <w:p>
       <w:pPr>
         <w:pStyle w:val="Heading1"/>
       </w:pPr>
+      <w:bookmarkStart w:id="8" w:name="_Toc327307147"/>
       <w:r>
         <w:t>Desventajas</w:t>
       </w:r>
+      <w:bookmarkEnd w:id="8"/>
     </w:p>
     <w:p>
       <w:pPr>
         <w:pStyle w:val="Heading1"/>
       </w:pPr>
-      <w:r>
-        <w:lastRenderedPageBreak/>
+      <w:bookmarkStart w:id="9" w:name="_Toc327307148"/>
+      <w:r>
         <w:t>Conclusión</w:t>
       </w:r>
+      <w:bookmarkEnd w:id="9"/>
     </w:p>
+    <w:p/>
+    <w:p>
+      <w:pPr>
+        <w:spacing w:after="240" w:line="480" w:lineRule="auto"/>
+        <w:ind w:firstLine="360"/>
+        <w:jc w:val="left"/>
+      </w:pPr>
+      <w:r>
+        <w:br w:type="page"/>
+      </w:r>
+    </w:p>
+    <w:sdt>
+      <w:sdtPr>
+        <w:id w:val="-558858241"/>
+        <w:docPartObj>
+          <w:docPartGallery w:val="Bibliographies"/>
+          <w:docPartUnique/>
+        </w:docPartObj>
+      </w:sdtPr>
+      <w:sdtEndPr>
+        <w:rPr>
+          <w:rFonts w:asciiTheme="minorHAnsi" w:eastAsiaTheme="minorEastAsia" w:hAnsiTheme="minorHAnsi" w:cstheme="minorBidi"/>
+          <w:b w:val="0"/>
+          <w:bCs w:val="0"/>
+          <w:i w:val="0"/>
+          <w:iCs w:val="0"/>
+          <w:sz w:val="22"/>
+          <w:szCs w:val="22"/>
+        </w:rPr>
+      </w:sdtEndPr>
+      <w:sdtContent>
+        <w:p>
+          <w:pPr>
+            <w:pStyle w:val="Heading1"/>
+          </w:pPr>
+          <w:r>
+            <w:t>Bibliografía</w:t>
+          </w:r>
+        </w:p>
+        <w:sdt>
+          <w:sdtPr>
+            <w:id w:val="111145805"/>
+            <w:bibliography/>
+          </w:sdtPr>
+          <w:sdtContent>
+            <w:p>
+              <w:pPr>
+                <w:pStyle w:val="Bibliography"/>
+                <w:ind w:left="720" w:hanging="720"/>
+                <w:rPr>
+                  <w:noProof/>
+                </w:rPr>
+              </w:pPr>
+              <w:r>
+                <w:fldChar w:fldCharType="begin"/>
+              </w:r>
+              <w:r>
+                <w:instrText xml:space="preserve"> BIBLIOGRAPHY </w:instrText>
+              </w:r>
+              <w:r>
+                <w:fldChar w:fldCharType="separate"/>
+              </w:r>
+              <w:r>
+                <w:rPr>
+                  <w:noProof/>
+                </w:rPr>
+                <w:t xml:space="preserve">Carper, B. (Junio de 2010). </w:t>
+              </w:r>
+              <w:r>
+                <w:rPr>
+                  <w:i/>
+                  <w:iCs/>
+                  <w:noProof/>
+                </w:rPr>
+                <w:t>Emacs isn't for everyone</w:t>
+              </w:r>
+              <w:r>
+                <w:rPr>
+                  <w:noProof/>
+                </w:rPr>
+                <w:t>. Obtenido de briancarpet.net: http://briancarper.net/blog/534/emacs-isnt-for-everyone</w:t>
+              </w:r>
+            </w:p>
+            <w:p>
+              <w:pPr>
+                <w:pStyle w:val="Bibliography"/>
+                <w:ind w:left="720" w:hanging="720"/>
+                <w:rPr>
+                  <w:noProof/>
+                </w:rPr>
+              </w:pPr>
+              <w:r>
+                <w:rPr>
+                  <w:noProof/>
+                </w:rPr>
+                <w:t xml:space="preserve">Clojure. (Mayo de 2012). </w:t>
+              </w:r>
+              <w:r>
+                <w:rPr>
+                  <w:i/>
+                  <w:iCs/>
+                  <w:noProof/>
+                </w:rPr>
+                <w:t>Getting Started</w:t>
+              </w:r>
+              <w:r>
+                <w:rPr>
+                  <w:noProof/>
+                </w:rPr>
+                <w:t>. Obtenido de Clojure Documentation: http://dev.clojure.org/display/doc/Getting+Started</w:t>
+              </w:r>
+            </w:p>
+            <w:p>
+              <w:pPr>
+                <w:pStyle w:val="Bibliography"/>
+                <w:ind w:left="720" w:hanging="720"/>
+                <w:rPr>
+                  <w:noProof/>
+                </w:rPr>
+              </w:pPr>
+              <w:r>
+                <w:rPr>
+                  <w:noProof/>
+                </w:rPr>
+                <w:t xml:space="preserve">Graham, P. (Abril de 2001). </w:t>
+              </w:r>
+              <w:r>
+                <w:rPr>
+                  <w:i/>
+                  <w:iCs/>
+                  <w:noProof/>
+                </w:rPr>
+                <w:t>Beating the Averages</w:t>
+              </w:r>
+              <w:r>
+                <w:rPr>
+                  <w:noProof/>
+                </w:rPr>
+                <w:t>. Obtenido de Paul Graham: http://www.paulgraham.com/avg.html</w:t>
+              </w:r>
+            </w:p>
+            <w:p>
+              <w:pPr>
+                <w:pStyle w:val="Bibliography"/>
+                <w:ind w:left="720" w:hanging="720"/>
+                <w:rPr>
+                  <w:noProof/>
+                </w:rPr>
+              </w:pPr>
+              <w:r>
+                <w:rPr>
+                  <w:noProof/>
+                </w:rPr>
+                <w:t xml:space="preserve">Stanislav. (March de 2012). </w:t>
+              </w:r>
+              <w:r>
+                <w:rPr>
+                  <w:i/>
+                  <w:iCs/>
+                  <w:noProof/>
+                </w:rPr>
+                <w:t>Loper OS: Programmer's Editors, Illustrated.</w:t>
+              </w:r>
+              <w:r>
+                <w:rPr>
+                  <w:noProof/>
+                </w:rPr>
+                <w:t xml:space="preserve"> Obtenido de Loper OS.</w:t>
+              </w:r>
+            </w:p>
+            <w:p>
+              <w:r>
+                <w:rPr>
+                  <w:b/>
+                  <w:bCs/>
+                  <w:noProof/>
+                </w:rPr>
+                <w:fldChar w:fldCharType="end"/>
+              </w:r>
+            </w:p>
+          </w:sdtContent>
+        </w:sdt>
+      </w:sdtContent>
+    </w:sdt>
     <w:p/>
     <w:sectPr>
       <w:pgSz w:w="12240" w:h="15840"/>
@@ -714,6 +2594,127 @@
     </w:sectPr>
   </w:body>
 </w:document>
+</file>
+
+<file path=word/numbering.xml><?xml version="1.0" encoding="utf-8"?>
+<w:numbering xmlns:wpc="http://schemas.microsoft.com/office/word/2010/wordprocessingCanvas" xmlns:mc="http://schemas.openxmlformats.org/markup-compatibility/2006" xmlns:o="urn:schemas-microsoft-com:office:office" xmlns:r="http://schemas.openxmlformats.org/officeDocument/2006/relationships" xmlns:m="http://schemas.openxmlformats.org/officeDocument/2006/math" xmlns:v="urn:schemas-microsoft-com:vml" xmlns:wp14="http://schemas.microsoft.com/office/word/2010/wordprocessingDrawing" xmlns:wp="http://schemas.openxmlformats.org/drawingml/2006/wordprocessingDrawing" xmlns:w10="urn:schemas-microsoft-com:office:word" xmlns:w="http://schemas.openxmlformats.org/wordprocessingml/2006/main" xmlns:w14="http://schemas.microsoft.com/office/word/2010/wordml" xmlns:wpg="http://schemas.microsoft.com/office/word/2010/wordprocessingGroup" xmlns:wpi="http://schemas.microsoft.com/office/word/2010/wordprocessingInk" xmlns:wne="http://schemas.microsoft.com/office/word/2006/wordml" xmlns:wps="http://schemas.microsoft.com/office/word/2010/wordprocessingShape" mc:Ignorable="w14 wp14">
+  <w:abstractNum w:abstractNumId="0">
+    <w:nsid w:val="0C8035F2"/>
+    <w:multiLevelType w:val="hybridMultilevel"/>
+    <w:tmpl w:val="8300219E"/>
+    <w:lvl w:ilvl="0" w:tplc="2C0A0001">
+      <w:start w:val="1"/>
+      <w:numFmt w:val="bullet"/>
+      <w:lvlText w:val=""/>
+      <w:lvlJc w:val="left"/>
+      <w:pPr>
+        <w:ind w:left="720" w:hanging="360"/>
+      </w:pPr>
+      <w:rPr>
+        <w:rFonts w:ascii="Symbol" w:hAnsi="Symbol" w:hint="default"/>
+      </w:rPr>
+    </w:lvl>
+    <w:lvl w:ilvl="1" w:tplc="2C0A0003" w:tentative="1">
+      <w:start w:val="1"/>
+      <w:numFmt w:val="bullet"/>
+      <w:lvlText w:val="o"/>
+      <w:lvlJc w:val="left"/>
+      <w:pPr>
+        <w:ind w:left="1440" w:hanging="360"/>
+      </w:pPr>
+      <w:rPr>
+        <w:rFonts w:ascii="Courier New" w:hAnsi="Courier New" w:cs="Courier New" w:hint="default"/>
+      </w:rPr>
+    </w:lvl>
+    <w:lvl w:ilvl="2" w:tplc="2C0A0005" w:tentative="1">
+      <w:start w:val="1"/>
+      <w:numFmt w:val="bullet"/>
+      <w:lvlText w:val=""/>
+      <w:lvlJc w:val="left"/>
+      <w:pPr>
+        <w:ind w:left="2160" w:hanging="360"/>
+      </w:pPr>
+      <w:rPr>
+        <w:rFonts w:ascii="Wingdings" w:hAnsi="Wingdings" w:hint="default"/>
+      </w:rPr>
+    </w:lvl>
+    <w:lvl w:ilvl="3" w:tplc="2C0A0001" w:tentative="1">
+      <w:start w:val="1"/>
+      <w:numFmt w:val="bullet"/>
+      <w:lvlText w:val=""/>
+      <w:lvlJc w:val="left"/>
+      <w:pPr>
+        <w:ind w:left="2880" w:hanging="360"/>
+      </w:pPr>
+      <w:rPr>
+        <w:rFonts w:ascii="Symbol" w:hAnsi="Symbol" w:hint="default"/>
+      </w:rPr>
+    </w:lvl>
+    <w:lvl w:ilvl="4" w:tplc="2C0A0003" w:tentative="1">
+      <w:start w:val="1"/>
+      <w:numFmt w:val="bullet"/>
+      <w:lvlText w:val="o"/>
+      <w:lvlJc w:val="left"/>
+      <w:pPr>
+        <w:ind w:left="3600" w:hanging="360"/>
+      </w:pPr>
+      <w:rPr>
+        <w:rFonts w:ascii="Courier New" w:hAnsi="Courier New" w:cs="Courier New" w:hint="default"/>
+      </w:rPr>
+    </w:lvl>
+    <w:lvl w:ilvl="5" w:tplc="2C0A0005" w:tentative="1">
+      <w:start w:val="1"/>
+      <w:numFmt w:val="bullet"/>
+      <w:lvlText w:val=""/>
+      <w:lvlJc w:val="left"/>
+      <w:pPr>
+        <w:ind w:left="4320" w:hanging="360"/>
+      </w:pPr>
+      <w:rPr>
+        <w:rFonts w:ascii="Wingdings" w:hAnsi="Wingdings" w:hint="default"/>
+      </w:rPr>
+    </w:lvl>
+    <w:lvl w:ilvl="6" w:tplc="2C0A0001" w:tentative="1">
+      <w:start w:val="1"/>
+      <w:numFmt w:val="bullet"/>
+      <w:lvlText w:val=""/>
+      <w:lvlJc w:val="left"/>
+      <w:pPr>
+        <w:ind w:left="5040" w:hanging="360"/>
+      </w:pPr>
+      <w:rPr>
+        <w:rFonts w:ascii="Symbol" w:hAnsi="Symbol" w:hint="default"/>
+      </w:rPr>
+    </w:lvl>
+    <w:lvl w:ilvl="7" w:tplc="2C0A0003" w:tentative="1">
+      <w:start w:val="1"/>
+      <w:numFmt w:val="bullet"/>
+      <w:lvlText w:val="o"/>
+      <w:lvlJc w:val="left"/>
+      <w:pPr>
+        <w:ind w:left="5760" w:hanging="360"/>
+      </w:pPr>
+      <w:rPr>
+        <w:rFonts w:ascii="Courier New" w:hAnsi="Courier New" w:cs="Courier New" w:hint="default"/>
+      </w:rPr>
+    </w:lvl>
+    <w:lvl w:ilvl="8" w:tplc="2C0A0005" w:tentative="1">
+      <w:start w:val="1"/>
+      <w:numFmt w:val="bullet"/>
+      <w:lvlText w:val=""/>
+      <w:lvlJc w:val="left"/>
+      <w:pPr>
+        <w:ind w:left="6480" w:hanging="360"/>
+      </w:pPr>
+      <w:rPr>
+        <w:rFonts w:ascii="Wingdings" w:hAnsi="Wingdings" w:hint="default"/>
+      </w:rPr>
+    </w:lvl>
+  </w:abstractNum>
+  <w:num w:numId="1">
+    <w:abstractNumId w:val="0"/>
+  </w:num>
+</w:numbering>
 </file>
 
 <file path=word/styles.xml><?xml version="1.0" encoding="utf-8"?>
@@ -876,10 +2877,11 @@
   <w:style w:type="paragraph" w:default="1" w:styleId="Normal">
     <w:name w:val="Normal"/>
     <w:qFormat/>
-    <w:rsid w:val="00342AA1"/>
+    <w:rsid w:val="007D65FB"/>
     <w:pPr>
       <w:spacing w:after="120" w:line="240" w:lineRule="auto"/>
       <w:ind w:firstLine="0"/>
+      <w:jc w:val="both"/>
     </w:pPr>
   </w:style>
   <w:style w:type="paragraph" w:styleId="Heading1">
@@ -1268,7 +3270,6 @@
     <w:basedOn w:val="Normal"/>
     <w:next w:val="Normal"/>
     <w:uiPriority w:val="35"/>
-    <w:semiHidden/>
     <w:unhideWhenUsed/>
     <w:qFormat/>
     <w:rsid w:val="0002716A"/>
@@ -1590,6 +3591,17 @@
       <w:color w:val="0000FF" w:themeColor="hyperlink"/>
       <w:u w:val="single"/>
     </w:rPr>
+  </w:style>
+  <w:style w:type="paragraph" w:styleId="Bibliography">
+    <w:name w:val="Bibliography"/>
+    <w:basedOn w:val="Normal"/>
+    <w:next w:val="Normal"/>
+    <w:uiPriority w:val="37"/>
+    <w:unhideWhenUsed/>
+    <w:rsid w:val="00E0380B"/>
+    <w:pPr>
+      <w:jc w:val="left"/>
+    </w:pPr>
   </w:style>
 </w:styles>
 </file>
@@ -1754,10 +3766,11 @@
   <w:style w:type="paragraph" w:default="1" w:styleId="Normal">
     <w:name w:val="Normal"/>
     <w:qFormat/>
-    <w:rsid w:val="00342AA1"/>
+    <w:rsid w:val="007D65FB"/>
     <w:pPr>
       <w:spacing w:after="120" w:line="240" w:lineRule="auto"/>
       <w:ind w:firstLine="0"/>
+      <w:jc w:val="both"/>
     </w:pPr>
   </w:style>
   <w:style w:type="paragraph" w:styleId="Heading1">
@@ -2146,7 +4159,6 @@
     <w:basedOn w:val="Normal"/>
     <w:next w:val="Normal"/>
     <w:uiPriority w:val="35"/>
-    <w:semiHidden/>
     <w:unhideWhenUsed/>
     <w:qFormat/>
     <w:rsid w:val="0002716A"/>
@@ -2468,6 +4480,17 @@
       <w:color w:val="0000FF" w:themeColor="hyperlink"/>
       <w:u w:val="single"/>
     </w:rPr>
+  </w:style>
+  <w:style w:type="paragraph" w:styleId="Bibliography">
+    <w:name w:val="Bibliography"/>
+    <w:basedOn w:val="Normal"/>
+    <w:next w:val="Normal"/>
+    <w:uiPriority w:val="37"/>
+    <w:unhideWhenUsed/>
+    <w:rsid w:val="00E0380B"/>
+    <w:pPr>
+      <w:jc w:val="left"/>
+    </w:pPr>
   </w:style>
 </w:styles>
 </file>
@@ -2758,11 +4781,93 @@
 </file>
 
 <file path=customXml/item1.xml><?xml version="1.0" encoding="utf-8"?>
-<b:Sources xmlns:b="http://schemas.openxmlformats.org/officeDocument/2006/bibliography" xmlns="http://schemas.openxmlformats.org/officeDocument/2006/bibliography" SelectedStyle="\APA.XSL" StyleName="APA"/>
+<b:Sources xmlns:b="http://schemas.openxmlformats.org/officeDocument/2006/bibliography" xmlns="http://schemas.openxmlformats.org/officeDocument/2006/bibliography" SelectedStyle="\APA.XSL" StyleName="APA">
+  <b:Source>
+    <b:Tag>Pau01</b:Tag>
+    <b:SourceType>InternetSite</b:SourceType>
+    <b:Guid>{278D2CF9-CB11-46F9-AA24-FFD462E3B832}</b:Guid>
+    <b:Title>Beating the Averages</b:Title>
+    <b:Year>2001</b:Year>
+    <b:Author>
+      <b:Author>
+        <b:NameList>
+          <b:Person>
+            <b:Last>Graham</b:Last>
+            <b:First>Paul</b:First>
+          </b:Person>
+        </b:NameList>
+      </b:Author>
+    </b:Author>
+    <b:InternetSiteTitle>Paul Graham</b:InternetSiteTitle>
+    <b:Month>Abril</b:Month>
+    <b:URL>http://www.paulgraham.com/avg.html</b:URL>
+    <b:RefOrder>1</b:RefOrder>
+  </b:Source>
+  <b:Source>
+    <b:Tag>Clo12</b:Tag>
+    <b:SourceType>InternetSite</b:SourceType>
+    <b:Guid>{36858C9A-C6A6-451B-A8F2-6978AB3F7BED}</b:Guid>
+    <b:Author>
+      <b:Author>
+        <b:NameList>
+          <b:Person>
+            <b:Last>Clojure</b:Last>
+          </b:Person>
+        </b:NameList>
+      </b:Author>
+    </b:Author>
+    <b:Title>Getting Started</b:Title>
+    <b:InternetSiteTitle>Clojure Documentation</b:InternetSiteTitle>
+    <b:Year>2012</b:Year>
+    <b:Month>Mayo</b:Month>
+    <b:URL>http://dev.clojure.org/display/doc/Getting+Started</b:URL>
+    <b:RefOrder>2</b:RefOrder>
+  </b:Source>
+  <b:Source>
+    <b:Tag>Sta12</b:Tag>
+    <b:SourceType>InternetSite</b:SourceType>
+    <b:Guid>{BE1754BA-4342-40C8-83E1-9F1F972935F5}</b:Guid>
+    <b:Author>
+      <b:Author>
+        <b:NameList>
+          <b:Person>
+            <b:Last>Stanislav</b:Last>
+          </b:Person>
+        </b:NameList>
+      </b:Author>
+    </b:Author>
+    <b:Title>Loper OS: Programmer's Editors, Illustrated.</b:Title>
+    <b:InternetSiteTitle>Loper OS</b:InternetSiteTitle>
+    <b:Year>2012</b:Year>
+    <b:Month>March</b:Month>
+    <b:RefOrder>4</b:RefOrder>
+  </b:Source>
+  <b:Source>
+    <b:Tag>Bri10</b:Tag>
+    <b:SourceType>InternetSite</b:SourceType>
+    <b:Guid>{29A6AF3F-148C-4D7F-AE00-4E6E0F16BCAC}</b:Guid>
+    <b:Author>
+      <b:Author>
+        <b:NameList>
+          <b:Person>
+            <b:Last>Carper</b:Last>
+            <b:First>Brian</b:First>
+          </b:Person>
+        </b:NameList>
+      </b:Author>
+    </b:Author>
+    <b:Title>Emacs isn't for everyone</b:Title>
+    <b:InternetSiteTitle>briancarpet.net</b:InternetSiteTitle>
+    <b:Year>2010</b:Year>
+    <b:Month>Junio</b:Month>
+    <b:URL>http://briancarper.net/blog/534/emacs-isnt-for-everyone</b:URL>
+    <b:RefOrder>3</b:RefOrder>
+  </b:Source>
+</b:Sources>
 </file>
 
 <file path=customXml/itemProps1.xml><?xml version="1.0" encoding="utf-8"?>
-<ds:datastoreItem xmlns:ds="http://schemas.openxmlformats.org/officeDocument/2006/customXml" ds:itemID="{DD01C187-245E-4A97-AEBF-FBDD46801AAD}">
+<ds:datastoreItem xmlns:ds="http://schemas.openxmlformats.org/officeDocument/2006/customXml" ds:itemID="{E4375E50-4E16-4BF0-BB91-967DD39B3BC1}">
   <ds:schemaRefs>
     <ds:schemaRef ds:uri="http://schemas.openxmlformats.org/officeDocument/2006/bibliography"/>
   </ds:schemaRefs>

</xml_diff>

<commit_message>
Added proof of concept for editor and event handling.
</commit_message>
<xml_diff>
--- a/docs/presentacion.cleasure.docx
+++ b/docs/presentacion.cleasure.docx
@@ -88,7 +88,7 @@
     <w:p/>
     <w:p>
       <w:pPr>
-        <w:pStyle w:val="Heading1"/>
+        <w:pStyle w:val="Ttulo1"/>
         <w:spacing w:before="0"/>
         <w:jc w:val="center"/>
       </w:pPr>
@@ -102,30 +102,40 @@
           <w:szCs w:val="32"/>
         </w:rPr>
       </w:pPr>
-      <w:r>
+    </w:p>
+    <w:p>
+      <w:pPr>
+        <w:jc w:val="center"/>
         <w:rPr>
           <w:rFonts w:ascii="Cambria" w:hAnsi="Cambria"/>
           <w:sz w:val="32"/>
           <w:szCs w:val="32"/>
         </w:rPr>
-        <w:t>Universidad de Buenos Aires</w:t>
-      </w:r>
-    </w:p>
-    <w:p>
-      <w:pPr>
-        <w:jc w:val="center"/>
+      </w:pPr>
+      <w:r>
         <w:rPr>
           <w:rFonts w:ascii="Cambria" w:hAnsi="Cambria"/>
           <w:sz w:val="32"/>
           <w:szCs w:val="32"/>
         </w:rPr>
-      </w:pPr>
-      <w:r>
+        <w:t>Universidad de Buenos Aires</w:t>
+      </w:r>
+    </w:p>
+    <w:p>
+      <w:pPr>
+        <w:jc w:val="center"/>
         <w:rPr>
           <w:rFonts w:ascii="Cambria" w:hAnsi="Cambria"/>
           <w:sz w:val="32"/>
           <w:szCs w:val="32"/>
         </w:rPr>
+      </w:pPr>
+      <w:r>
+        <w:rPr>
+          <w:rFonts w:ascii="Cambria" w:hAnsi="Cambria"/>
+          <w:sz w:val="32"/>
+          <w:szCs w:val="32"/>
+        </w:rPr>
         <w:t>Facultad de Ingeniería</w:t>
       </w:r>
     </w:p>
@@ -133,150 +143,128 @@
     <w:p/>
     <w:p>
       <w:pPr>
-        <w:pStyle w:val="Title"/>
-      </w:pPr>
-      <w:r>
-        <w:t>Presentación Trabajo Final:</w:t>
-      </w:r>
-    </w:p>
-    <w:p>
-      <w:pPr>
-        <w:pStyle w:val="Title"/>
+        <w:pStyle w:val="Ttulo"/>
+        <w:rPr>
+          <w:lang w:val="en-US"/>
+        </w:rPr>
+      </w:pPr>
+      <w:proofErr w:type="spellStart"/>
+      <w:r>
+        <w:rPr>
+          <w:lang w:val="en-US"/>
+        </w:rPr>
+        <w:t>Presentación</w:t>
+      </w:r>
+      <w:proofErr w:type="spellEnd"/>
+      <w:r>
+        <w:rPr>
+          <w:lang w:val="en-US"/>
+        </w:rPr>
+        <w:t xml:space="preserve"> </w:t>
+      </w:r>
+      <w:proofErr w:type="spellStart"/>
+      <w:r>
+        <w:rPr>
+          <w:lang w:val="en-US"/>
+        </w:rPr>
+        <w:t>Trabajo</w:t>
+      </w:r>
+      <w:proofErr w:type="spellEnd"/>
+      <w:r>
+        <w:rPr>
+          <w:lang w:val="en-US"/>
+        </w:rPr>
+        <w:t xml:space="preserve"> Final:</w:t>
+      </w:r>
+    </w:p>
+    <w:p>
+      <w:pPr>
+        <w:pStyle w:val="Ttulo"/>
         <w:tabs>
           <w:tab w:val="left" w:pos="4678"/>
         </w:tabs>
-      </w:pPr>
-      <w:r>
+        <w:rPr>
+          <w:lang w:val="en-US"/>
+        </w:rPr>
+      </w:pPr>
+      <w:r>
+        <w:rPr>
+          <w:lang w:val="en-US"/>
+        </w:rPr>
         <w:tab/>
       </w:r>
       <w:proofErr w:type="spellStart"/>
       <w:r>
+        <w:rPr>
+          <w:lang w:val="en-US"/>
+        </w:rPr>
         <w:t>Cleasure</w:t>
       </w:r>
       <w:proofErr w:type="spellEnd"/>
       <w:r>
+        <w:rPr>
+          <w:lang w:val="en-US"/>
+        </w:rPr>
         <w:t xml:space="preserve"> IDE</w:t>
       </w:r>
     </w:p>
     <w:p>
       <w:pPr>
-        <w:pStyle w:val="NoSpacing"/>
+        <w:pStyle w:val="Sinespaciado"/>
         <w:tabs>
           <w:tab w:val="left" w:pos="4678"/>
         </w:tabs>
         <w:rPr>
-          <w:rStyle w:val="SubtleEmphasis"/>
-        </w:rPr>
-      </w:pPr>
-      <w:r>
-        <w:rPr>
-          <w:rStyle w:val="SubtleEmphasis"/>
+          <w:rStyle w:val="nfasissutil"/>
+          <w:lang w:val="en-US"/>
+        </w:rPr>
+      </w:pPr>
+      <w:r>
+        <w:rPr>
+          <w:rStyle w:val="nfasissutil"/>
+          <w:lang w:val="en-US"/>
         </w:rPr>
         <w:tab/>
       </w:r>
-      <w:proofErr w:type="spellStart"/>
-      <w:r>
-        <w:rPr>
-          <w:rStyle w:val="SubtleEmphasis"/>
-        </w:rPr>
-        <w:t>Because</w:t>
-      </w:r>
-      <w:proofErr w:type="spellEnd"/>
-      <w:r>
-        <w:rPr>
-          <w:rStyle w:val="SubtleEmphasis"/>
-        </w:rPr>
-        <w:t xml:space="preserve"> </w:t>
-      </w:r>
-      <w:proofErr w:type="spellStart"/>
-      <w:r>
-        <w:rPr>
-          <w:rStyle w:val="SubtleEmphasis"/>
-        </w:rPr>
-        <w:t>it’s</w:t>
-      </w:r>
-      <w:proofErr w:type="spellEnd"/>
-      <w:r>
-        <w:rPr>
-          <w:rStyle w:val="SubtleEmphasis"/>
-        </w:rPr>
-        <w:t xml:space="preserve"> a </w:t>
-      </w:r>
-      <w:proofErr w:type="spellStart"/>
-      <w:r>
-        <w:rPr>
-          <w:rStyle w:val="SubtleEmphasis"/>
-        </w:rPr>
-        <w:t>ple</w:t>
-      </w:r>
-      <w:r>
-        <w:rPr>
-          <w:rStyle w:val="SubtleEmphasis"/>
+      <w:proofErr w:type="gramStart"/>
+      <w:r>
+        <w:rPr>
+          <w:rStyle w:val="nfasissutil"/>
+          <w:lang w:val="en-US"/>
+        </w:rPr>
+        <w:t>Because it’s a ple</w:t>
+      </w:r>
+      <w:r>
+        <w:rPr>
+          <w:rStyle w:val="nfasissutil"/>
+          <w:lang w:val="en-US"/>
         </w:rPr>
         <w:t>a</w:t>
       </w:r>
       <w:r>
         <w:rPr>
-          <w:rStyle w:val="SubtleEmphasis"/>
-        </w:rPr>
-        <w:t>sure</w:t>
-      </w:r>
-      <w:proofErr w:type="spellEnd"/>
-      <w:r>
-        <w:rPr>
-          <w:rStyle w:val="SubtleEmphasis"/>
-        </w:rPr>
-        <w:t xml:space="preserve"> </w:t>
-      </w:r>
-      <w:proofErr w:type="spellStart"/>
-      <w:r>
-        <w:rPr>
-          <w:rStyle w:val="SubtleEmphasis"/>
-        </w:rPr>
-        <w:t>to</w:t>
-      </w:r>
-      <w:proofErr w:type="spellEnd"/>
-      <w:r>
-        <w:rPr>
-          <w:rStyle w:val="SubtleEmphasis"/>
-        </w:rPr>
-        <w:t xml:space="preserve"> </w:t>
-      </w:r>
-      <w:proofErr w:type="spellStart"/>
-      <w:r>
-        <w:rPr>
-          <w:rStyle w:val="SubtleEmphasis"/>
-        </w:rPr>
-        <w:t>work</w:t>
-      </w:r>
-      <w:proofErr w:type="spellEnd"/>
-      <w:r>
-        <w:rPr>
-          <w:rStyle w:val="SubtleEmphasis"/>
-        </w:rPr>
-        <w:t xml:space="preserve"> </w:t>
-      </w:r>
-      <w:proofErr w:type="spellStart"/>
-      <w:r>
-        <w:rPr>
-          <w:rStyle w:val="SubtleEmphasis"/>
-        </w:rPr>
-        <w:t>with</w:t>
-      </w:r>
-      <w:proofErr w:type="spellEnd"/>
-      <w:r>
-        <w:rPr>
-          <w:rStyle w:val="SubtleEmphasis"/>
-        </w:rPr>
-        <w:t>…</w:t>
-      </w:r>
-    </w:p>
-    <w:p/>
+          <w:rStyle w:val="nfasissutil"/>
+          <w:lang w:val="en-US"/>
+        </w:rPr>
+        <w:t>sure to work with…</w:t>
+      </w:r>
+      <w:proofErr w:type="gramEnd"/>
+    </w:p>
+    <w:p>
+      <w:pPr>
+        <w:rPr>
+          <w:lang w:val="en-US"/>
+        </w:rPr>
+      </w:pPr>
+    </w:p>
     <w:p>
       <w:pPr>
         <w:tabs>
           <w:tab w:val="left" w:pos="1843"/>
         </w:tabs>
+        <w:rPr>
+          <w:lang w:val="en-US"/>
+        </w:rPr>
       </w:pPr>
     </w:p>
     <w:p>
@@ -379,7 +367,7 @@
       <w:sdtContent>
         <w:p>
           <w:pPr>
-            <w:pStyle w:val="TOCHeading"/>
+            <w:pStyle w:val="TtulodeTDC"/>
           </w:pPr>
           <w:r>
             <w:t>Contenido</w:t>
@@ -387,7 +375,7 @@
         </w:p>
         <w:p>
           <w:pPr>
-            <w:pStyle w:val="TOC1"/>
+            <w:pStyle w:val="TDC1"/>
             <w:tabs>
               <w:tab w:val="right" w:leader="dot" w:pos="8828"/>
             </w:tabs>
@@ -408,7 +396,7 @@
           <w:hyperlink w:anchor="_Toc327307140" w:history="1">
             <w:r>
               <w:rPr>
-                <w:rStyle w:val="Hyperlink"/>
+                <w:rStyle w:val="Hipervnculo"/>
                 <w:noProof/>
               </w:rPr>
               <w:t>Introducción</w:t>
@@ -465,7 +453,7 @@
         </w:p>
         <w:p>
           <w:pPr>
-            <w:pStyle w:val="TOC1"/>
+            <w:pStyle w:val="TDC1"/>
             <w:tabs>
               <w:tab w:val="right" w:leader="dot" w:pos="8828"/>
             </w:tabs>
@@ -477,7 +465,7 @@
           <w:hyperlink w:anchor="_Toc327307141" w:history="1">
             <w:r>
               <w:rPr>
-                <w:rStyle w:val="Hyperlink"/>
+                <w:rStyle w:val="Hipervnculo"/>
                 <w:noProof/>
               </w:rPr>
               <w:t>¿Qué es Clojure?</w:t>
@@ -534,7 +522,7 @@
         </w:p>
         <w:p>
           <w:pPr>
-            <w:pStyle w:val="TOC1"/>
+            <w:pStyle w:val="TDC1"/>
             <w:tabs>
               <w:tab w:val="right" w:leader="dot" w:pos="8828"/>
             </w:tabs>
@@ -546,7 +534,7 @@
           <w:hyperlink w:anchor="_Toc327307142" w:history="1">
             <w:r>
               <w:rPr>
-                <w:rStyle w:val="Hyperlink"/>
+                <w:rStyle w:val="Hipervnculo"/>
                 <w:noProof/>
               </w:rPr>
               <w:t>¿Por qué Clojure?</w:t>
@@ -603,7 +591,7 @@
         </w:p>
         <w:p>
           <w:pPr>
-            <w:pStyle w:val="TOC1"/>
+            <w:pStyle w:val="TDC1"/>
             <w:tabs>
               <w:tab w:val="right" w:leader="dot" w:pos="8828"/>
             </w:tabs>
@@ -615,7 +603,7 @@
           <w:hyperlink w:anchor="_Toc327307143" w:history="1">
             <w:r>
               <w:rPr>
-                <w:rStyle w:val="Hyperlink"/>
+                <w:rStyle w:val="Hipervnculo"/>
                 <w:noProof/>
               </w:rPr>
               <w:t>¿Qué es un IDE?</w:t>
@@ -672,7 +660,7 @@
         </w:p>
         <w:p>
           <w:pPr>
-            <w:pStyle w:val="TOC1"/>
+            <w:pStyle w:val="TDC1"/>
             <w:tabs>
               <w:tab w:val="right" w:leader="dot" w:pos="8828"/>
             </w:tabs>
@@ -684,7 +672,7 @@
           <w:hyperlink w:anchor="_Toc327307144" w:history="1">
             <w:r>
               <w:rPr>
-                <w:rStyle w:val="Hyperlink"/>
+                <w:rStyle w:val="Hipervnculo"/>
                 <w:noProof/>
               </w:rPr>
               <w:t>¿Por qué un IDE para Clojure?</w:t>
@@ -741,7 +729,7 @@
         </w:p>
         <w:p>
           <w:pPr>
-            <w:pStyle w:val="TOC1"/>
+            <w:pStyle w:val="TDC1"/>
             <w:tabs>
               <w:tab w:val="right" w:leader="dot" w:pos="8828"/>
             </w:tabs>
@@ -753,7 +741,7 @@
           <w:hyperlink w:anchor="_Toc327307145" w:history="1">
             <w:r>
               <w:rPr>
-                <w:rStyle w:val="Hyperlink"/>
+                <w:rStyle w:val="Hipervnculo"/>
                 <w:noProof/>
               </w:rPr>
               <w:t>Desafíos</w:t>
@@ -810,7 +798,7 @@
         </w:p>
         <w:p>
           <w:pPr>
-            <w:pStyle w:val="TOC1"/>
+            <w:pStyle w:val="TDC1"/>
             <w:tabs>
               <w:tab w:val="right" w:leader="dot" w:pos="8828"/>
             </w:tabs>
@@ -822,7 +810,7 @@
           <w:hyperlink w:anchor="_Toc327307146" w:history="1">
             <w:r>
               <w:rPr>
-                <w:rStyle w:val="Hyperlink"/>
+                <w:rStyle w:val="Hipervnculo"/>
                 <w:noProof/>
               </w:rPr>
               <w:t>Ventajas</w:t>
@@ -879,7 +867,7 @@
         </w:p>
         <w:p>
           <w:pPr>
-            <w:pStyle w:val="TOC1"/>
+            <w:pStyle w:val="TDC1"/>
             <w:tabs>
               <w:tab w:val="right" w:leader="dot" w:pos="8828"/>
             </w:tabs>
@@ -891,7 +879,7 @@
           <w:hyperlink w:anchor="_Toc327307147" w:history="1">
             <w:r>
               <w:rPr>
-                <w:rStyle w:val="Hyperlink"/>
+                <w:rStyle w:val="Hipervnculo"/>
                 <w:noProof/>
               </w:rPr>
               <w:t>Desventajas</w:t>
@@ -948,7 +936,7 @@
         </w:p>
         <w:p>
           <w:pPr>
-            <w:pStyle w:val="TOC1"/>
+            <w:pStyle w:val="TDC1"/>
             <w:tabs>
               <w:tab w:val="right" w:leader="dot" w:pos="8828"/>
             </w:tabs>
@@ -960,7 +948,7 @@
           <w:hyperlink w:anchor="_Toc327307148" w:history="1">
             <w:r>
               <w:rPr>
-                <w:rStyle w:val="Hyperlink"/>
+                <w:rStyle w:val="Hipervnculo"/>
                 <w:noProof/>
               </w:rPr>
               <w:t>Conclusión</w:t>
@@ -1038,7 +1026,7 @@
     </w:p>
     <w:p>
       <w:pPr>
-        <w:pStyle w:val="Heading1"/>
+        <w:pStyle w:val="Ttulo1"/>
       </w:pPr>
       <w:bookmarkStart w:id="0" w:name="_Toc327307140"/>
       <w:r>
@@ -1192,7 +1180,7 @@
     </w:p>
     <w:p>
       <w:pPr>
-        <w:pStyle w:val="Heading1"/>
+        <w:pStyle w:val="Ttulo1"/>
       </w:pPr>
       <w:bookmarkStart w:id="1" w:name="_Toc327307141"/>
       <w:r>
@@ -1246,8 +1234,16 @@
         <w:rPr>
           <w:b/>
         </w:rPr>
-        <w:t xml:space="preserve"> Lisp</w:t>
-      </w:r>
+        <w:t xml:space="preserve"> </w:t>
+      </w:r>
+      <w:proofErr w:type="spellStart"/>
+      <w:r>
+        <w:rPr>
+          <w:b/>
+        </w:rPr>
+        <w:t>Lisp</w:t>
+      </w:r>
+      <w:proofErr w:type="spellEnd"/>
       <w:r>
         <w:t xml:space="preserve"> y </w:t>
       </w:r>
@@ -1276,12 +1272,42 @@
       </w:r>
     </w:p>
     <w:p>
+      <w:pPr>
+        <w:pStyle w:val="Citadestacada"/>
+        <w:rPr>
+          <w:lang w:val="en-US"/>
+        </w:rPr>
+      </w:pPr>
+      <w:r>
+        <w:rPr>
+          <w:lang w:val="en-US"/>
+        </w:rPr>
+        <w:t>Lisp is not the right language for any particular problem. Rather, Lisp encourages one to attack a new problem by implementing new languages tailored to that problem.</w:t>
+      </w:r>
+    </w:p>
+    <w:p>
+      <w:pPr>
+        <w:pStyle w:val="Citadestacada"/>
+        <w:rPr>
+          <w:lang w:val="en-US"/>
+        </w:rPr>
+      </w:pPr>
+      <w:r>
+        <w:rPr>
+          <w:lang w:val="en-US"/>
+        </w:rPr>
+        <w:t>—“Lisp: A Language for Stratified Design” (Abelson 1988)</w:t>
+      </w:r>
+    </w:p>
+    <w:p>
+      <w:proofErr w:type="spellStart"/>
       <w:r>
         <w:rPr>
           <w:b/>
         </w:rPr>
         <w:t>Lisp</w:t>
       </w:r>
+      <w:proofErr w:type="spellEnd"/>
       <w:r>
         <w:t xml:space="preserve">, a pesar de ser un lenguaje con gran poder de expresión, por muchos años fue considerado como un lenguaje de uso </w:t>
       </w:r>
@@ -1334,6 +1360,7 @@
           <w:id w:val="-2046981245"/>
           <w:citation/>
         </w:sdtPr>
+        <w:sdtEndPr/>
         <w:sdtContent>
           <w:r>
             <w:fldChar w:fldCharType="begin"/>
@@ -1482,7 +1509,7 @@
     </w:p>
     <w:p>
       <w:pPr>
-        <w:pStyle w:val="Heading1"/>
+        <w:pStyle w:val="Ttulo1"/>
       </w:pPr>
       <w:bookmarkStart w:id="2" w:name="_Toc327307142"/>
       <w:r>
@@ -1524,7 +1551,7 @@
     </w:p>
     <w:p>
       <w:pPr>
-        <w:pStyle w:val="Heading1"/>
+        <w:pStyle w:val="Ttulo1"/>
       </w:pPr>
       <w:bookmarkStart w:id="3" w:name="_Toc327307143"/>
       <w:r>
@@ -1534,6 +1561,7 @@
     </w:p>
     <w:p>
       <w:r>
+        <w:lastRenderedPageBreak/>
         <w:t xml:space="preserve">Un </w:t>
       </w:r>
       <w:r>
@@ -1617,7 +1645,6 @@
     </w:p>
     <w:p>
       <w:r>
-        <w:lastRenderedPageBreak/>
         <w:t xml:space="preserve">El objetivo de todo </w:t>
       </w:r>
       <w:r>
@@ -1638,7 +1665,7 @@
     </w:p>
     <w:p>
       <w:pPr>
-        <w:pStyle w:val="Heading1"/>
+        <w:pStyle w:val="Ttulo1"/>
       </w:pPr>
       <w:bookmarkStart w:id="4" w:name="_Toc327307144"/>
       <w:r>
@@ -1664,6 +1691,7 @@
           <w:id w:val="311141312"/>
           <w:citation/>
         </w:sdtPr>
+        <w:sdtEndPr/>
         <w:sdtContent>
           <w:r>
             <w:fldChar w:fldCharType="begin"/>
@@ -1686,16 +1714,7 @@
         </w:sdtContent>
       </w:sdt>
       <w:r>
-        <w:t xml:space="preserve"> lista una seria de </w:t>
-      </w:r>
-      <w:r>
-        <w:t xml:space="preserve">opciones para trabajar con </w:t>
-      </w:r>
-      <w:r>
-        <w:t>este lenguaje. Estas son</w:t>
-      </w:r>
-      <w:r>
-        <w:t xml:space="preserve"> en su gran mayoría complementos para </w:t>
+        <w:t xml:space="preserve"> lista una seria de opciones para trabajar con este lenguaje. Estas son en su gran mayoría complementos para </w:t>
       </w:r>
       <w:proofErr w:type="spellStart"/>
       <w:r>
@@ -1709,15 +1728,12 @@
       </w:r>
       <w:proofErr w:type="spellEnd"/>
       <w:r>
-        <w:t xml:space="preserve"> existentes y otras son editores de texto de consola típicamente utilizados por la comunidad de programación</w:t>
-      </w:r>
-      <w:r>
-        <w:t>:</w:t>
-      </w:r>
-    </w:p>
-    <w:p>
-      <w:pPr>
-        <w:pStyle w:val="ListParagraph"/>
+        <w:t xml:space="preserve"> existentes y otras son editores de texto de consola típicamente utilizados por la comunidad de programación:</w:t>
+      </w:r>
+    </w:p>
+    <w:p>
+      <w:pPr>
+        <w:pStyle w:val="Prrafodelista"/>
         <w:numPr>
           <w:ilvl w:val="0"/>
           <w:numId w:val="1"/>
@@ -1746,7 +1762,7 @@
     </w:p>
     <w:p>
       <w:pPr>
-        <w:pStyle w:val="ListParagraph"/>
+        <w:pStyle w:val="Prrafodelista"/>
         <w:numPr>
           <w:ilvl w:val="0"/>
           <w:numId w:val="1"/>
@@ -1756,8 +1772,16 @@
         <w:rPr>
           <w:b/>
         </w:rPr>
-        <w:t>La Clojure</w:t>
-      </w:r>
+        <w:t xml:space="preserve">La </w:t>
+      </w:r>
+      <w:proofErr w:type="spellStart"/>
+      <w:r>
+        <w:rPr>
+          <w:b/>
+        </w:rPr>
+        <w:t>Clojure</w:t>
+      </w:r>
+      <w:proofErr w:type="spellEnd"/>
       <w:r>
         <w:t xml:space="preserve">: </w:t>
       </w:r>
@@ -1778,7 +1802,7 @@
     </w:p>
     <w:p>
       <w:pPr>
-        <w:pStyle w:val="ListParagraph"/>
+        <w:pStyle w:val="Prrafodelista"/>
         <w:numPr>
           <w:ilvl w:val="0"/>
           <w:numId w:val="1"/>
@@ -1812,7 +1836,7 @@
     </w:p>
     <w:p>
       <w:pPr>
-        <w:pStyle w:val="ListParagraph"/>
+        <w:pStyle w:val="Prrafodelista"/>
         <w:numPr>
           <w:ilvl w:val="0"/>
           <w:numId w:val="1"/>
@@ -1835,7 +1859,7 @@
     </w:p>
     <w:p>
       <w:pPr>
-        <w:pStyle w:val="ListParagraph"/>
+        <w:pStyle w:val="Prrafodelista"/>
         <w:numPr>
           <w:ilvl w:val="0"/>
           <w:numId w:val="1"/>
@@ -1855,7 +1879,7 @@
     </w:p>
     <w:p>
       <w:pPr>
-        <w:pStyle w:val="ListParagraph"/>
+        <w:pStyle w:val="Prrafodelista"/>
         <w:numPr>
           <w:ilvl w:val="0"/>
           <w:numId w:val="1"/>
@@ -1875,13 +1899,7 @@
     </w:p>
     <w:p>
       <w:r>
-        <w:t xml:space="preserve">Históricamente </w:t>
-      </w:r>
-      <w:r>
-        <w:t xml:space="preserve">la comunidad </w:t>
-      </w:r>
-      <w:r>
-        <w:t xml:space="preserve">de </w:t>
+        <w:t xml:space="preserve">Históricamente la comunidad de </w:t>
       </w:r>
       <w:r>
         <w:rPr>
@@ -1980,8 +1998,16 @@
         <w:rPr>
           <w:b/>
         </w:rPr>
-        <w:t xml:space="preserve"> Lisp</w:t>
-      </w:r>
+        <w:t xml:space="preserve"> </w:t>
+      </w:r>
+      <w:proofErr w:type="spellStart"/>
+      <w:r>
+        <w:rPr>
+          <w:b/>
+        </w:rPr>
+        <w:t>Lisp</w:t>
+      </w:r>
+      <w:proofErr w:type="spellEnd"/>
       <w:r>
         <w:t xml:space="preserve">, una variante de </w:t>
       </w:r>
@@ -2129,6 +2155,7 @@
           <w:id w:val="-1473981465"/>
           <w:citation/>
         </w:sdtPr>
+        <w:sdtEndPr/>
         <w:sdtContent>
           <w:r>
             <w:fldChar w:fldCharType="begin"/>
@@ -2183,6 +2210,7 @@
           <w:id w:val="1064759614"/>
           <w:citation/>
         </w:sdtPr>
+        <w:sdtEndPr/>
         <w:sdtContent>
           <w:r>
             <w:fldChar w:fldCharType="begin"/>
@@ -2217,6 +2245,7 @@
           <w:noProof/>
           <w:lang w:eastAsia="es-AR"/>
         </w:rPr>
+        <w:lastRenderedPageBreak/>
         <w:drawing>
           <wp:inline distT="0" distB="0" distL="0" distR="0" wp14:anchorId="156AC7E0" wp14:editId="3C8296BF">
             <wp:extent cx="3979468" cy="2586339"/>
@@ -2262,7 +2291,6 @@
     </w:p>
     <w:p>
       <w:r>
-        <w:lastRenderedPageBreak/>
         <w:t xml:space="preserve">Por lo expuesto anteriormente se considera un aporte de gran valor y </w:t>
       </w:r>
       <w:r>
@@ -2302,10 +2330,7 @@
         <w:t xml:space="preserve">y </w:t>
       </w:r>
       <w:r>
-        <w:t>extensible</w:t>
-      </w:r>
-      <w:r>
-        <w:t xml:space="preserve"> a otros lenguajes de programación</w:t>
+        <w:t>extensible a otros lenguajes de programación</w:t>
       </w:r>
       <w:r>
         <w:t>;</w:t>
@@ -2328,7 +2353,7 @@
     </w:p>
     <w:p>
       <w:pPr>
-        <w:pStyle w:val="Heading1"/>
+        <w:pStyle w:val="Ttulo1"/>
       </w:pPr>
       <w:bookmarkStart w:id="5" w:name="_Toc327307145"/>
       <w:r>
@@ -2339,12 +2364,12 @@
     <w:p>
       <w:pPr>
         <w:rPr>
-          <w:rStyle w:val="Strong"/>
-        </w:rPr>
-      </w:pPr>
-      <w:r>
-        <w:rPr>
-          <w:rStyle w:val="Strong"/>
+          <w:rStyle w:val="Textoennegrita"/>
+        </w:rPr>
+      </w:pPr>
+      <w:r>
+        <w:rPr>
+          <w:rStyle w:val="Textoennegrita"/>
         </w:rPr>
         <w:t>UI/UX</w:t>
       </w:r>
@@ -2362,44 +2387,148 @@
       <w:r>
         <w:t xml:space="preserve"> es darle al usuario una herramienta que facilite su trabajo y pueda concentrar sus esfuerzos en aquellas tareas que generan valor. Es por esto que la interfaz del usuario y la experiencia de éste con la aplicación son factores clave para el éxito del </w:t>
       </w:r>
+      <w:r>
+        <w:t xml:space="preserve">presente </w:t>
+      </w:r>
+      <w:r>
+        <w:t>proyecto.</w:t>
+      </w:r>
+    </w:p>
+    <w:p>
+      <w:pPr>
+        <w:rPr>
+          <w:rStyle w:val="Textoennegrita"/>
+        </w:rPr>
+      </w:pPr>
+      <w:r>
+        <w:rPr>
+          <w:rStyle w:val="Textoennegrita"/>
+        </w:rPr>
+        <w:t>Extensibilidad</w:t>
+      </w:r>
+    </w:p>
+    <w:p>
+      <w:r>
+        <w:t xml:space="preserve">Si bien el lenguaje principal para el cual se piensa utilizar el </w:t>
+      </w:r>
+      <w:r>
+        <w:rPr>
+          <w:b/>
+        </w:rPr>
+        <w:t>IDE</w:t>
+      </w:r>
+      <w:r>
+        <w:t xml:space="preserve"> propuesto es </w:t>
+      </w:r>
+      <w:r>
+        <w:rPr>
+          <w:b/>
+        </w:rPr>
+        <w:t>Clojure</w:t>
+      </w:r>
+      <w:r>
+        <w:t xml:space="preserve">, se cree que la posibilidad de extender o adaptar la herramienta a diferentes necesidades del usuario, es una característica deseable dado que sin ésta la aplicación tendría un carácter rígido que no se condice con la naturaleza del ámbito tecnológico. Esto también permite darle al usuario que lo desee una herramienta para la </w:t>
+      </w:r>
+      <w:proofErr w:type="spellStart"/>
+      <w:r>
+        <w:t>customización</w:t>
+      </w:r>
+      <w:proofErr w:type="spellEnd"/>
+      <w:r>
+        <w:t xml:space="preserve"> de su ambiente y herramientas de trabajo.</w:t>
+      </w:r>
+    </w:p>
+    <w:p>
+      <w:pPr>
+        <w:rPr>
+          <w:rStyle w:val="Textoennegrita"/>
+        </w:rPr>
+      </w:pPr>
+      <w:r>
+        <w:rPr>
+          <w:rStyle w:val="Textoennegrita"/>
+        </w:rPr>
+        <w:t>Facilidad de Uso</w:t>
+      </w:r>
+    </w:p>
+    <w:p>
+      <w:pPr>
+        <w:pStyle w:val="Ttulo1"/>
+      </w:pPr>
       <w:bookmarkStart w:id="6" w:name="_GoBack"/>
-      <w:r>
-        <w:t>proyecto</w:t>
-      </w:r>
       <w:bookmarkEnd w:id="6"/>
       <w:r>
-        <w:t>.</w:t>
-      </w:r>
-    </w:p>
-    <w:p>
-      <w:pPr>
-        <w:pStyle w:val="Heading1"/>
-      </w:pPr>
-      <w:bookmarkStart w:id="7" w:name="_Toc327307146"/>
-      <w:r>
-        <w:t>Ventajas</w:t>
+        <w:t>Funcionalidades</w:t>
+      </w:r>
+    </w:p>
+    <w:p>
+      <w:r>
+        <w:t>A continuación se presenta dos listas de funcionalidades que tendrá el IDE propuesto. La primera lista consta de aquellas que no pueden faltar, dado que hacen a la esencia de una aplicación de este estilo. La segunda está compuesta por funcionalidades deseables, las cuales podrían llegar a incluirse como extensiones en el caso que se deseen.</w:t>
+      </w:r>
+    </w:p>
+    <w:p>
+      <w:pPr>
+        <w:rPr>
+          <w:rStyle w:val="Textoennegrita"/>
+        </w:rPr>
+      </w:pPr>
+      <w:r>
+        <w:rPr>
+          <w:rStyle w:val="Textoennegrita"/>
+        </w:rPr>
+        <w:t>Requeridas</w:t>
+      </w:r>
+    </w:p>
+    <w:p>
+      <w:pPr>
+        <w:pStyle w:val="Prrafodelista"/>
+        <w:numPr>
+          <w:ilvl w:val="0"/>
+          <w:numId w:val="3"/>
+        </w:numPr>
+      </w:pPr>
+    </w:p>
+    <w:p>
+      <w:pPr>
+        <w:rPr>
+          <w:rStyle w:val="Textoennegrita"/>
+        </w:rPr>
+      </w:pPr>
+      <w:r>
+        <w:rPr>
+          <w:rStyle w:val="Textoennegrita"/>
+        </w:rPr>
+        <w:t>Deseables</w:t>
+      </w:r>
+    </w:p>
+    <w:p>
+      <w:pPr>
+        <w:pStyle w:val="Prrafodelista"/>
+        <w:numPr>
+          <w:ilvl w:val="0"/>
+          <w:numId w:val="2"/>
+        </w:numPr>
+      </w:pPr>
+    </w:p>
+    <w:p>
+      <w:pPr>
+        <w:pStyle w:val="Ttulo1"/>
+      </w:pPr>
+      <w:bookmarkStart w:id="7" w:name="_Toc327307147"/>
+      <w:r>
+        <w:t>Desventajas</w:t>
       </w:r>
       <w:bookmarkEnd w:id="7"/>
     </w:p>
     <w:p>
       <w:pPr>
-        <w:pStyle w:val="Heading1"/>
-      </w:pPr>
-      <w:bookmarkStart w:id="8" w:name="_Toc327307147"/>
-      <w:r>
-        <w:t>Desventajas</w:t>
+        <w:pStyle w:val="Ttulo1"/>
+      </w:pPr>
+      <w:bookmarkStart w:id="8" w:name="_Toc327307148"/>
+      <w:r>
+        <w:t>Conclusión</w:t>
       </w:r>
       <w:bookmarkEnd w:id="8"/>
-    </w:p>
-    <w:p>
-      <w:pPr>
-        <w:pStyle w:val="Heading1"/>
-      </w:pPr>
-      <w:bookmarkStart w:id="9" w:name="_Toc327307148"/>
-      <w:r>
-        <w:t>Conclusión</w:t>
-      </w:r>
-      <w:bookmarkEnd w:id="9"/>
     </w:p>
     <w:p/>
     <w:p>
@@ -2414,13 +2543,6 @@
     </w:p>
     <w:sdt>
       <w:sdtPr>
-        <w:id w:val="-558858241"/>
-        <w:docPartObj>
-          <w:docPartGallery w:val="Bibliographies"/>
-          <w:docPartUnique/>
-        </w:docPartObj>
-      </w:sdtPr>
-      <w:sdtEndPr>
         <w:rPr>
           <w:rFonts w:asciiTheme="minorHAnsi" w:eastAsiaTheme="minorEastAsia" w:hAnsiTheme="minorHAnsi" w:cstheme="minorBidi"/>
           <w:b w:val="0"/>
@@ -2430,11 +2552,17 @@
           <w:sz w:val="22"/>
           <w:szCs w:val="22"/>
         </w:rPr>
-      </w:sdtEndPr>
+        <w:id w:val="-558858241"/>
+        <w:docPartObj>
+          <w:docPartGallery w:val="Bibliographies"/>
+          <w:docPartUnique/>
+        </w:docPartObj>
+      </w:sdtPr>
+      <w:sdtEndPr/>
       <w:sdtContent>
         <w:p>
           <w:pPr>
-            <w:pStyle w:val="Heading1"/>
+            <w:pStyle w:val="Ttulo1"/>
           </w:pPr>
           <w:r>
             <w:t>Bibliografía</w:t>
@@ -2445,10 +2573,11 @@
             <w:id w:val="111145805"/>
             <w:bibliography/>
           </w:sdtPr>
+          <w:sdtEndPr/>
           <w:sdtContent>
             <w:p>
               <w:pPr>
-                <w:pStyle w:val="Bibliography"/>
+                <w:pStyle w:val="Bibliografa"/>
                 <w:ind w:left="720" w:hanging="720"/>
                 <w:rPr>
                   <w:noProof/>
@@ -2458,6 +2587,9 @@
                 <w:fldChar w:fldCharType="begin"/>
               </w:r>
               <w:r>
+                <w:rPr>
+                  <w:lang w:val="en-US"/>
+                </w:rPr>
                 <w:instrText xml:space="preserve"> BIBLIOGRAPHY </w:instrText>
               </w:r>
               <w:r>
@@ -2466,6 +2598,7 @@
               <w:r>
                 <w:rPr>
                   <w:noProof/>
+                  <w:lang w:val="en-US"/>
                 </w:rPr>
                 <w:t xml:space="preserve">Carper, B. (Junio de 2010). </w:t>
               </w:r>
@@ -2474,19 +2607,27 @@
                   <w:i/>
                   <w:iCs/>
                   <w:noProof/>
+                  <w:lang w:val="en-US"/>
                 </w:rPr>
                 <w:t>Emacs isn't for everyone</w:t>
               </w:r>
               <w:r>
                 <w:rPr>
                   <w:noProof/>
+                  <w:lang w:val="en-US"/>
                 </w:rPr>
-                <w:t>. Obtenido de briancarpet.net: http://briancarper.net/blog/534/emacs-isnt-for-everyone</w:t>
+                <w:t xml:space="preserve">. </w:t>
+              </w:r>
+              <w:r>
+                <w:rPr>
+                  <w:noProof/>
+                </w:rPr>
+                <w:t>Obtenido de briancarpet.net: http://briancarper.net/blog/534/emacs-isnt-for-everyone</w:t>
               </w:r>
             </w:p>
             <w:p>
               <w:pPr>
-                <w:pStyle w:val="Bibliography"/>
+                <w:pStyle w:val="Bibliografa"/>
                 <w:ind w:left="720" w:hanging="720"/>
                 <w:rPr>
                   <w:noProof/>
@@ -2495,6 +2636,7 @@
               <w:r>
                 <w:rPr>
                   <w:noProof/>
+                  <w:lang w:val="en-US"/>
                 </w:rPr>
                 <w:t xml:space="preserve">Clojure. (Mayo de 2012). </w:t>
               </w:r>
@@ -2503,19 +2645,27 @@
                   <w:i/>
                   <w:iCs/>
                   <w:noProof/>
+                  <w:lang w:val="en-US"/>
                 </w:rPr>
                 <w:t>Getting Started</w:t>
               </w:r>
               <w:r>
                 <w:rPr>
                   <w:noProof/>
+                  <w:lang w:val="en-US"/>
                 </w:rPr>
-                <w:t>. Obtenido de Clojure Documentation: http://dev.clojure.org/display/doc/Getting+Started</w:t>
+                <w:t xml:space="preserve">. </w:t>
+              </w:r>
+              <w:r>
+                <w:rPr>
+                  <w:noProof/>
+                </w:rPr>
+                <w:t>Obtenido de Clojure Documentation: http://dev.clojure.org/display/doc/Getting+Started</w:t>
               </w:r>
             </w:p>
             <w:p>
               <w:pPr>
-                <w:pStyle w:val="Bibliography"/>
+                <w:pStyle w:val="Bibliografa"/>
                 <w:ind w:left="720" w:hanging="720"/>
                 <w:rPr>
                   <w:noProof/>
@@ -2524,6 +2674,7 @@
               <w:r>
                 <w:rPr>
                   <w:noProof/>
+                  <w:lang w:val="en-US"/>
                 </w:rPr>
                 <w:t xml:space="preserve">Graham, P. (Abril de 2001). </w:t>
               </w:r>
@@ -2532,19 +2683,27 @@
                   <w:i/>
                   <w:iCs/>
                   <w:noProof/>
+                  <w:lang w:val="en-US"/>
                 </w:rPr>
                 <w:t>Beating the Averages</w:t>
               </w:r>
               <w:r>
                 <w:rPr>
                   <w:noProof/>
+                  <w:lang w:val="en-US"/>
                 </w:rPr>
-                <w:t>. Obtenido de Paul Graham: http://www.paulgraham.com/avg.html</w:t>
+                <w:t xml:space="preserve">. </w:t>
+              </w:r>
+              <w:r>
+                <w:rPr>
+                  <w:noProof/>
+                </w:rPr>
+                <w:t>Obtenido de Paul Graham: http://www.paulgraham.com/avg.html</w:t>
               </w:r>
             </w:p>
             <w:p>
               <w:pPr>
-                <w:pStyle w:val="Bibliography"/>
+                <w:pStyle w:val="Bibliografa"/>
                 <w:ind w:left="720" w:hanging="720"/>
                 <w:rPr>
                   <w:noProof/>
@@ -2553,6 +2712,7 @@
               <w:r>
                 <w:rPr>
                   <w:noProof/>
+                  <w:lang w:val="en-US"/>
                 </w:rPr>
                 <w:t xml:space="preserve">Stanislav. (March de 2012). </w:t>
               </w:r>
@@ -2561,14 +2721,22 @@
                   <w:i/>
                   <w:iCs/>
                   <w:noProof/>
+                  <w:lang w:val="en-US"/>
                 </w:rPr>
                 <w:t>Loper OS: Programmer's Editors, Illustrated.</w:t>
               </w:r>
               <w:r>
                 <w:rPr>
                   <w:noProof/>
+                  <w:lang w:val="en-US"/>
                 </w:rPr>
-                <w:t xml:space="preserve"> Obtenido de Loper OS.</w:t>
+                <w:t xml:space="preserve"> </w:t>
+              </w:r>
+              <w:r>
+                <w:rPr>
+                  <w:noProof/>
+                </w:rPr>
+                <w:t>Obtenido de Loper OS.</w:t>
               </w:r>
             </w:p>
             <w:p>
@@ -2711,8 +2879,240 @@
       </w:rPr>
     </w:lvl>
   </w:abstractNum>
+  <w:abstractNum w:abstractNumId="1">
+    <w:nsid w:val="2C6257D3"/>
+    <w:multiLevelType w:val="hybridMultilevel"/>
+    <w:tmpl w:val="E98AEEE4"/>
+    <w:lvl w:ilvl="0" w:tplc="2C0A0001">
+      <w:start w:val="1"/>
+      <w:numFmt w:val="bullet"/>
+      <w:lvlText w:val=""/>
+      <w:lvlJc w:val="left"/>
+      <w:pPr>
+        <w:ind w:left="720" w:hanging="360"/>
+      </w:pPr>
+      <w:rPr>
+        <w:rFonts w:ascii="Symbol" w:hAnsi="Symbol" w:hint="default"/>
+      </w:rPr>
+    </w:lvl>
+    <w:lvl w:ilvl="1" w:tplc="2C0A0003" w:tentative="1">
+      <w:start w:val="1"/>
+      <w:numFmt w:val="bullet"/>
+      <w:lvlText w:val="o"/>
+      <w:lvlJc w:val="left"/>
+      <w:pPr>
+        <w:ind w:left="1440" w:hanging="360"/>
+      </w:pPr>
+      <w:rPr>
+        <w:rFonts w:ascii="Courier New" w:hAnsi="Courier New" w:cs="Courier New" w:hint="default"/>
+      </w:rPr>
+    </w:lvl>
+    <w:lvl w:ilvl="2" w:tplc="2C0A0005" w:tentative="1">
+      <w:start w:val="1"/>
+      <w:numFmt w:val="bullet"/>
+      <w:lvlText w:val=""/>
+      <w:lvlJc w:val="left"/>
+      <w:pPr>
+        <w:ind w:left="2160" w:hanging="360"/>
+      </w:pPr>
+      <w:rPr>
+        <w:rFonts w:ascii="Wingdings" w:hAnsi="Wingdings" w:hint="default"/>
+      </w:rPr>
+    </w:lvl>
+    <w:lvl w:ilvl="3" w:tplc="2C0A0001" w:tentative="1">
+      <w:start w:val="1"/>
+      <w:numFmt w:val="bullet"/>
+      <w:lvlText w:val=""/>
+      <w:lvlJc w:val="left"/>
+      <w:pPr>
+        <w:ind w:left="2880" w:hanging="360"/>
+      </w:pPr>
+      <w:rPr>
+        <w:rFonts w:ascii="Symbol" w:hAnsi="Symbol" w:hint="default"/>
+      </w:rPr>
+    </w:lvl>
+    <w:lvl w:ilvl="4" w:tplc="2C0A0003" w:tentative="1">
+      <w:start w:val="1"/>
+      <w:numFmt w:val="bullet"/>
+      <w:lvlText w:val="o"/>
+      <w:lvlJc w:val="left"/>
+      <w:pPr>
+        <w:ind w:left="3600" w:hanging="360"/>
+      </w:pPr>
+      <w:rPr>
+        <w:rFonts w:ascii="Courier New" w:hAnsi="Courier New" w:cs="Courier New" w:hint="default"/>
+      </w:rPr>
+    </w:lvl>
+    <w:lvl w:ilvl="5" w:tplc="2C0A0005" w:tentative="1">
+      <w:start w:val="1"/>
+      <w:numFmt w:val="bullet"/>
+      <w:lvlText w:val=""/>
+      <w:lvlJc w:val="left"/>
+      <w:pPr>
+        <w:ind w:left="4320" w:hanging="360"/>
+      </w:pPr>
+      <w:rPr>
+        <w:rFonts w:ascii="Wingdings" w:hAnsi="Wingdings" w:hint="default"/>
+      </w:rPr>
+    </w:lvl>
+    <w:lvl w:ilvl="6" w:tplc="2C0A0001" w:tentative="1">
+      <w:start w:val="1"/>
+      <w:numFmt w:val="bullet"/>
+      <w:lvlText w:val=""/>
+      <w:lvlJc w:val="left"/>
+      <w:pPr>
+        <w:ind w:left="5040" w:hanging="360"/>
+      </w:pPr>
+      <w:rPr>
+        <w:rFonts w:ascii="Symbol" w:hAnsi="Symbol" w:hint="default"/>
+      </w:rPr>
+    </w:lvl>
+    <w:lvl w:ilvl="7" w:tplc="2C0A0003" w:tentative="1">
+      <w:start w:val="1"/>
+      <w:numFmt w:val="bullet"/>
+      <w:lvlText w:val="o"/>
+      <w:lvlJc w:val="left"/>
+      <w:pPr>
+        <w:ind w:left="5760" w:hanging="360"/>
+      </w:pPr>
+      <w:rPr>
+        <w:rFonts w:ascii="Courier New" w:hAnsi="Courier New" w:cs="Courier New" w:hint="default"/>
+      </w:rPr>
+    </w:lvl>
+    <w:lvl w:ilvl="8" w:tplc="2C0A0005" w:tentative="1">
+      <w:start w:val="1"/>
+      <w:numFmt w:val="bullet"/>
+      <w:lvlText w:val=""/>
+      <w:lvlJc w:val="left"/>
+      <w:pPr>
+        <w:ind w:left="6480" w:hanging="360"/>
+      </w:pPr>
+      <w:rPr>
+        <w:rFonts w:ascii="Wingdings" w:hAnsi="Wingdings" w:hint="default"/>
+      </w:rPr>
+    </w:lvl>
+  </w:abstractNum>
+  <w:abstractNum w:abstractNumId="2">
+    <w:nsid w:val="3FBD66CE"/>
+    <w:multiLevelType w:val="hybridMultilevel"/>
+    <w:tmpl w:val="6A7EF746"/>
+    <w:lvl w:ilvl="0" w:tplc="2C0A0001">
+      <w:start w:val="1"/>
+      <w:numFmt w:val="bullet"/>
+      <w:lvlText w:val=""/>
+      <w:lvlJc w:val="left"/>
+      <w:pPr>
+        <w:ind w:left="720" w:hanging="360"/>
+      </w:pPr>
+      <w:rPr>
+        <w:rFonts w:ascii="Symbol" w:hAnsi="Symbol" w:hint="default"/>
+      </w:rPr>
+    </w:lvl>
+    <w:lvl w:ilvl="1" w:tplc="2C0A0003" w:tentative="1">
+      <w:start w:val="1"/>
+      <w:numFmt w:val="bullet"/>
+      <w:lvlText w:val="o"/>
+      <w:lvlJc w:val="left"/>
+      <w:pPr>
+        <w:ind w:left="1440" w:hanging="360"/>
+      </w:pPr>
+      <w:rPr>
+        <w:rFonts w:ascii="Courier New" w:hAnsi="Courier New" w:cs="Courier New" w:hint="default"/>
+      </w:rPr>
+    </w:lvl>
+    <w:lvl w:ilvl="2" w:tplc="2C0A0005" w:tentative="1">
+      <w:start w:val="1"/>
+      <w:numFmt w:val="bullet"/>
+      <w:lvlText w:val=""/>
+      <w:lvlJc w:val="left"/>
+      <w:pPr>
+        <w:ind w:left="2160" w:hanging="360"/>
+      </w:pPr>
+      <w:rPr>
+        <w:rFonts w:ascii="Wingdings" w:hAnsi="Wingdings" w:hint="default"/>
+      </w:rPr>
+    </w:lvl>
+    <w:lvl w:ilvl="3" w:tplc="2C0A0001" w:tentative="1">
+      <w:start w:val="1"/>
+      <w:numFmt w:val="bullet"/>
+      <w:lvlText w:val=""/>
+      <w:lvlJc w:val="left"/>
+      <w:pPr>
+        <w:ind w:left="2880" w:hanging="360"/>
+      </w:pPr>
+      <w:rPr>
+        <w:rFonts w:ascii="Symbol" w:hAnsi="Symbol" w:hint="default"/>
+      </w:rPr>
+    </w:lvl>
+    <w:lvl w:ilvl="4" w:tplc="2C0A0003" w:tentative="1">
+      <w:start w:val="1"/>
+      <w:numFmt w:val="bullet"/>
+      <w:lvlText w:val="o"/>
+      <w:lvlJc w:val="left"/>
+      <w:pPr>
+        <w:ind w:left="3600" w:hanging="360"/>
+      </w:pPr>
+      <w:rPr>
+        <w:rFonts w:ascii="Courier New" w:hAnsi="Courier New" w:cs="Courier New" w:hint="default"/>
+      </w:rPr>
+    </w:lvl>
+    <w:lvl w:ilvl="5" w:tplc="2C0A0005" w:tentative="1">
+      <w:start w:val="1"/>
+      <w:numFmt w:val="bullet"/>
+      <w:lvlText w:val=""/>
+      <w:lvlJc w:val="left"/>
+      <w:pPr>
+        <w:ind w:left="4320" w:hanging="360"/>
+      </w:pPr>
+      <w:rPr>
+        <w:rFonts w:ascii="Wingdings" w:hAnsi="Wingdings" w:hint="default"/>
+      </w:rPr>
+    </w:lvl>
+    <w:lvl w:ilvl="6" w:tplc="2C0A0001" w:tentative="1">
+      <w:start w:val="1"/>
+      <w:numFmt w:val="bullet"/>
+      <w:lvlText w:val=""/>
+      <w:lvlJc w:val="left"/>
+      <w:pPr>
+        <w:ind w:left="5040" w:hanging="360"/>
+      </w:pPr>
+      <w:rPr>
+        <w:rFonts w:ascii="Symbol" w:hAnsi="Symbol" w:hint="default"/>
+      </w:rPr>
+    </w:lvl>
+    <w:lvl w:ilvl="7" w:tplc="2C0A0003" w:tentative="1">
+      <w:start w:val="1"/>
+      <w:numFmt w:val="bullet"/>
+      <w:lvlText w:val="o"/>
+      <w:lvlJc w:val="left"/>
+      <w:pPr>
+        <w:ind w:left="5760" w:hanging="360"/>
+      </w:pPr>
+      <w:rPr>
+        <w:rFonts w:ascii="Courier New" w:hAnsi="Courier New" w:cs="Courier New" w:hint="default"/>
+      </w:rPr>
+    </w:lvl>
+    <w:lvl w:ilvl="8" w:tplc="2C0A0005" w:tentative="1">
+      <w:start w:val="1"/>
+      <w:numFmt w:val="bullet"/>
+      <w:lvlText w:val=""/>
+      <w:lvlJc w:val="left"/>
+      <w:pPr>
+        <w:ind w:left="6480" w:hanging="360"/>
+      </w:pPr>
+      <w:rPr>
+        <w:rFonts w:ascii="Wingdings" w:hAnsi="Wingdings" w:hint="default"/>
+      </w:rPr>
+    </w:lvl>
+  </w:abstractNum>
   <w:num w:numId="1">
     <w:abstractNumId w:val="0"/>
+  </w:num>
+  <w:num w:numId="2">
+    <w:abstractNumId w:val="1"/>
+  </w:num>
+  <w:num w:numId="3">
+    <w:abstractNumId w:val="2"/>
   </w:num>
 </w:numbering>
 </file>
@@ -2884,11 +3284,11 @@
       <w:jc w:val="both"/>
     </w:pPr>
   </w:style>
-  <w:style w:type="paragraph" w:styleId="Heading1">
+  <w:style w:type="paragraph" w:styleId="Ttulo1">
     <w:name w:val="heading 1"/>
     <w:basedOn w:val="Normal"/>
     <w:next w:val="Normal"/>
-    <w:link w:val="Heading1Char"/>
+    <w:link w:val="Ttulo1Car"/>
     <w:uiPriority w:val="9"/>
     <w:qFormat/>
     <w:rsid w:val="0002716A"/>
@@ -2906,11 +3306,11 @@
       <w:szCs w:val="32"/>
     </w:rPr>
   </w:style>
-  <w:style w:type="paragraph" w:styleId="Heading2">
+  <w:style w:type="paragraph" w:styleId="Ttulo2">
     <w:name w:val="heading 2"/>
     <w:basedOn w:val="Normal"/>
     <w:next w:val="Normal"/>
-    <w:link w:val="Heading2Char"/>
+    <w:link w:val="Ttulo2Car"/>
     <w:uiPriority w:val="9"/>
     <w:semiHidden/>
     <w:unhideWhenUsed/>
@@ -2930,11 +3330,11 @@
       <w:szCs w:val="28"/>
     </w:rPr>
   </w:style>
-  <w:style w:type="paragraph" w:styleId="Heading3">
+  <w:style w:type="paragraph" w:styleId="Ttulo3">
     <w:name w:val="heading 3"/>
     <w:basedOn w:val="Normal"/>
     <w:next w:val="Normal"/>
-    <w:link w:val="Heading3Char"/>
+    <w:link w:val="Ttulo3Car"/>
     <w:uiPriority w:val="9"/>
     <w:semiHidden/>
     <w:unhideWhenUsed/>
@@ -2954,11 +3354,11 @@
       <w:szCs w:val="26"/>
     </w:rPr>
   </w:style>
-  <w:style w:type="paragraph" w:styleId="Heading4">
+  <w:style w:type="paragraph" w:styleId="Ttulo4">
     <w:name w:val="heading 4"/>
     <w:basedOn w:val="Normal"/>
     <w:next w:val="Normal"/>
-    <w:link w:val="Heading4Char"/>
+    <w:link w:val="Ttulo4Car"/>
     <w:uiPriority w:val="9"/>
     <w:semiHidden/>
     <w:unhideWhenUsed/>
@@ -2978,11 +3378,11 @@
       <w:szCs w:val="24"/>
     </w:rPr>
   </w:style>
-  <w:style w:type="paragraph" w:styleId="Heading5">
+  <w:style w:type="paragraph" w:styleId="Ttulo5">
     <w:name w:val="heading 5"/>
     <w:basedOn w:val="Normal"/>
     <w:next w:val="Normal"/>
-    <w:link w:val="Heading5Char"/>
+    <w:link w:val="Ttulo5Car"/>
     <w:uiPriority w:val="9"/>
     <w:semiHidden/>
     <w:unhideWhenUsed/>
@@ -3000,11 +3400,11 @@
       <w:iCs/>
     </w:rPr>
   </w:style>
-  <w:style w:type="paragraph" w:styleId="Heading6">
+  <w:style w:type="paragraph" w:styleId="Ttulo6">
     <w:name w:val="heading 6"/>
     <w:basedOn w:val="Normal"/>
     <w:next w:val="Normal"/>
-    <w:link w:val="Heading6Char"/>
+    <w:link w:val="Ttulo6Car"/>
     <w:uiPriority w:val="9"/>
     <w:semiHidden/>
     <w:unhideWhenUsed/>
@@ -3022,11 +3422,11 @@
       <w:iCs/>
     </w:rPr>
   </w:style>
-  <w:style w:type="paragraph" w:styleId="Heading7">
+  <w:style w:type="paragraph" w:styleId="Ttulo7">
     <w:name w:val="heading 7"/>
     <w:basedOn w:val="Normal"/>
     <w:next w:val="Normal"/>
-    <w:link w:val="Heading7Char"/>
+    <w:link w:val="Ttulo7Car"/>
     <w:uiPriority w:val="9"/>
     <w:semiHidden/>
     <w:unhideWhenUsed/>
@@ -3046,11 +3446,11 @@
       <w:szCs w:val="20"/>
     </w:rPr>
   </w:style>
-  <w:style w:type="paragraph" w:styleId="Heading8">
+  <w:style w:type="paragraph" w:styleId="Ttulo8">
     <w:name w:val="heading 8"/>
     <w:basedOn w:val="Normal"/>
     <w:next w:val="Normal"/>
-    <w:link w:val="Heading8Char"/>
+    <w:link w:val="Ttulo8Car"/>
     <w:uiPriority w:val="9"/>
     <w:semiHidden/>
     <w:unhideWhenUsed/>
@@ -3070,11 +3470,11 @@
       <w:szCs w:val="18"/>
     </w:rPr>
   </w:style>
-  <w:style w:type="paragraph" w:styleId="Heading9">
+  <w:style w:type="paragraph" w:styleId="Ttulo9">
     <w:name w:val="heading 9"/>
     <w:basedOn w:val="Normal"/>
     <w:next w:val="Normal"/>
-    <w:link w:val="Heading9Char"/>
+    <w:link w:val="Ttulo9Car"/>
     <w:uiPriority w:val="9"/>
     <w:semiHidden/>
     <w:unhideWhenUsed/>
@@ -3092,13 +3492,13 @@
       <w:szCs w:val="18"/>
     </w:rPr>
   </w:style>
-  <w:style w:type="character" w:default="1" w:styleId="DefaultParagraphFont">
+  <w:style w:type="character" w:default="1" w:styleId="Fuentedeprrafopredeter">
     <w:name w:val="Default Paragraph Font"/>
     <w:uiPriority w:val="1"/>
     <w:semiHidden/>
     <w:unhideWhenUsed/>
   </w:style>
-  <w:style w:type="table" w:default="1" w:styleId="TableNormal">
+  <w:style w:type="table" w:default="1" w:styleId="Tablanormal">
     <w:name w:val="Normal Table"/>
     <w:uiPriority w:val="99"/>
     <w:semiHidden/>
@@ -3113,16 +3513,16 @@
       </w:tblCellMar>
     </w:tblPr>
   </w:style>
-  <w:style w:type="numbering" w:default="1" w:styleId="NoList">
+  <w:style w:type="numbering" w:default="1" w:styleId="Sinlista">
     <w:name w:val="No List"/>
     <w:uiPriority w:val="99"/>
     <w:semiHidden/>
     <w:unhideWhenUsed/>
   </w:style>
-  <w:style w:type="character" w:customStyle="1" w:styleId="Heading1Char">
-    <w:name w:val="Heading 1 Char"/>
-    <w:basedOn w:val="DefaultParagraphFont"/>
-    <w:link w:val="Heading1"/>
+  <w:style w:type="character" w:customStyle="1" w:styleId="Ttulo1Car">
+    <w:name w:val="Título 1 Car"/>
+    <w:basedOn w:val="Fuentedeprrafopredeter"/>
+    <w:link w:val="Ttulo1"/>
     <w:uiPriority w:val="9"/>
     <w:rsid w:val="0002716A"/>
     <w:rPr>
@@ -3135,10 +3535,10 @@
       <w:szCs w:val="32"/>
     </w:rPr>
   </w:style>
-  <w:style w:type="character" w:customStyle="1" w:styleId="Heading2Char">
-    <w:name w:val="Heading 2 Char"/>
-    <w:basedOn w:val="DefaultParagraphFont"/>
-    <w:link w:val="Heading2"/>
+  <w:style w:type="character" w:customStyle="1" w:styleId="Ttulo2Car">
+    <w:name w:val="Título 2 Car"/>
+    <w:basedOn w:val="Fuentedeprrafopredeter"/>
+    <w:link w:val="Ttulo2"/>
     <w:uiPriority w:val="9"/>
     <w:semiHidden/>
     <w:rsid w:val="0002716A"/>
@@ -3152,10 +3552,10 @@
       <w:szCs w:val="28"/>
     </w:rPr>
   </w:style>
-  <w:style w:type="character" w:customStyle="1" w:styleId="Heading3Char">
-    <w:name w:val="Heading 3 Char"/>
-    <w:basedOn w:val="DefaultParagraphFont"/>
-    <w:link w:val="Heading3"/>
+  <w:style w:type="character" w:customStyle="1" w:styleId="Ttulo3Car">
+    <w:name w:val="Título 3 Car"/>
+    <w:basedOn w:val="Fuentedeprrafopredeter"/>
+    <w:link w:val="Ttulo3"/>
     <w:uiPriority w:val="9"/>
     <w:semiHidden/>
     <w:rsid w:val="0002716A"/>
@@ -3169,10 +3569,10 @@
       <w:szCs w:val="26"/>
     </w:rPr>
   </w:style>
-  <w:style w:type="character" w:customStyle="1" w:styleId="Heading4Char">
-    <w:name w:val="Heading 4 Char"/>
-    <w:basedOn w:val="DefaultParagraphFont"/>
-    <w:link w:val="Heading4"/>
+  <w:style w:type="character" w:customStyle="1" w:styleId="Ttulo4Car">
+    <w:name w:val="Título 4 Car"/>
+    <w:basedOn w:val="Fuentedeprrafopredeter"/>
+    <w:link w:val="Ttulo4"/>
     <w:uiPriority w:val="9"/>
     <w:semiHidden/>
     <w:rsid w:val="0002716A"/>
@@ -3186,10 +3586,10 @@
       <w:szCs w:val="24"/>
     </w:rPr>
   </w:style>
-  <w:style w:type="character" w:customStyle="1" w:styleId="Heading5Char">
-    <w:name w:val="Heading 5 Char"/>
-    <w:basedOn w:val="DefaultParagraphFont"/>
-    <w:link w:val="Heading5"/>
+  <w:style w:type="character" w:customStyle="1" w:styleId="Ttulo5Car">
+    <w:name w:val="Título 5 Car"/>
+    <w:basedOn w:val="Fuentedeprrafopredeter"/>
+    <w:link w:val="Ttulo5"/>
     <w:uiPriority w:val="9"/>
     <w:semiHidden/>
     <w:rsid w:val="0002716A"/>
@@ -3201,10 +3601,10 @@
       <w:iCs/>
     </w:rPr>
   </w:style>
-  <w:style w:type="character" w:customStyle="1" w:styleId="Heading6Char">
-    <w:name w:val="Heading 6 Char"/>
-    <w:basedOn w:val="DefaultParagraphFont"/>
-    <w:link w:val="Heading6"/>
+  <w:style w:type="character" w:customStyle="1" w:styleId="Ttulo6Car">
+    <w:name w:val="Título 6 Car"/>
+    <w:basedOn w:val="Fuentedeprrafopredeter"/>
+    <w:link w:val="Ttulo6"/>
     <w:uiPriority w:val="9"/>
     <w:semiHidden/>
     <w:rsid w:val="0002716A"/>
@@ -3216,10 +3616,10 @@
       <w:iCs/>
     </w:rPr>
   </w:style>
-  <w:style w:type="character" w:customStyle="1" w:styleId="Heading7Char">
-    <w:name w:val="Heading 7 Char"/>
-    <w:basedOn w:val="DefaultParagraphFont"/>
-    <w:link w:val="Heading7"/>
+  <w:style w:type="character" w:customStyle="1" w:styleId="Ttulo7Car">
+    <w:name w:val="Título 7 Car"/>
+    <w:basedOn w:val="Fuentedeprrafopredeter"/>
+    <w:link w:val="Ttulo7"/>
     <w:uiPriority w:val="9"/>
     <w:semiHidden/>
     <w:rsid w:val="0002716A"/>
@@ -3233,10 +3633,10 @@
       <w:szCs w:val="20"/>
     </w:rPr>
   </w:style>
-  <w:style w:type="character" w:customStyle="1" w:styleId="Heading8Char">
-    <w:name w:val="Heading 8 Char"/>
-    <w:basedOn w:val="DefaultParagraphFont"/>
-    <w:link w:val="Heading8"/>
+  <w:style w:type="character" w:customStyle="1" w:styleId="Ttulo8Car">
+    <w:name w:val="Título 8 Car"/>
+    <w:basedOn w:val="Fuentedeprrafopredeter"/>
+    <w:link w:val="Ttulo8"/>
     <w:uiPriority w:val="9"/>
     <w:semiHidden/>
     <w:rsid w:val="0002716A"/>
@@ -3250,10 +3650,10 @@
       <w:szCs w:val="18"/>
     </w:rPr>
   </w:style>
-  <w:style w:type="character" w:customStyle="1" w:styleId="Heading9Char">
-    <w:name w:val="Heading 9 Char"/>
-    <w:basedOn w:val="DefaultParagraphFont"/>
-    <w:link w:val="Heading9"/>
+  <w:style w:type="character" w:customStyle="1" w:styleId="Ttulo9Car">
+    <w:name w:val="Título 9 Car"/>
+    <w:basedOn w:val="Fuentedeprrafopredeter"/>
+    <w:link w:val="Ttulo9"/>
     <w:uiPriority w:val="9"/>
     <w:semiHidden/>
     <w:rsid w:val="0002716A"/>
@@ -3265,7 +3665,7 @@
       <w:szCs w:val="18"/>
     </w:rPr>
   </w:style>
-  <w:style w:type="paragraph" w:styleId="Caption">
+  <w:style w:type="paragraph" w:styleId="Epgrafe">
     <w:name w:val="caption"/>
     <w:basedOn w:val="Normal"/>
     <w:next w:val="Normal"/>
@@ -3280,11 +3680,11 @@
       <w:szCs w:val="18"/>
     </w:rPr>
   </w:style>
-  <w:style w:type="paragraph" w:styleId="Title">
+  <w:style w:type="paragraph" w:styleId="Ttulo">
     <w:name w:val="Title"/>
     <w:basedOn w:val="Normal"/>
     <w:next w:val="Normal"/>
-    <w:link w:val="TitleChar"/>
+    <w:link w:val="TtuloCar"/>
     <w:uiPriority w:val="10"/>
     <w:qFormat/>
     <w:rsid w:val="0002716A"/>
@@ -3299,10 +3699,10 @@
       <w:szCs w:val="60"/>
     </w:rPr>
   </w:style>
-  <w:style w:type="character" w:customStyle="1" w:styleId="TitleChar">
-    <w:name w:val="Title Char"/>
-    <w:basedOn w:val="DefaultParagraphFont"/>
-    <w:link w:val="Title"/>
+  <w:style w:type="character" w:customStyle="1" w:styleId="TtuloCar">
+    <w:name w:val="Título Car"/>
+    <w:basedOn w:val="Fuentedeprrafopredeter"/>
+    <w:link w:val="Ttulo"/>
     <w:uiPriority w:val="10"/>
     <w:rsid w:val="0002716A"/>
     <w:rPr>
@@ -3316,11 +3716,11 @@
       <w:szCs w:val="60"/>
     </w:rPr>
   </w:style>
-  <w:style w:type="paragraph" w:styleId="Subtitle">
+  <w:style w:type="paragraph" w:styleId="Subttulo">
     <w:name w:val="Subtitle"/>
     <w:basedOn w:val="Normal"/>
     <w:next w:val="Normal"/>
-    <w:link w:val="SubtitleChar"/>
+    <w:link w:val="SubttuloCar"/>
     <w:uiPriority w:val="11"/>
     <w:qFormat/>
     <w:rsid w:val="0002716A"/>
@@ -3337,10 +3737,10 @@
       <w:szCs w:val="24"/>
     </w:rPr>
   </w:style>
-  <w:style w:type="character" w:customStyle="1" w:styleId="SubtitleChar">
-    <w:name w:val="Subtitle Char"/>
-    <w:basedOn w:val="DefaultParagraphFont"/>
-    <w:link w:val="Subtitle"/>
+  <w:style w:type="character" w:customStyle="1" w:styleId="SubttuloCar">
+    <w:name w:val="Subtítulo Car"/>
+    <w:basedOn w:val="Fuentedeprrafopredeter"/>
+    <w:link w:val="Subttulo"/>
     <w:uiPriority w:val="11"/>
     <w:rsid w:val="0002716A"/>
     <w:rPr>
@@ -3352,9 +3752,9 @@
       <w:szCs w:val="24"/>
     </w:rPr>
   </w:style>
-  <w:style w:type="character" w:styleId="Strong">
+  <w:style w:type="character" w:styleId="Textoennegrita">
     <w:name w:val="Strong"/>
-    <w:basedOn w:val="DefaultParagraphFont"/>
+    <w:basedOn w:val="Fuentedeprrafopredeter"/>
     <w:uiPriority w:val="22"/>
     <w:qFormat/>
     <w:rsid w:val="0002716A"/>
@@ -3364,7 +3764,7 @@
       <w:spacing w:val="0"/>
     </w:rPr>
   </w:style>
-  <w:style w:type="character" w:styleId="Emphasis">
+  <w:style w:type="character" w:styleId="nfasis">
     <w:name w:val="Emphasis"/>
     <w:uiPriority w:val="20"/>
     <w:qFormat/>
@@ -3377,10 +3777,10 @@
       <w:color w:val="auto"/>
     </w:rPr>
   </w:style>
-  <w:style w:type="paragraph" w:styleId="NoSpacing">
+  <w:style w:type="paragraph" w:styleId="Sinespaciado">
     <w:name w:val="No Spacing"/>
     <w:basedOn w:val="Normal"/>
-    <w:link w:val="NoSpacingChar"/>
+    <w:link w:val="SinespaciadoCar"/>
     <w:uiPriority w:val="1"/>
     <w:qFormat/>
     <w:rsid w:val="0002716A"/>
@@ -3388,14 +3788,14 @@
       <w:spacing w:after="0"/>
     </w:pPr>
   </w:style>
-  <w:style w:type="character" w:customStyle="1" w:styleId="NoSpacingChar">
-    <w:name w:val="No Spacing Char"/>
-    <w:basedOn w:val="DefaultParagraphFont"/>
-    <w:link w:val="NoSpacing"/>
+  <w:style w:type="character" w:customStyle="1" w:styleId="SinespaciadoCar">
+    <w:name w:val="Sin espaciado Car"/>
+    <w:basedOn w:val="Fuentedeprrafopredeter"/>
+    <w:link w:val="Sinespaciado"/>
     <w:uiPriority w:val="1"/>
     <w:rsid w:val="00B32B14"/>
   </w:style>
-  <w:style w:type="paragraph" w:styleId="ListParagraph">
+  <w:style w:type="paragraph" w:styleId="Prrafodelista">
     <w:name w:val="List Paragraph"/>
     <w:basedOn w:val="Normal"/>
     <w:uiPriority w:val="34"/>
@@ -3406,11 +3806,11 @@
       <w:contextualSpacing/>
     </w:pPr>
   </w:style>
-  <w:style w:type="paragraph" w:styleId="Quote">
+  <w:style w:type="paragraph" w:styleId="Cita">
     <w:name w:val="Quote"/>
     <w:basedOn w:val="Normal"/>
     <w:next w:val="Normal"/>
-    <w:link w:val="QuoteChar"/>
+    <w:link w:val="CitaCar"/>
     <w:uiPriority w:val="29"/>
     <w:qFormat/>
     <w:rsid w:val="0002716A"/>
@@ -3418,21 +3818,21 @@
       <w:color w:val="5A5A5A" w:themeColor="text1" w:themeTint="A5"/>
     </w:rPr>
   </w:style>
-  <w:style w:type="character" w:customStyle="1" w:styleId="QuoteChar">
-    <w:name w:val="Quote Char"/>
-    <w:basedOn w:val="DefaultParagraphFont"/>
-    <w:link w:val="Quote"/>
+  <w:style w:type="character" w:customStyle="1" w:styleId="CitaCar">
+    <w:name w:val="Cita Car"/>
+    <w:basedOn w:val="Fuentedeprrafopredeter"/>
+    <w:link w:val="Cita"/>
     <w:uiPriority w:val="29"/>
     <w:rsid w:val="0002716A"/>
     <w:rPr>
       <w:color w:val="5A5A5A" w:themeColor="text1" w:themeTint="A5"/>
     </w:rPr>
   </w:style>
-  <w:style w:type="paragraph" w:styleId="IntenseQuote">
+  <w:style w:type="paragraph" w:styleId="Citadestacada">
     <w:name w:val="Intense Quote"/>
     <w:basedOn w:val="Normal"/>
     <w:next w:val="Normal"/>
-    <w:link w:val="IntenseQuoteChar"/>
+    <w:link w:val="CitadestacadaCar"/>
     <w:uiPriority w:val="30"/>
     <w:qFormat/>
     <w:rsid w:val="0002716A"/>
@@ -3449,10 +3849,10 @@
       <w:szCs w:val="20"/>
     </w:rPr>
   </w:style>
-  <w:style w:type="character" w:customStyle="1" w:styleId="IntenseQuoteChar">
-    <w:name w:val="Intense Quote Char"/>
-    <w:basedOn w:val="DefaultParagraphFont"/>
-    <w:link w:val="IntenseQuote"/>
+  <w:style w:type="character" w:customStyle="1" w:styleId="CitadestacadaCar">
+    <w:name w:val="Cita destacada Car"/>
+    <w:basedOn w:val="Fuentedeprrafopredeter"/>
+    <w:link w:val="Citadestacada"/>
     <w:uiPriority w:val="30"/>
     <w:rsid w:val="0002716A"/>
     <w:rPr>
@@ -3463,7 +3863,7 @@
       <w:szCs w:val="20"/>
     </w:rPr>
   </w:style>
-  <w:style w:type="character" w:styleId="SubtleEmphasis">
+  <w:style w:type="character" w:styleId="nfasissutil">
     <w:name w:val="Subtle Emphasis"/>
     <w:uiPriority w:val="19"/>
     <w:qFormat/>
@@ -3474,7 +3874,7 @@
       <w:color w:val="5A5A5A" w:themeColor="text1" w:themeTint="A5"/>
     </w:rPr>
   </w:style>
-  <w:style w:type="character" w:styleId="IntenseEmphasis">
+  <w:style w:type="character" w:styleId="nfasisintenso">
     <w:name w:val="Intense Emphasis"/>
     <w:uiPriority w:val="21"/>
     <w:qFormat/>
@@ -3488,7 +3888,7 @@
       <w:u w:val="single"/>
     </w:rPr>
   </w:style>
-  <w:style w:type="character" w:styleId="SubtleReference">
+  <w:style w:type="character" w:styleId="Referenciasutil">
     <w:name w:val="Subtle Reference"/>
     <w:uiPriority w:val="31"/>
     <w:qFormat/>
@@ -3497,7 +3897,7 @@
       <w:smallCaps/>
     </w:rPr>
   </w:style>
-  <w:style w:type="character" w:styleId="IntenseReference">
+  <w:style w:type="character" w:styleId="Referenciaintensa">
     <w:name w:val="Intense Reference"/>
     <w:uiPriority w:val="32"/>
     <w:qFormat/>
@@ -3509,7 +3909,7 @@
       <w:color w:val="auto"/>
     </w:rPr>
   </w:style>
-  <w:style w:type="character" w:styleId="BookTitle">
+  <w:style w:type="character" w:styleId="Ttulodellibro">
     <w:name w:val="Book Title"/>
     <w:uiPriority w:val="33"/>
     <w:qFormat/>
@@ -3523,9 +3923,9 @@
       <w:u w:val="single"/>
     </w:rPr>
   </w:style>
-  <w:style w:type="paragraph" w:styleId="TOCHeading">
+  <w:style w:type="paragraph" w:styleId="TtulodeTDC">
     <w:name w:val="TOC Heading"/>
-    <w:basedOn w:val="Heading1"/>
+    <w:basedOn w:val="Ttulo1"/>
     <w:next w:val="Normal"/>
     <w:uiPriority w:val="39"/>
     <w:semiHidden/>
@@ -3539,10 +3939,10 @@
       <w:lang w:bidi="en-US"/>
     </w:rPr>
   </w:style>
-  <w:style w:type="paragraph" w:styleId="BalloonText">
+  <w:style w:type="paragraph" w:styleId="Textodeglobo">
     <w:name w:val="Balloon Text"/>
     <w:basedOn w:val="Normal"/>
-    <w:link w:val="BalloonTextChar"/>
+    <w:link w:val="TextodegloboCar"/>
     <w:uiPriority w:val="99"/>
     <w:semiHidden/>
     <w:unhideWhenUsed/>
@@ -3556,10 +3956,10 @@
       <w:szCs w:val="16"/>
     </w:rPr>
   </w:style>
-  <w:style w:type="character" w:customStyle="1" w:styleId="BalloonTextChar">
-    <w:name w:val="Balloon Text Char"/>
-    <w:basedOn w:val="DefaultParagraphFont"/>
-    <w:link w:val="BalloonText"/>
+  <w:style w:type="character" w:customStyle="1" w:styleId="TextodegloboCar">
+    <w:name w:val="Texto de globo Car"/>
+    <w:basedOn w:val="Fuentedeprrafopredeter"/>
+    <w:link w:val="Textodeglobo"/>
     <w:uiPriority w:val="99"/>
     <w:semiHidden/>
     <w:rsid w:val="00AA4FC5"/>
@@ -3569,7 +3969,7 @@
       <w:szCs w:val="16"/>
     </w:rPr>
   </w:style>
-  <w:style w:type="paragraph" w:styleId="TOC1">
+  <w:style w:type="paragraph" w:styleId="TDC1">
     <w:name w:val="toc 1"/>
     <w:basedOn w:val="Normal"/>
     <w:next w:val="Normal"/>
@@ -3581,9 +3981,9 @@
       <w:spacing w:after="100"/>
     </w:pPr>
   </w:style>
-  <w:style w:type="character" w:styleId="Hyperlink">
+  <w:style w:type="character" w:styleId="Hipervnculo">
     <w:name w:val="Hyperlink"/>
-    <w:basedOn w:val="DefaultParagraphFont"/>
+    <w:basedOn w:val="Fuentedeprrafopredeter"/>
     <w:uiPriority w:val="99"/>
     <w:unhideWhenUsed/>
     <w:rsid w:val="00697248"/>
@@ -3592,7 +3992,7 @@
       <w:u w:val="single"/>
     </w:rPr>
   </w:style>
-  <w:style w:type="paragraph" w:styleId="Bibliography">
+  <w:style w:type="paragraph" w:styleId="Bibliografa">
     <w:name w:val="Bibliography"/>
     <w:basedOn w:val="Normal"/>
     <w:next w:val="Normal"/>
@@ -3773,11 +4173,11 @@
       <w:jc w:val="both"/>
     </w:pPr>
   </w:style>
-  <w:style w:type="paragraph" w:styleId="Heading1">
+  <w:style w:type="paragraph" w:styleId="Ttulo1">
     <w:name w:val="heading 1"/>
     <w:basedOn w:val="Normal"/>
     <w:next w:val="Normal"/>
-    <w:link w:val="Heading1Char"/>
+    <w:link w:val="Ttulo1Car"/>
     <w:uiPriority w:val="9"/>
     <w:qFormat/>
     <w:rsid w:val="0002716A"/>
@@ -3795,11 +4195,11 @@
       <w:szCs w:val="32"/>
     </w:rPr>
   </w:style>
-  <w:style w:type="paragraph" w:styleId="Heading2">
+  <w:style w:type="paragraph" w:styleId="Ttulo2">
     <w:name w:val="heading 2"/>
     <w:basedOn w:val="Normal"/>
     <w:next w:val="Normal"/>
-    <w:link w:val="Heading2Char"/>
+    <w:link w:val="Ttulo2Car"/>
     <w:uiPriority w:val="9"/>
     <w:semiHidden/>
     <w:unhideWhenUsed/>
@@ -3819,11 +4219,11 @@
       <w:szCs w:val="28"/>
     </w:rPr>
   </w:style>
-  <w:style w:type="paragraph" w:styleId="Heading3">
+  <w:style w:type="paragraph" w:styleId="Ttulo3">
     <w:name w:val="heading 3"/>
     <w:basedOn w:val="Normal"/>
     <w:next w:val="Normal"/>
-    <w:link w:val="Heading3Char"/>
+    <w:link w:val="Ttulo3Car"/>
     <w:uiPriority w:val="9"/>
     <w:semiHidden/>
     <w:unhideWhenUsed/>
@@ -3843,11 +4243,11 @@
       <w:szCs w:val="26"/>
     </w:rPr>
   </w:style>
-  <w:style w:type="paragraph" w:styleId="Heading4">
+  <w:style w:type="paragraph" w:styleId="Ttulo4">
     <w:name w:val="heading 4"/>
     <w:basedOn w:val="Normal"/>
     <w:next w:val="Normal"/>
-    <w:link w:val="Heading4Char"/>
+    <w:link w:val="Ttulo4Car"/>
     <w:uiPriority w:val="9"/>
     <w:semiHidden/>
     <w:unhideWhenUsed/>
@@ -3867,11 +4267,11 @@
       <w:szCs w:val="24"/>
     </w:rPr>
   </w:style>
-  <w:style w:type="paragraph" w:styleId="Heading5">
+  <w:style w:type="paragraph" w:styleId="Ttulo5">
     <w:name w:val="heading 5"/>
     <w:basedOn w:val="Normal"/>
     <w:next w:val="Normal"/>
-    <w:link w:val="Heading5Char"/>
+    <w:link w:val="Ttulo5Car"/>
     <w:uiPriority w:val="9"/>
     <w:semiHidden/>
     <w:unhideWhenUsed/>
@@ -3889,11 +4289,11 @@
       <w:iCs/>
     </w:rPr>
   </w:style>
-  <w:style w:type="paragraph" w:styleId="Heading6">
+  <w:style w:type="paragraph" w:styleId="Ttulo6">
     <w:name w:val="heading 6"/>
     <w:basedOn w:val="Normal"/>
     <w:next w:val="Normal"/>
-    <w:link w:val="Heading6Char"/>
+    <w:link w:val="Ttulo6Car"/>
     <w:uiPriority w:val="9"/>
     <w:semiHidden/>
     <w:unhideWhenUsed/>
@@ -3911,11 +4311,11 @@
       <w:iCs/>
     </w:rPr>
   </w:style>
-  <w:style w:type="paragraph" w:styleId="Heading7">
+  <w:style w:type="paragraph" w:styleId="Ttulo7">
     <w:name w:val="heading 7"/>
     <w:basedOn w:val="Normal"/>
     <w:next w:val="Normal"/>
-    <w:link w:val="Heading7Char"/>
+    <w:link w:val="Ttulo7Car"/>
     <w:uiPriority w:val="9"/>
     <w:semiHidden/>
     <w:unhideWhenUsed/>
@@ -3935,11 +4335,11 @@
       <w:szCs w:val="20"/>
     </w:rPr>
   </w:style>
-  <w:style w:type="paragraph" w:styleId="Heading8">
+  <w:style w:type="paragraph" w:styleId="Ttulo8">
     <w:name w:val="heading 8"/>
     <w:basedOn w:val="Normal"/>
     <w:next w:val="Normal"/>
-    <w:link w:val="Heading8Char"/>
+    <w:link w:val="Ttulo8Car"/>
     <w:uiPriority w:val="9"/>
     <w:semiHidden/>
     <w:unhideWhenUsed/>
@@ -3959,11 +4359,11 @@
       <w:szCs w:val="18"/>
     </w:rPr>
   </w:style>
-  <w:style w:type="paragraph" w:styleId="Heading9">
+  <w:style w:type="paragraph" w:styleId="Ttulo9">
     <w:name w:val="heading 9"/>
     <w:basedOn w:val="Normal"/>
     <w:next w:val="Normal"/>
-    <w:link w:val="Heading9Char"/>
+    <w:link w:val="Ttulo9Car"/>
     <w:uiPriority w:val="9"/>
     <w:semiHidden/>
     <w:unhideWhenUsed/>
@@ -3981,13 +4381,13 @@
       <w:szCs w:val="18"/>
     </w:rPr>
   </w:style>
-  <w:style w:type="character" w:default="1" w:styleId="DefaultParagraphFont">
+  <w:style w:type="character" w:default="1" w:styleId="Fuentedeprrafopredeter">
     <w:name w:val="Default Paragraph Font"/>
     <w:uiPriority w:val="1"/>
     <w:semiHidden/>
     <w:unhideWhenUsed/>
   </w:style>
-  <w:style w:type="table" w:default="1" w:styleId="TableNormal">
+  <w:style w:type="table" w:default="1" w:styleId="Tablanormal">
     <w:name w:val="Normal Table"/>
     <w:uiPriority w:val="99"/>
     <w:semiHidden/>
@@ -4002,16 +4402,16 @@
       </w:tblCellMar>
     </w:tblPr>
   </w:style>
-  <w:style w:type="numbering" w:default="1" w:styleId="NoList">
+  <w:style w:type="numbering" w:default="1" w:styleId="Sinlista">
     <w:name w:val="No List"/>
     <w:uiPriority w:val="99"/>
     <w:semiHidden/>
     <w:unhideWhenUsed/>
   </w:style>
-  <w:style w:type="character" w:customStyle="1" w:styleId="Heading1Char">
-    <w:name w:val="Heading 1 Char"/>
-    <w:basedOn w:val="DefaultParagraphFont"/>
-    <w:link w:val="Heading1"/>
+  <w:style w:type="character" w:customStyle="1" w:styleId="Ttulo1Car">
+    <w:name w:val="Título 1 Car"/>
+    <w:basedOn w:val="Fuentedeprrafopredeter"/>
+    <w:link w:val="Ttulo1"/>
     <w:uiPriority w:val="9"/>
     <w:rsid w:val="0002716A"/>
     <w:rPr>
@@ -4024,10 +4424,10 @@
       <w:szCs w:val="32"/>
     </w:rPr>
   </w:style>
-  <w:style w:type="character" w:customStyle="1" w:styleId="Heading2Char">
-    <w:name w:val="Heading 2 Char"/>
-    <w:basedOn w:val="DefaultParagraphFont"/>
-    <w:link w:val="Heading2"/>
+  <w:style w:type="character" w:customStyle="1" w:styleId="Ttulo2Car">
+    <w:name w:val="Título 2 Car"/>
+    <w:basedOn w:val="Fuentedeprrafopredeter"/>
+    <w:link w:val="Ttulo2"/>
     <w:uiPriority w:val="9"/>
     <w:semiHidden/>
     <w:rsid w:val="0002716A"/>
@@ -4041,10 +4441,10 @@
       <w:szCs w:val="28"/>
     </w:rPr>
   </w:style>
-  <w:style w:type="character" w:customStyle="1" w:styleId="Heading3Char">
-    <w:name w:val="Heading 3 Char"/>
-    <w:basedOn w:val="DefaultParagraphFont"/>
-    <w:link w:val="Heading3"/>
+  <w:style w:type="character" w:customStyle="1" w:styleId="Ttulo3Car">
+    <w:name w:val="Título 3 Car"/>
+    <w:basedOn w:val="Fuentedeprrafopredeter"/>
+    <w:link w:val="Ttulo3"/>
     <w:uiPriority w:val="9"/>
     <w:semiHidden/>
     <w:rsid w:val="0002716A"/>
@@ -4058,10 +4458,10 @@
       <w:szCs w:val="26"/>
     </w:rPr>
   </w:style>
-  <w:style w:type="character" w:customStyle="1" w:styleId="Heading4Char">
-    <w:name w:val="Heading 4 Char"/>
-    <w:basedOn w:val="DefaultParagraphFont"/>
-    <w:link w:val="Heading4"/>
+  <w:style w:type="character" w:customStyle="1" w:styleId="Ttulo4Car">
+    <w:name w:val="Título 4 Car"/>
+    <w:basedOn w:val="Fuentedeprrafopredeter"/>
+    <w:link w:val="Ttulo4"/>
     <w:uiPriority w:val="9"/>
     <w:semiHidden/>
     <w:rsid w:val="0002716A"/>
@@ -4075,10 +4475,10 @@
       <w:szCs w:val="24"/>
     </w:rPr>
   </w:style>
-  <w:style w:type="character" w:customStyle="1" w:styleId="Heading5Char">
-    <w:name w:val="Heading 5 Char"/>
-    <w:basedOn w:val="DefaultParagraphFont"/>
-    <w:link w:val="Heading5"/>
+  <w:style w:type="character" w:customStyle="1" w:styleId="Ttulo5Car">
+    <w:name w:val="Título 5 Car"/>
+    <w:basedOn w:val="Fuentedeprrafopredeter"/>
+    <w:link w:val="Ttulo5"/>
     <w:uiPriority w:val="9"/>
     <w:semiHidden/>
     <w:rsid w:val="0002716A"/>
@@ -4090,10 +4490,10 @@
       <w:iCs/>
     </w:rPr>
   </w:style>
-  <w:style w:type="character" w:customStyle="1" w:styleId="Heading6Char">
-    <w:name w:val="Heading 6 Char"/>
-    <w:basedOn w:val="DefaultParagraphFont"/>
-    <w:link w:val="Heading6"/>
+  <w:style w:type="character" w:customStyle="1" w:styleId="Ttulo6Car">
+    <w:name w:val="Título 6 Car"/>
+    <w:basedOn w:val="Fuentedeprrafopredeter"/>
+    <w:link w:val="Ttulo6"/>
     <w:uiPriority w:val="9"/>
     <w:semiHidden/>
     <w:rsid w:val="0002716A"/>
@@ -4105,10 +4505,10 @@
       <w:iCs/>
     </w:rPr>
   </w:style>
-  <w:style w:type="character" w:customStyle="1" w:styleId="Heading7Char">
-    <w:name w:val="Heading 7 Char"/>
-    <w:basedOn w:val="DefaultParagraphFont"/>
-    <w:link w:val="Heading7"/>
+  <w:style w:type="character" w:customStyle="1" w:styleId="Ttulo7Car">
+    <w:name w:val="Título 7 Car"/>
+    <w:basedOn w:val="Fuentedeprrafopredeter"/>
+    <w:link w:val="Ttulo7"/>
     <w:uiPriority w:val="9"/>
     <w:semiHidden/>
     <w:rsid w:val="0002716A"/>
@@ -4122,10 +4522,10 @@
       <w:szCs w:val="20"/>
     </w:rPr>
   </w:style>
-  <w:style w:type="character" w:customStyle="1" w:styleId="Heading8Char">
-    <w:name w:val="Heading 8 Char"/>
-    <w:basedOn w:val="DefaultParagraphFont"/>
-    <w:link w:val="Heading8"/>
+  <w:style w:type="character" w:customStyle="1" w:styleId="Ttulo8Car">
+    <w:name w:val="Título 8 Car"/>
+    <w:basedOn w:val="Fuentedeprrafopredeter"/>
+    <w:link w:val="Ttulo8"/>
     <w:uiPriority w:val="9"/>
     <w:semiHidden/>
     <w:rsid w:val="0002716A"/>
@@ -4139,10 +4539,10 @@
       <w:szCs w:val="18"/>
     </w:rPr>
   </w:style>
-  <w:style w:type="character" w:customStyle="1" w:styleId="Heading9Char">
-    <w:name w:val="Heading 9 Char"/>
-    <w:basedOn w:val="DefaultParagraphFont"/>
-    <w:link w:val="Heading9"/>
+  <w:style w:type="character" w:customStyle="1" w:styleId="Ttulo9Car">
+    <w:name w:val="Título 9 Car"/>
+    <w:basedOn w:val="Fuentedeprrafopredeter"/>
+    <w:link w:val="Ttulo9"/>
     <w:uiPriority w:val="9"/>
     <w:semiHidden/>
     <w:rsid w:val="0002716A"/>
@@ -4154,7 +4554,7 @@
       <w:szCs w:val="18"/>
     </w:rPr>
   </w:style>
-  <w:style w:type="paragraph" w:styleId="Caption">
+  <w:style w:type="paragraph" w:styleId="Epgrafe">
     <w:name w:val="caption"/>
     <w:basedOn w:val="Normal"/>
     <w:next w:val="Normal"/>
@@ -4169,11 +4569,11 @@
       <w:szCs w:val="18"/>
     </w:rPr>
   </w:style>
-  <w:style w:type="paragraph" w:styleId="Title">
+  <w:style w:type="paragraph" w:styleId="Ttulo">
     <w:name w:val="Title"/>
     <w:basedOn w:val="Normal"/>
     <w:next w:val="Normal"/>
-    <w:link w:val="TitleChar"/>
+    <w:link w:val="TtuloCar"/>
     <w:uiPriority w:val="10"/>
     <w:qFormat/>
     <w:rsid w:val="0002716A"/>
@@ -4188,10 +4588,10 @@
       <w:szCs w:val="60"/>
     </w:rPr>
   </w:style>
-  <w:style w:type="character" w:customStyle="1" w:styleId="TitleChar">
-    <w:name w:val="Title Char"/>
-    <w:basedOn w:val="DefaultParagraphFont"/>
-    <w:link w:val="Title"/>
+  <w:style w:type="character" w:customStyle="1" w:styleId="TtuloCar">
+    <w:name w:val="Título Car"/>
+    <w:basedOn w:val="Fuentedeprrafopredeter"/>
+    <w:link w:val="Ttulo"/>
     <w:uiPriority w:val="10"/>
     <w:rsid w:val="0002716A"/>
     <w:rPr>
@@ -4205,11 +4605,11 @@
       <w:szCs w:val="60"/>
     </w:rPr>
   </w:style>
-  <w:style w:type="paragraph" w:styleId="Subtitle">
+  <w:style w:type="paragraph" w:styleId="Subttulo">
     <w:name w:val="Subtitle"/>
     <w:basedOn w:val="Normal"/>
     <w:next w:val="Normal"/>
-    <w:link w:val="SubtitleChar"/>
+    <w:link w:val="SubttuloCar"/>
     <w:uiPriority w:val="11"/>
     <w:qFormat/>
     <w:rsid w:val="0002716A"/>
@@ -4226,10 +4626,10 @@
       <w:szCs w:val="24"/>
     </w:rPr>
   </w:style>
-  <w:style w:type="character" w:customStyle="1" w:styleId="SubtitleChar">
-    <w:name w:val="Subtitle Char"/>
-    <w:basedOn w:val="DefaultParagraphFont"/>
-    <w:link w:val="Subtitle"/>
+  <w:style w:type="character" w:customStyle="1" w:styleId="SubttuloCar">
+    <w:name w:val="Subtítulo Car"/>
+    <w:basedOn w:val="Fuentedeprrafopredeter"/>
+    <w:link w:val="Subttulo"/>
     <w:uiPriority w:val="11"/>
     <w:rsid w:val="0002716A"/>
     <w:rPr>
@@ -4241,9 +4641,9 @@
       <w:szCs w:val="24"/>
     </w:rPr>
   </w:style>
-  <w:style w:type="character" w:styleId="Strong">
+  <w:style w:type="character" w:styleId="Textoennegrita">
     <w:name w:val="Strong"/>
-    <w:basedOn w:val="DefaultParagraphFont"/>
+    <w:basedOn w:val="Fuentedeprrafopredeter"/>
     <w:uiPriority w:val="22"/>
     <w:qFormat/>
     <w:rsid w:val="0002716A"/>
@@ -4253,7 +4653,7 @@
       <w:spacing w:val="0"/>
     </w:rPr>
   </w:style>
-  <w:style w:type="character" w:styleId="Emphasis">
+  <w:style w:type="character" w:styleId="nfasis">
     <w:name w:val="Emphasis"/>
     <w:uiPriority w:val="20"/>
     <w:qFormat/>
@@ -4266,10 +4666,10 @@
       <w:color w:val="auto"/>
     </w:rPr>
   </w:style>
-  <w:style w:type="paragraph" w:styleId="NoSpacing">
+  <w:style w:type="paragraph" w:styleId="Sinespaciado">
     <w:name w:val="No Spacing"/>
     <w:basedOn w:val="Normal"/>
-    <w:link w:val="NoSpacingChar"/>
+    <w:link w:val="SinespaciadoCar"/>
     <w:uiPriority w:val="1"/>
     <w:qFormat/>
     <w:rsid w:val="0002716A"/>
@@ -4277,14 +4677,14 @@
       <w:spacing w:after="0"/>
     </w:pPr>
   </w:style>
-  <w:style w:type="character" w:customStyle="1" w:styleId="NoSpacingChar">
-    <w:name w:val="No Spacing Char"/>
-    <w:basedOn w:val="DefaultParagraphFont"/>
-    <w:link w:val="NoSpacing"/>
+  <w:style w:type="character" w:customStyle="1" w:styleId="SinespaciadoCar">
+    <w:name w:val="Sin espaciado Car"/>
+    <w:basedOn w:val="Fuentedeprrafopredeter"/>
+    <w:link w:val="Sinespaciado"/>
     <w:uiPriority w:val="1"/>
     <w:rsid w:val="00B32B14"/>
   </w:style>
-  <w:style w:type="paragraph" w:styleId="ListParagraph">
+  <w:style w:type="paragraph" w:styleId="Prrafodelista">
     <w:name w:val="List Paragraph"/>
     <w:basedOn w:val="Normal"/>
     <w:uiPriority w:val="34"/>
@@ -4295,11 +4695,11 @@
       <w:contextualSpacing/>
     </w:pPr>
   </w:style>
-  <w:style w:type="paragraph" w:styleId="Quote">
+  <w:style w:type="paragraph" w:styleId="Cita">
     <w:name w:val="Quote"/>
     <w:basedOn w:val="Normal"/>
     <w:next w:val="Normal"/>
-    <w:link w:val="QuoteChar"/>
+    <w:link w:val="CitaCar"/>
     <w:uiPriority w:val="29"/>
     <w:qFormat/>
     <w:rsid w:val="0002716A"/>
@@ -4307,21 +4707,21 @@
       <w:color w:val="5A5A5A" w:themeColor="text1" w:themeTint="A5"/>
     </w:rPr>
   </w:style>
-  <w:style w:type="character" w:customStyle="1" w:styleId="QuoteChar">
-    <w:name w:val="Quote Char"/>
-    <w:basedOn w:val="DefaultParagraphFont"/>
-    <w:link w:val="Quote"/>
+  <w:style w:type="character" w:customStyle="1" w:styleId="CitaCar">
+    <w:name w:val="Cita Car"/>
+    <w:basedOn w:val="Fuentedeprrafopredeter"/>
+    <w:link w:val="Cita"/>
     <w:uiPriority w:val="29"/>
     <w:rsid w:val="0002716A"/>
     <w:rPr>
       <w:color w:val="5A5A5A" w:themeColor="text1" w:themeTint="A5"/>
     </w:rPr>
   </w:style>
-  <w:style w:type="paragraph" w:styleId="IntenseQuote">
+  <w:style w:type="paragraph" w:styleId="Citadestacada">
     <w:name w:val="Intense Quote"/>
     <w:basedOn w:val="Normal"/>
     <w:next w:val="Normal"/>
-    <w:link w:val="IntenseQuoteChar"/>
+    <w:link w:val="CitadestacadaCar"/>
     <w:uiPriority w:val="30"/>
     <w:qFormat/>
     <w:rsid w:val="0002716A"/>
@@ -4338,10 +4738,10 @@
       <w:szCs w:val="20"/>
     </w:rPr>
   </w:style>
-  <w:style w:type="character" w:customStyle="1" w:styleId="IntenseQuoteChar">
-    <w:name w:val="Intense Quote Char"/>
-    <w:basedOn w:val="DefaultParagraphFont"/>
-    <w:link w:val="IntenseQuote"/>
+  <w:style w:type="character" w:customStyle="1" w:styleId="CitadestacadaCar">
+    <w:name w:val="Cita destacada Car"/>
+    <w:basedOn w:val="Fuentedeprrafopredeter"/>
+    <w:link w:val="Citadestacada"/>
     <w:uiPriority w:val="30"/>
     <w:rsid w:val="0002716A"/>
     <w:rPr>
@@ -4352,7 +4752,7 @@
       <w:szCs w:val="20"/>
     </w:rPr>
   </w:style>
-  <w:style w:type="character" w:styleId="SubtleEmphasis">
+  <w:style w:type="character" w:styleId="nfasissutil">
     <w:name w:val="Subtle Emphasis"/>
     <w:uiPriority w:val="19"/>
     <w:qFormat/>
@@ -4363,7 +4763,7 @@
       <w:color w:val="5A5A5A" w:themeColor="text1" w:themeTint="A5"/>
     </w:rPr>
   </w:style>
-  <w:style w:type="character" w:styleId="IntenseEmphasis">
+  <w:style w:type="character" w:styleId="nfasisintenso">
     <w:name w:val="Intense Emphasis"/>
     <w:uiPriority w:val="21"/>
     <w:qFormat/>
@@ -4377,7 +4777,7 @@
       <w:u w:val="single"/>
     </w:rPr>
   </w:style>
-  <w:style w:type="character" w:styleId="SubtleReference">
+  <w:style w:type="character" w:styleId="Referenciasutil">
     <w:name w:val="Subtle Reference"/>
     <w:uiPriority w:val="31"/>
     <w:qFormat/>
@@ -4386,7 +4786,7 @@
       <w:smallCaps/>
     </w:rPr>
   </w:style>
-  <w:style w:type="character" w:styleId="IntenseReference">
+  <w:style w:type="character" w:styleId="Referenciaintensa">
     <w:name w:val="Intense Reference"/>
     <w:uiPriority w:val="32"/>
     <w:qFormat/>
@@ -4398,7 +4798,7 @@
       <w:color w:val="auto"/>
     </w:rPr>
   </w:style>
-  <w:style w:type="character" w:styleId="BookTitle">
+  <w:style w:type="character" w:styleId="Ttulodellibro">
     <w:name w:val="Book Title"/>
     <w:uiPriority w:val="33"/>
     <w:qFormat/>
@@ -4412,9 +4812,9 @@
       <w:u w:val="single"/>
     </w:rPr>
   </w:style>
-  <w:style w:type="paragraph" w:styleId="TOCHeading">
+  <w:style w:type="paragraph" w:styleId="TtulodeTDC">
     <w:name w:val="TOC Heading"/>
-    <w:basedOn w:val="Heading1"/>
+    <w:basedOn w:val="Ttulo1"/>
     <w:next w:val="Normal"/>
     <w:uiPriority w:val="39"/>
     <w:semiHidden/>
@@ -4428,10 +4828,10 @@
       <w:lang w:bidi="en-US"/>
     </w:rPr>
   </w:style>
-  <w:style w:type="paragraph" w:styleId="BalloonText">
+  <w:style w:type="paragraph" w:styleId="Textodeglobo">
     <w:name w:val="Balloon Text"/>
     <w:basedOn w:val="Normal"/>
-    <w:link w:val="BalloonTextChar"/>
+    <w:link w:val="TextodegloboCar"/>
     <w:uiPriority w:val="99"/>
     <w:semiHidden/>
     <w:unhideWhenUsed/>
@@ -4445,10 +4845,10 @@
       <w:szCs w:val="16"/>
     </w:rPr>
   </w:style>
-  <w:style w:type="character" w:customStyle="1" w:styleId="BalloonTextChar">
-    <w:name w:val="Balloon Text Char"/>
-    <w:basedOn w:val="DefaultParagraphFont"/>
-    <w:link w:val="BalloonText"/>
+  <w:style w:type="character" w:customStyle="1" w:styleId="TextodegloboCar">
+    <w:name w:val="Texto de globo Car"/>
+    <w:basedOn w:val="Fuentedeprrafopredeter"/>
+    <w:link w:val="Textodeglobo"/>
     <w:uiPriority w:val="99"/>
     <w:semiHidden/>
     <w:rsid w:val="00AA4FC5"/>
@@ -4458,7 +4858,7 @@
       <w:szCs w:val="16"/>
     </w:rPr>
   </w:style>
-  <w:style w:type="paragraph" w:styleId="TOC1">
+  <w:style w:type="paragraph" w:styleId="TDC1">
     <w:name w:val="toc 1"/>
     <w:basedOn w:val="Normal"/>
     <w:next w:val="Normal"/>
@@ -4470,9 +4870,9 @@
       <w:spacing w:after="100"/>
     </w:pPr>
   </w:style>
-  <w:style w:type="character" w:styleId="Hyperlink">
+  <w:style w:type="character" w:styleId="Hipervnculo">
     <w:name w:val="Hyperlink"/>
-    <w:basedOn w:val="DefaultParagraphFont"/>
+    <w:basedOn w:val="Fuentedeprrafopredeter"/>
     <w:uiPriority w:val="99"/>
     <w:unhideWhenUsed/>
     <w:rsid w:val="00697248"/>
@@ -4481,7 +4881,7 @@
       <w:u w:val="single"/>
     </w:rPr>
   </w:style>
-  <w:style w:type="paragraph" w:styleId="Bibliography">
+  <w:style w:type="paragraph" w:styleId="Bibliografa">
     <w:name w:val="Bibliography"/>
     <w:basedOn w:val="Normal"/>
     <w:next w:val="Normal"/>
@@ -4867,7 +5267,7 @@
 </file>
 
 <file path=customXml/itemProps1.xml><?xml version="1.0" encoding="utf-8"?>
-<ds:datastoreItem xmlns:ds="http://schemas.openxmlformats.org/officeDocument/2006/customXml" ds:itemID="{E4375E50-4E16-4BF0-BB91-967DD39B3BC1}">
+<ds:datastoreItem xmlns:ds="http://schemas.openxmlformats.org/officeDocument/2006/customXml" ds:itemID="{0D492B15-1340-4178-A132-744CF158E2AF}">
   <ds:schemaRefs>
     <ds:schemaRef ds:uri="http://schemas.openxmlformats.org/officeDocument/2006/bibliography"/>
   </ds:schemaRefs>

</xml_diff>

<commit_message>
Updated and categorized funcionality in required and desired.
</commit_message>
<xml_diff>
--- a/docs/presentacion.cleasure.docx
+++ b/docs/presentacion.cleasure.docx
@@ -88,7 +88,7 @@
     <w:p/>
     <w:p>
       <w:pPr>
-        <w:pStyle w:val="Ttulo1"/>
+        <w:pStyle w:val="Heading1"/>
         <w:spacing w:before="0"/>
         <w:jc w:val="center"/>
       </w:pPr>
@@ -143,7 +143,7 @@
     <w:p/>
     <w:p>
       <w:pPr>
-        <w:pStyle w:val="Ttulo"/>
+        <w:pStyle w:val="Title"/>
         <w:rPr>
           <w:lang w:val="en-US"/>
         </w:rPr>
@@ -179,7 +179,7 @@
     </w:p>
     <w:p>
       <w:pPr>
-        <w:pStyle w:val="Ttulo"/>
+        <w:pStyle w:val="Title"/>
         <w:tabs>
           <w:tab w:val="left" w:pos="4678"/>
         </w:tabs>
@@ -210,18 +210,18 @@
     </w:p>
     <w:p>
       <w:pPr>
-        <w:pStyle w:val="Sinespaciado"/>
+        <w:pStyle w:val="NoSpacing"/>
         <w:tabs>
           <w:tab w:val="left" w:pos="4678"/>
         </w:tabs>
         <w:rPr>
-          <w:rStyle w:val="nfasissutil"/>
+          <w:rStyle w:val="SubtleEmphasis"/>
           <w:lang w:val="en-US"/>
         </w:rPr>
       </w:pPr>
       <w:r>
         <w:rPr>
-          <w:rStyle w:val="nfasissutil"/>
+          <w:rStyle w:val="SubtleEmphasis"/>
           <w:lang w:val="en-US"/>
         </w:rPr>
         <w:tab/>
@@ -229,21 +229,21 @@
       <w:proofErr w:type="gramStart"/>
       <w:r>
         <w:rPr>
-          <w:rStyle w:val="nfasissutil"/>
+          <w:rStyle w:val="SubtleEmphasis"/>
           <w:lang w:val="en-US"/>
         </w:rPr>
         <w:t>Because it’s a ple</w:t>
       </w:r>
       <w:r>
         <w:rPr>
-          <w:rStyle w:val="nfasissutil"/>
+          <w:rStyle w:val="SubtleEmphasis"/>
           <w:lang w:val="en-US"/>
         </w:rPr>
         <w:t>a</w:t>
       </w:r>
       <w:r>
         <w:rPr>
-          <w:rStyle w:val="nfasissutil"/>
+          <w:rStyle w:val="SubtleEmphasis"/>
           <w:lang w:val="en-US"/>
         </w:rPr>
         <w:t>sure to work with…</w:t>
@@ -367,7 +367,7 @@
       <w:sdtContent>
         <w:p>
           <w:pPr>
-            <w:pStyle w:val="TtulodeTDC"/>
+            <w:pStyle w:val="TOCHeading"/>
           </w:pPr>
           <w:r>
             <w:t>Contenido</w:t>
@@ -375,7 +375,7 @@
         </w:p>
         <w:p>
           <w:pPr>
-            <w:pStyle w:val="TDC1"/>
+            <w:pStyle w:val="TOC1"/>
             <w:tabs>
               <w:tab w:val="right" w:leader="dot" w:pos="8828"/>
             </w:tabs>
@@ -396,7 +396,7 @@
           <w:hyperlink w:anchor="_Toc327307140" w:history="1">
             <w:r>
               <w:rPr>
-                <w:rStyle w:val="Hipervnculo"/>
+                <w:rStyle w:val="Hyperlink"/>
                 <w:noProof/>
               </w:rPr>
               <w:t>Introducción</w:t>
@@ -453,7 +453,7 @@
         </w:p>
         <w:p>
           <w:pPr>
-            <w:pStyle w:val="TDC1"/>
+            <w:pStyle w:val="TOC1"/>
             <w:tabs>
               <w:tab w:val="right" w:leader="dot" w:pos="8828"/>
             </w:tabs>
@@ -465,7 +465,7 @@
           <w:hyperlink w:anchor="_Toc327307141" w:history="1">
             <w:r>
               <w:rPr>
-                <w:rStyle w:val="Hipervnculo"/>
+                <w:rStyle w:val="Hyperlink"/>
                 <w:noProof/>
               </w:rPr>
               <w:t>¿Qué es Clojure?</w:t>
@@ -522,7 +522,7 @@
         </w:p>
         <w:p>
           <w:pPr>
-            <w:pStyle w:val="TDC1"/>
+            <w:pStyle w:val="TOC1"/>
             <w:tabs>
               <w:tab w:val="right" w:leader="dot" w:pos="8828"/>
             </w:tabs>
@@ -534,7 +534,7 @@
           <w:hyperlink w:anchor="_Toc327307142" w:history="1">
             <w:r>
               <w:rPr>
-                <w:rStyle w:val="Hipervnculo"/>
+                <w:rStyle w:val="Hyperlink"/>
                 <w:noProof/>
               </w:rPr>
               <w:t>¿Por qué Clojure?</w:t>
@@ -591,7 +591,7 @@
         </w:p>
         <w:p>
           <w:pPr>
-            <w:pStyle w:val="TDC1"/>
+            <w:pStyle w:val="TOC1"/>
             <w:tabs>
               <w:tab w:val="right" w:leader="dot" w:pos="8828"/>
             </w:tabs>
@@ -603,7 +603,7 @@
           <w:hyperlink w:anchor="_Toc327307143" w:history="1">
             <w:r>
               <w:rPr>
-                <w:rStyle w:val="Hipervnculo"/>
+                <w:rStyle w:val="Hyperlink"/>
                 <w:noProof/>
               </w:rPr>
               <w:t>¿Qué es un IDE?</w:t>
@@ -660,7 +660,7 @@
         </w:p>
         <w:p>
           <w:pPr>
-            <w:pStyle w:val="TDC1"/>
+            <w:pStyle w:val="TOC1"/>
             <w:tabs>
               <w:tab w:val="right" w:leader="dot" w:pos="8828"/>
             </w:tabs>
@@ -672,7 +672,7 @@
           <w:hyperlink w:anchor="_Toc327307144" w:history="1">
             <w:r>
               <w:rPr>
-                <w:rStyle w:val="Hipervnculo"/>
+                <w:rStyle w:val="Hyperlink"/>
                 <w:noProof/>
               </w:rPr>
               <w:t>¿Por qué un IDE para Clojure?</w:t>
@@ -729,7 +729,7 @@
         </w:p>
         <w:p>
           <w:pPr>
-            <w:pStyle w:val="TDC1"/>
+            <w:pStyle w:val="TOC1"/>
             <w:tabs>
               <w:tab w:val="right" w:leader="dot" w:pos="8828"/>
             </w:tabs>
@@ -741,7 +741,7 @@
           <w:hyperlink w:anchor="_Toc327307145" w:history="1">
             <w:r>
               <w:rPr>
-                <w:rStyle w:val="Hipervnculo"/>
+                <w:rStyle w:val="Hyperlink"/>
                 <w:noProof/>
               </w:rPr>
               <w:t>Desafíos</w:t>
@@ -798,7 +798,7 @@
         </w:p>
         <w:p>
           <w:pPr>
-            <w:pStyle w:val="TDC1"/>
+            <w:pStyle w:val="TOC1"/>
             <w:tabs>
               <w:tab w:val="right" w:leader="dot" w:pos="8828"/>
             </w:tabs>
@@ -810,7 +810,7 @@
           <w:hyperlink w:anchor="_Toc327307146" w:history="1">
             <w:r>
               <w:rPr>
-                <w:rStyle w:val="Hipervnculo"/>
+                <w:rStyle w:val="Hyperlink"/>
                 <w:noProof/>
               </w:rPr>
               <w:t>Ventajas</w:t>
@@ -867,7 +867,7 @@
         </w:p>
         <w:p>
           <w:pPr>
-            <w:pStyle w:val="TDC1"/>
+            <w:pStyle w:val="TOC1"/>
             <w:tabs>
               <w:tab w:val="right" w:leader="dot" w:pos="8828"/>
             </w:tabs>
@@ -879,7 +879,7 @@
           <w:hyperlink w:anchor="_Toc327307147" w:history="1">
             <w:r>
               <w:rPr>
-                <w:rStyle w:val="Hipervnculo"/>
+                <w:rStyle w:val="Hyperlink"/>
                 <w:noProof/>
               </w:rPr>
               <w:t>Desventajas</w:t>
@@ -936,7 +936,7 @@
         </w:p>
         <w:p>
           <w:pPr>
-            <w:pStyle w:val="TDC1"/>
+            <w:pStyle w:val="TOC1"/>
             <w:tabs>
               <w:tab w:val="right" w:leader="dot" w:pos="8828"/>
             </w:tabs>
@@ -948,7 +948,7 @@
           <w:hyperlink w:anchor="_Toc327307148" w:history="1">
             <w:r>
               <w:rPr>
-                <w:rStyle w:val="Hipervnculo"/>
+                <w:rStyle w:val="Hyperlink"/>
                 <w:noProof/>
               </w:rPr>
               <w:t>Conclusión</w:t>
@@ -1026,7 +1026,7 @@
     </w:p>
     <w:p>
       <w:pPr>
-        <w:pStyle w:val="Ttulo1"/>
+        <w:pStyle w:val="Heading1"/>
       </w:pPr>
       <w:bookmarkStart w:id="0" w:name="_Toc327307140"/>
       <w:r>
@@ -1180,7 +1180,7 @@
     </w:p>
     <w:p>
       <w:pPr>
-        <w:pStyle w:val="Ttulo1"/>
+        <w:pStyle w:val="Heading1"/>
       </w:pPr>
       <w:bookmarkStart w:id="1" w:name="_Toc327307141"/>
       <w:r>
@@ -1234,80 +1234,70 @@
         <w:rPr>
           <w:b/>
         </w:rPr>
+        <w:t xml:space="preserve"> Lisp</w:t>
+      </w:r>
+      <w:r>
+        <w:t xml:space="preserve"> y </w:t>
+      </w:r>
+      <w:proofErr w:type="spellStart"/>
+      <w:r>
+        <w:rPr>
+          <w:b/>
+        </w:rPr>
+        <w:t>Scheme</w:t>
+      </w:r>
+      <w:proofErr w:type="spellEnd"/>
+      <w:r>
+        <w:t xml:space="preserve"> [REF].</w:t>
+      </w:r>
+      <w:r>
         <w:t xml:space="preserve"> </w:t>
       </w:r>
-      <w:proofErr w:type="spellStart"/>
+      <w:r>
+        <w:t xml:space="preserve">Una de las razones </w:t>
+      </w:r>
+      <w:r>
+        <w:t>por la cual existe un gran número de implementaciones de este lenguaje, es la simplicidad de su sintaxis, la cual se basa en la utilización de paréntesis y notación prefija</w:t>
+      </w:r>
+      <w:r>
+        <w:t xml:space="preserve"> [REF] como elemento de expresión.</w:t>
+      </w:r>
+    </w:p>
+    <w:p>
+      <w:pPr>
+        <w:pStyle w:val="IntenseQuote"/>
+        <w:rPr>
+          <w:lang w:val="en-US"/>
+        </w:rPr>
+      </w:pPr>
+      <w:r>
+        <w:rPr>
+          <w:lang w:val="en-US"/>
+        </w:rPr>
+        <w:t>Lisp is not the right language for any particular problem. Rather, Lisp encourages one to attack a new problem by implementing new languages tailored to that problem.</w:t>
+      </w:r>
+    </w:p>
+    <w:p>
+      <w:pPr>
+        <w:pStyle w:val="IntenseQuote"/>
+        <w:rPr>
+          <w:lang w:val="en-US"/>
+        </w:rPr>
+      </w:pPr>
+      <w:r>
+        <w:rPr>
+          <w:lang w:val="en-US"/>
+        </w:rPr>
+        <w:t>—“Lisp: A Language for Stratified Design” (Abelson 1988)</w:t>
+      </w:r>
+    </w:p>
+    <w:p>
       <w:r>
         <w:rPr>
           <w:b/>
         </w:rPr>
         <w:t>Lisp</w:t>
       </w:r>
-      <w:proofErr w:type="spellEnd"/>
-      <w:r>
-        <w:t xml:space="preserve"> y </w:t>
-      </w:r>
-      <w:proofErr w:type="spellStart"/>
-      <w:r>
-        <w:rPr>
-          <w:b/>
-        </w:rPr>
-        <w:t>Scheme</w:t>
-      </w:r>
-      <w:proofErr w:type="spellEnd"/>
-      <w:r>
-        <w:t xml:space="preserve"> [REF].</w:t>
-      </w:r>
-      <w:r>
-        <w:t xml:space="preserve"> </w:t>
-      </w:r>
-      <w:r>
-        <w:t xml:space="preserve">Una de las razones </w:t>
-      </w:r>
-      <w:r>
-        <w:t>por la cual existe un gran número de implementaciones de este lenguaje, es la simplicidad de su sintaxis, la cual se basa en la utilización de paréntesis y notación prefija</w:t>
-      </w:r>
-      <w:r>
-        <w:t xml:space="preserve"> [REF] como elemento de expresión.</w:t>
-      </w:r>
-    </w:p>
-    <w:p>
-      <w:pPr>
-        <w:pStyle w:val="Citadestacada"/>
-        <w:rPr>
-          <w:lang w:val="en-US"/>
-        </w:rPr>
-      </w:pPr>
-      <w:r>
-        <w:rPr>
-          <w:lang w:val="en-US"/>
-        </w:rPr>
-        <w:t>Lisp is not the right language for any particular problem. Rather, Lisp encourages one to attack a new problem by implementing new languages tailored to that problem.</w:t>
-      </w:r>
-    </w:p>
-    <w:p>
-      <w:pPr>
-        <w:pStyle w:val="Citadestacada"/>
-        <w:rPr>
-          <w:lang w:val="en-US"/>
-        </w:rPr>
-      </w:pPr>
-      <w:r>
-        <w:rPr>
-          <w:lang w:val="en-US"/>
-        </w:rPr>
-        <w:t>—“Lisp: A Language for Stratified Design” (Abelson 1988)</w:t>
-      </w:r>
-    </w:p>
-    <w:p>
-      <w:proofErr w:type="spellStart"/>
-      <w:r>
-        <w:rPr>
-          <w:b/>
-        </w:rPr>
-        <w:t>Lisp</w:t>
-      </w:r>
-      <w:proofErr w:type="spellEnd"/>
       <w:r>
         <w:t xml:space="preserve">, a pesar de ser un lenguaje con gran poder de expresión, por muchos años fue considerado como un lenguaje de uso </w:t>
       </w:r>
@@ -1509,7 +1499,7 @@
     </w:p>
     <w:p>
       <w:pPr>
-        <w:pStyle w:val="Ttulo1"/>
+        <w:pStyle w:val="Heading1"/>
       </w:pPr>
       <w:bookmarkStart w:id="2" w:name="_Toc327307142"/>
       <w:r>
@@ -1551,7 +1541,7 @@
     </w:p>
     <w:p>
       <w:pPr>
-        <w:pStyle w:val="Ttulo1"/>
+        <w:pStyle w:val="Heading1"/>
       </w:pPr>
       <w:bookmarkStart w:id="3" w:name="_Toc327307143"/>
       <w:r>
@@ -1665,7 +1655,7 @@
     </w:p>
     <w:p>
       <w:pPr>
-        <w:pStyle w:val="Ttulo1"/>
+        <w:pStyle w:val="Heading1"/>
       </w:pPr>
       <w:bookmarkStart w:id="4" w:name="_Toc327307144"/>
       <w:r>
@@ -1733,7 +1723,7 @@
     </w:p>
     <w:p>
       <w:pPr>
-        <w:pStyle w:val="Prrafodelista"/>
+        <w:pStyle w:val="ListParagraph"/>
         <w:numPr>
           <w:ilvl w:val="0"/>
           <w:numId w:val="1"/>
@@ -1762,7 +1752,7 @@
     </w:p>
     <w:p>
       <w:pPr>
-        <w:pStyle w:val="Prrafodelista"/>
+        <w:pStyle w:val="ListParagraph"/>
         <w:numPr>
           <w:ilvl w:val="0"/>
           <w:numId w:val="1"/>
@@ -1772,37 +1762,29 @@
         <w:rPr>
           <w:b/>
         </w:rPr>
-        <w:t xml:space="preserve">La </w:t>
+        <w:t>La Clojure</w:t>
+      </w:r>
+      <w:r>
+        <w:t xml:space="preserve">: </w:t>
+      </w:r>
+      <w:r>
+        <w:t xml:space="preserve">complemento para </w:t>
       </w:r>
       <w:proofErr w:type="spellStart"/>
       <w:r>
         <w:rPr>
           <w:b/>
         </w:rPr>
-        <w:t>Clojure</w:t>
+        <w:t>IntelliJ</w:t>
       </w:r>
       <w:proofErr w:type="spellEnd"/>
       <w:r>
-        <w:t xml:space="preserve">: </w:t>
-      </w:r>
-      <w:r>
-        <w:t xml:space="preserve">complemento para </w:t>
-      </w:r>
-      <w:proofErr w:type="spellStart"/>
-      <w:r>
-        <w:rPr>
-          <w:b/>
-        </w:rPr>
-        <w:t>IntelliJ</w:t>
-      </w:r>
-      <w:proofErr w:type="spellEnd"/>
-      <w:r>
         <w:t>.</w:t>
       </w:r>
     </w:p>
     <w:p>
       <w:pPr>
-        <w:pStyle w:val="Prrafodelista"/>
+        <w:pStyle w:val="ListParagraph"/>
         <w:numPr>
           <w:ilvl w:val="0"/>
           <w:numId w:val="1"/>
@@ -1836,7 +1818,7 @@
     </w:p>
     <w:p>
       <w:pPr>
-        <w:pStyle w:val="Prrafodelista"/>
+        <w:pStyle w:val="ListParagraph"/>
         <w:numPr>
           <w:ilvl w:val="0"/>
           <w:numId w:val="1"/>
@@ -1859,7 +1841,7 @@
     </w:p>
     <w:p>
       <w:pPr>
-        <w:pStyle w:val="Prrafodelista"/>
+        <w:pStyle w:val="ListParagraph"/>
         <w:numPr>
           <w:ilvl w:val="0"/>
           <w:numId w:val="1"/>
@@ -1879,7 +1861,7 @@
     </w:p>
     <w:p>
       <w:pPr>
-        <w:pStyle w:val="Prrafodelista"/>
+        <w:pStyle w:val="ListParagraph"/>
         <w:numPr>
           <w:ilvl w:val="0"/>
           <w:numId w:val="1"/>
@@ -1998,16 +1980,8 @@
         <w:rPr>
           <w:b/>
         </w:rPr>
-        <w:t xml:space="preserve"> </w:t>
-      </w:r>
-      <w:proofErr w:type="spellStart"/>
-      <w:r>
-        <w:rPr>
-          <w:b/>
-        </w:rPr>
-        <w:t>Lisp</w:t>
-      </w:r>
-      <w:proofErr w:type="spellEnd"/>
+        <w:t xml:space="preserve"> Lisp</w:t>
+      </w:r>
       <w:r>
         <w:t xml:space="preserve">, una variante de </w:t>
       </w:r>
@@ -2353,7 +2327,7 @@
     </w:p>
     <w:p>
       <w:pPr>
-        <w:pStyle w:val="Ttulo1"/>
+        <w:pStyle w:val="Heading1"/>
       </w:pPr>
       <w:bookmarkStart w:id="5" w:name="_Toc327307145"/>
       <w:r>
@@ -2364,12 +2338,12 @@
     <w:p>
       <w:pPr>
         <w:rPr>
-          <w:rStyle w:val="Textoennegrita"/>
-        </w:rPr>
-      </w:pPr>
-      <w:r>
-        <w:rPr>
-          <w:rStyle w:val="Textoennegrita"/>
+          <w:rStyle w:val="Strong"/>
+        </w:rPr>
+      </w:pPr>
+      <w:r>
+        <w:rPr>
+          <w:rStyle w:val="Strong"/>
         </w:rPr>
         <w:t>UI/UX</w:t>
       </w:r>
@@ -2397,12 +2371,12 @@
     <w:p>
       <w:pPr>
         <w:rPr>
-          <w:rStyle w:val="Textoennegrita"/>
-        </w:rPr>
-      </w:pPr>
-      <w:r>
-        <w:rPr>
-          <w:rStyle w:val="Textoennegrita"/>
+          <w:rStyle w:val="Strong"/>
+        </w:rPr>
+      </w:pPr>
+      <w:r>
+        <w:rPr>
+          <w:rStyle w:val="Strong"/>
         </w:rPr>
         <w:t>Extensibilidad</w:t>
       </w:r>
@@ -2441,96 +2415,272 @@
     <w:p>
       <w:pPr>
         <w:rPr>
-          <w:rStyle w:val="Textoennegrita"/>
-        </w:rPr>
-      </w:pPr>
-      <w:r>
-        <w:rPr>
-          <w:rStyle w:val="Textoennegrita"/>
+          <w:rStyle w:val="Strong"/>
+        </w:rPr>
+      </w:pPr>
+      <w:r>
+        <w:rPr>
+          <w:rStyle w:val="Strong"/>
         </w:rPr>
         <w:t>Facilidad de Uso</w:t>
       </w:r>
     </w:p>
     <w:p>
       <w:pPr>
-        <w:pStyle w:val="Ttulo1"/>
-      </w:pPr>
-      <w:bookmarkStart w:id="6" w:name="_GoBack"/>
-      <w:bookmarkEnd w:id="6"/>
+        <w:pStyle w:val="Heading1"/>
+      </w:pPr>
       <w:r>
         <w:t>Funcionalidades</w:t>
       </w:r>
     </w:p>
     <w:p>
       <w:r>
-        <w:t>A continuación se presenta dos listas de funcionalidades que tendrá el IDE propuesto. La primera lista consta de aquellas que no pueden faltar, dado que hacen a la esencia de una aplicación de este estilo. La segunda está compuesta por funcionalidades deseables, las cuales podrían llegar a incluirse como extensiones en el caso que se deseen.</w:t>
-      </w:r>
-    </w:p>
-    <w:p>
-      <w:pPr>
-        <w:rPr>
-          <w:rStyle w:val="Textoennegrita"/>
-        </w:rPr>
-      </w:pPr>
-      <w:r>
-        <w:rPr>
-          <w:rStyle w:val="Textoennegrita"/>
+        <w:t>A continuación se presenta dos listas de funcionalidades que tendrá el IDE propuesto. La primera consta de aquellas que no pueden faltar, dado que hacen a la esencia de una aplicación de este estilo. La segunda está compuesta por funcionalidades deseables, las cuales podrían llegar a incluirse como extensiones en el caso que se deseen.</w:t>
+      </w:r>
+    </w:p>
+    <w:p>
+      <w:pPr>
+        <w:rPr>
+          <w:rStyle w:val="Strong"/>
+        </w:rPr>
+      </w:pPr>
+      <w:r>
+        <w:rPr>
+          <w:rStyle w:val="Strong"/>
         </w:rPr>
         <w:t>Requeridas</w:t>
       </w:r>
     </w:p>
     <w:p>
       <w:pPr>
-        <w:pStyle w:val="Prrafodelista"/>
+        <w:pStyle w:val="ListParagraph"/>
         <w:numPr>
           <w:ilvl w:val="0"/>
           <w:numId w:val="3"/>
         </w:numPr>
       </w:pPr>
-    </w:p>
-    <w:p>
-      <w:pPr>
-        <w:rPr>
-          <w:rStyle w:val="Textoennegrita"/>
-        </w:rPr>
-      </w:pPr>
-      <w:r>
-        <w:rPr>
-          <w:rStyle w:val="Textoennegrita"/>
-        </w:rPr>
-        <w:t>Deseables</w:t>
-      </w:r>
-    </w:p>
-    <w:p>
-      <w:pPr>
-        <w:pStyle w:val="Prrafodelista"/>
+      <w:r>
+        <w:rPr>
+          <w:b/>
+        </w:rPr>
+        <w:lastRenderedPageBreak/>
+        <w:t>Operación comunes de e</w:t>
+      </w:r>
+      <w:r>
+        <w:rPr>
+          <w:b/>
+        </w:rPr>
+        <w:t>dición de texto</w:t>
+      </w:r>
+      <w:r>
+        <w:t>:</w:t>
+      </w:r>
+    </w:p>
+    <w:p>
+      <w:pPr>
+        <w:pStyle w:val="ListParagraph"/>
+        <w:numPr>
+          <w:ilvl w:val="1"/>
+          <w:numId w:val="3"/>
+        </w:numPr>
+      </w:pPr>
+      <w:r>
+        <w:t>Seleccionar, copiar, pegar, cortar</w:t>
+      </w:r>
+      <w:r>
+        <w:t>, buscar</w:t>
+      </w:r>
+      <w:r>
+        <w:t>, etc.</w:t>
+      </w:r>
+    </w:p>
+    <w:p>
+      <w:pPr>
+        <w:pStyle w:val="ListParagraph"/>
         <w:numPr>
           <w:ilvl w:val="0"/>
-          <w:numId w:val="2"/>
+          <w:numId w:val="3"/>
         </w:numPr>
       </w:pPr>
-    </w:p>
-    <w:p>
-      <w:pPr>
-        <w:pStyle w:val="Ttulo1"/>
-      </w:pPr>
-      <w:bookmarkStart w:id="7" w:name="_Toc327307147"/>
-      <w:r>
-        <w:t>Desventajas</w:t>
-      </w:r>
-      <w:bookmarkEnd w:id="7"/>
-    </w:p>
-    <w:p>
-      <w:pPr>
-        <w:pStyle w:val="Ttulo1"/>
-      </w:pPr>
-      <w:bookmarkStart w:id="8" w:name="_Toc327307148"/>
-      <w:r>
-        <w:t>Conclusión</w:t>
-      </w:r>
-      <w:bookmarkEnd w:id="8"/>
-    </w:p>
-    <w:p/>
+      <w:r>
+        <w:rPr>
+          <w:b/>
+        </w:rPr>
+        <w:t xml:space="preserve">Administración de </w:t>
+      </w:r>
+      <w:r>
+        <w:rPr>
+          <w:b/>
+        </w:rPr>
+        <w:t>P</w:t>
+      </w:r>
+      <w:r>
+        <w:rPr>
+          <w:b/>
+        </w:rPr>
+        <w:t>royectos</w:t>
+      </w:r>
+      <w:r>
+        <w:t>:</w:t>
+      </w:r>
+    </w:p>
+    <w:p>
+      <w:pPr>
+        <w:pStyle w:val="ListParagraph"/>
+        <w:numPr>
+          <w:ilvl w:val="1"/>
+          <w:numId w:val="3"/>
+        </w:numPr>
+      </w:pPr>
+      <w:r>
+        <w:t>Organización de archivos.</w:t>
+      </w:r>
+    </w:p>
+    <w:p>
+      <w:pPr>
+        <w:pStyle w:val="ListParagraph"/>
+        <w:numPr>
+          <w:ilvl w:val="1"/>
+          <w:numId w:val="3"/>
+        </w:numPr>
+      </w:pPr>
+      <w:r>
+        <w:t>Compilación del código.</w:t>
+      </w:r>
+    </w:p>
+    <w:p>
+      <w:pPr>
+        <w:pStyle w:val="ListParagraph"/>
+        <w:numPr>
+          <w:ilvl w:val="1"/>
+          <w:numId w:val="3"/>
+        </w:numPr>
+      </w:pPr>
+      <w:r>
+        <w:t>Configuración de ambiente de desarrollo.</w:t>
+      </w:r>
+    </w:p>
+    <w:p>
+      <w:pPr>
+        <w:pStyle w:val="ListParagraph"/>
+        <w:numPr>
+          <w:ilvl w:val="1"/>
+          <w:numId w:val="3"/>
+        </w:numPr>
+      </w:pPr>
+      <w:r>
+        <w:t>Manejo de dependencias.</w:t>
+      </w:r>
+    </w:p>
+    <w:p>
+      <w:pPr>
+        <w:pStyle w:val="ListParagraph"/>
+        <w:numPr>
+          <w:ilvl w:val="0"/>
+          <w:numId w:val="3"/>
+        </w:numPr>
+      </w:pPr>
+      <w:r>
+        <w:rPr>
+          <w:b/>
+        </w:rPr>
+        <w:t xml:space="preserve">Resaltado de </w:t>
+      </w:r>
+      <w:r>
+        <w:rPr>
+          <w:b/>
+        </w:rPr>
+        <w:t>C</w:t>
+      </w:r>
+      <w:r>
+        <w:rPr>
+          <w:b/>
+        </w:rPr>
+        <w:t>ódigo</w:t>
+      </w:r>
+      <w:r>
+        <w:t>:</w:t>
+      </w:r>
+    </w:p>
+    <w:p>
+      <w:pPr>
+        <w:pStyle w:val="ListParagraph"/>
+        <w:numPr>
+          <w:ilvl w:val="1"/>
+          <w:numId w:val="3"/>
+        </w:numPr>
+      </w:pPr>
+      <w:r>
+        <w:t>Palabras claves, delimitadores, comentarios, literales, construcciones especiales del lenguaje.</w:t>
+      </w:r>
+    </w:p>
+    <w:p>
+      <w:pPr>
+        <w:pStyle w:val="ListParagraph"/>
+        <w:numPr>
+          <w:ilvl w:val="0"/>
+          <w:numId w:val="3"/>
+        </w:numPr>
+      </w:pPr>
+      <w:r>
+        <w:rPr>
+          <w:b/>
+        </w:rPr>
+        <w:t>Refactorización de Código</w:t>
+      </w:r>
+      <w:r>
+        <w:t>:</w:t>
+      </w:r>
+    </w:p>
+    <w:p>
+      <w:pPr>
+        <w:pStyle w:val="ListParagraph"/>
+        <w:numPr>
+          <w:ilvl w:val="1"/>
+          <w:numId w:val="3"/>
+        </w:numPr>
+      </w:pPr>
+      <w:r>
+        <w:t>Modificación del nombre de las entidades que corresponden al lenguaje utilizado y actualización de referencias al mismo.</w:t>
+      </w:r>
+    </w:p>
+    <w:p>
+      <w:pPr>
+        <w:pStyle w:val="ListParagraph"/>
+        <w:numPr>
+          <w:ilvl w:val="0"/>
+          <w:numId w:val="3"/>
+        </w:numPr>
+      </w:pPr>
+      <w:r>
+        <w:rPr>
+          <w:b/>
+        </w:rPr>
+        <w:t>Auto-completar</w:t>
+      </w:r>
+      <w:r>
+        <w:t>:</w:t>
+      </w:r>
+    </w:p>
+    <w:p>
+      <w:pPr>
+        <w:pStyle w:val="ListParagraph"/>
+        <w:numPr>
+          <w:ilvl w:val="1"/>
+          <w:numId w:val="3"/>
+        </w:numPr>
+      </w:pPr>
+      <w:r>
+        <w:t xml:space="preserve">Presentación de opciones de </w:t>
+      </w:r>
+      <w:r>
+        <w:t>entidades y elementos disponibles dentro del código que se está editando, tanto aquellas definidas por el usuario como las provenientes de librerías de terceros.</w:t>
+      </w:r>
+    </w:p>
+    <w:p>
+      <w:bookmarkStart w:id="6" w:name="_GoBack"/>
+      <w:bookmarkEnd w:id="6"/>
+    </w:p>
     <w:p>
       <w:pPr>
         <w:spacing w:after="240" w:line="480" w:lineRule="auto"/>
@@ -2562,7 +2712,7 @@
       <w:sdtContent>
         <w:p>
           <w:pPr>
-            <w:pStyle w:val="Ttulo1"/>
+            <w:pStyle w:val="Heading1"/>
           </w:pPr>
           <w:r>
             <w:t>Bibliografía</w:t>
@@ -2577,7 +2727,7 @@
           <w:sdtContent>
             <w:p>
               <w:pPr>
-                <w:pStyle w:val="Bibliografa"/>
+                <w:pStyle w:val="Bibliography"/>
                 <w:ind w:left="720" w:hanging="720"/>
                 <w:rPr>
                   <w:noProof/>
@@ -2627,7 +2777,7 @@
             </w:p>
             <w:p>
               <w:pPr>
-                <w:pStyle w:val="Bibliografa"/>
+                <w:pStyle w:val="Bibliography"/>
                 <w:ind w:left="720" w:hanging="720"/>
                 <w:rPr>
                   <w:noProof/>
@@ -2665,7 +2815,7 @@
             </w:p>
             <w:p>
               <w:pPr>
-                <w:pStyle w:val="Bibliografa"/>
+                <w:pStyle w:val="Bibliography"/>
                 <w:ind w:left="720" w:hanging="720"/>
                 <w:rPr>
                   <w:noProof/>
@@ -2703,7 +2853,7 @@
             </w:p>
             <w:p>
               <w:pPr>
-                <w:pStyle w:val="Bibliografa"/>
+                <w:pStyle w:val="Bibliography"/>
                 <w:ind w:left="720" w:hanging="720"/>
                 <w:rPr>
                   <w:noProof/>
@@ -3008,7 +3158,7 @@
         <w:rFonts w:ascii="Symbol" w:hAnsi="Symbol" w:hint="default"/>
       </w:rPr>
     </w:lvl>
-    <w:lvl w:ilvl="1" w:tplc="2C0A0003" w:tentative="1">
+    <w:lvl w:ilvl="1" w:tplc="2C0A0003">
       <w:start w:val="1"/>
       <w:numFmt w:val="bullet"/>
       <w:lvlText w:val="o"/>
@@ -3284,11 +3434,11 @@
       <w:jc w:val="both"/>
     </w:pPr>
   </w:style>
-  <w:style w:type="paragraph" w:styleId="Ttulo1">
+  <w:style w:type="paragraph" w:styleId="Heading1">
     <w:name w:val="heading 1"/>
     <w:basedOn w:val="Normal"/>
     <w:next w:val="Normal"/>
-    <w:link w:val="Ttulo1Car"/>
+    <w:link w:val="Heading1Char"/>
     <w:uiPriority w:val="9"/>
     <w:qFormat/>
     <w:rsid w:val="0002716A"/>
@@ -3306,11 +3456,11 @@
       <w:szCs w:val="32"/>
     </w:rPr>
   </w:style>
-  <w:style w:type="paragraph" w:styleId="Ttulo2">
+  <w:style w:type="paragraph" w:styleId="Heading2">
     <w:name w:val="heading 2"/>
     <w:basedOn w:val="Normal"/>
     <w:next w:val="Normal"/>
-    <w:link w:val="Ttulo2Car"/>
+    <w:link w:val="Heading2Char"/>
     <w:uiPriority w:val="9"/>
     <w:semiHidden/>
     <w:unhideWhenUsed/>
@@ -3330,11 +3480,11 @@
       <w:szCs w:val="28"/>
     </w:rPr>
   </w:style>
-  <w:style w:type="paragraph" w:styleId="Ttulo3">
+  <w:style w:type="paragraph" w:styleId="Heading3">
     <w:name w:val="heading 3"/>
     <w:basedOn w:val="Normal"/>
     <w:next w:val="Normal"/>
-    <w:link w:val="Ttulo3Car"/>
+    <w:link w:val="Heading3Char"/>
     <w:uiPriority w:val="9"/>
     <w:semiHidden/>
     <w:unhideWhenUsed/>
@@ -3354,11 +3504,11 @@
       <w:szCs w:val="26"/>
     </w:rPr>
   </w:style>
-  <w:style w:type="paragraph" w:styleId="Ttulo4">
+  <w:style w:type="paragraph" w:styleId="Heading4">
     <w:name w:val="heading 4"/>
     <w:basedOn w:val="Normal"/>
     <w:next w:val="Normal"/>
-    <w:link w:val="Ttulo4Car"/>
+    <w:link w:val="Heading4Char"/>
     <w:uiPriority w:val="9"/>
     <w:semiHidden/>
     <w:unhideWhenUsed/>
@@ -3378,11 +3528,11 @@
       <w:szCs w:val="24"/>
     </w:rPr>
   </w:style>
-  <w:style w:type="paragraph" w:styleId="Ttulo5">
+  <w:style w:type="paragraph" w:styleId="Heading5">
     <w:name w:val="heading 5"/>
     <w:basedOn w:val="Normal"/>
     <w:next w:val="Normal"/>
-    <w:link w:val="Ttulo5Car"/>
+    <w:link w:val="Heading5Char"/>
     <w:uiPriority w:val="9"/>
     <w:semiHidden/>
     <w:unhideWhenUsed/>
@@ -3400,11 +3550,11 @@
       <w:iCs/>
     </w:rPr>
   </w:style>
-  <w:style w:type="paragraph" w:styleId="Ttulo6">
+  <w:style w:type="paragraph" w:styleId="Heading6">
     <w:name w:val="heading 6"/>
     <w:basedOn w:val="Normal"/>
     <w:next w:val="Normal"/>
-    <w:link w:val="Ttulo6Car"/>
+    <w:link w:val="Heading6Char"/>
     <w:uiPriority w:val="9"/>
     <w:semiHidden/>
     <w:unhideWhenUsed/>
@@ -3422,11 +3572,11 @@
       <w:iCs/>
     </w:rPr>
   </w:style>
-  <w:style w:type="paragraph" w:styleId="Ttulo7">
+  <w:style w:type="paragraph" w:styleId="Heading7">
     <w:name w:val="heading 7"/>
     <w:basedOn w:val="Normal"/>
     <w:next w:val="Normal"/>
-    <w:link w:val="Ttulo7Car"/>
+    <w:link w:val="Heading7Char"/>
     <w:uiPriority w:val="9"/>
     <w:semiHidden/>
     <w:unhideWhenUsed/>
@@ -3446,11 +3596,11 @@
       <w:szCs w:val="20"/>
     </w:rPr>
   </w:style>
-  <w:style w:type="paragraph" w:styleId="Ttulo8">
+  <w:style w:type="paragraph" w:styleId="Heading8">
     <w:name w:val="heading 8"/>
     <w:basedOn w:val="Normal"/>
     <w:next w:val="Normal"/>
-    <w:link w:val="Ttulo8Car"/>
+    <w:link w:val="Heading8Char"/>
     <w:uiPriority w:val="9"/>
     <w:semiHidden/>
     <w:unhideWhenUsed/>
@@ -3470,11 +3620,11 @@
       <w:szCs w:val="18"/>
     </w:rPr>
   </w:style>
-  <w:style w:type="paragraph" w:styleId="Ttulo9">
+  <w:style w:type="paragraph" w:styleId="Heading9">
     <w:name w:val="heading 9"/>
     <w:basedOn w:val="Normal"/>
     <w:next w:val="Normal"/>
-    <w:link w:val="Ttulo9Car"/>
+    <w:link w:val="Heading9Char"/>
     <w:uiPriority w:val="9"/>
     <w:semiHidden/>
     <w:unhideWhenUsed/>
@@ -3492,13 +3642,13 @@
       <w:szCs w:val="18"/>
     </w:rPr>
   </w:style>
-  <w:style w:type="character" w:default="1" w:styleId="Fuentedeprrafopredeter">
+  <w:style w:type="character" w:default="1" w:styleId="DefaultParagraphFont">
     <w:name w:val="Default Paragraph Font"/>
     <w:uiPriority w:val="1"/>
     <w:semiHidden/>
     <w:unhideWhenUsed/>
   </w:style>
-  <w:style w:type="table" w:default="1" w:styleId="Tablanormal">
+  <w:style w:type="table" w:default="1" w:styleId="TableNormal">
     <w:name w:val="Normal Table"/>
     <w:uiPriority w:val="99"/>
     <w:semiHidden/>
@@ -3513,16 +3663,16 @@
       </w:tblCellMar>
     </w:tblPr>
   </w:style>
-  <w:style w:type="numbering" w:default="1" w:styleId="Sinlista">
+  <w:style w:type="numbering" w:default="1" w:styleId="NoList">
     <w:name w:val="No List"/>
     <w:uiPriority w:val="99"/>
     <w:semiHidden/>
     <w:unhideWhenUsed/>
   </w:style>
-  <w:style w:type="character" w:customStyle="1" w:styleId="Ttulo1Car">
-    <w:name w:val="Título 1 Car"/>
-    <w:basedOn w:val="Fuentedeprrafopredeter"/>
-    <w:link w:val="Ttulo1"/>
+  <w:style w:type="character" w:customStyle="1" w:styleId="Heading1Char">
+    <w:name w:val="Heading 1 Char"/>
+    <w:basedOn w:val="DefaultParagraphFont"/>
+    <w:link w:val="Heading1"/>
     <w:uiPriority w:val="9"/>
     <w:rsid w:val="0002716A"/>
     <w:rPr>
@@ -3535,10 +3685,10 @@
       <w:szCs w:val="32"/>
     </w:rPr>
   </w:style>
-  <w:style w:type="character" w:customStyle="1" w:styleId="Ttulo2Car">
-    <w:name w:val="Título 2 Car"/>
-    <w:basedOn w:val="Fuentedeprrafopredeter"/>
-    <w:link w:val="Ttulo2"/>
+  <w:style w:type="character" w:customStyle="1" w:styleId="Heading2Char">
+    <w:name w:val="Heading 2 Char"/>
+    <w:basedOn w:val="DefaultParagraphFont"/>
+    <w:link w:val="Heading2"/>
     <w:uiPriority w:val="9"/>
     <w:semiHidden/>
     <w:rsid w:val="0002716A"/>
@@ -3552,10 +3702,10 @@
       <w:szCs w:val="28"/>
     </w:rPr>
   </w:style>
-  <w:style w:type="character" w:customStyle="1" w:styleId="Ttulo3Car">
-    <w:name w:val="Título 3 Car"/>
-    <w:basedOn w:val="Fuentedeprrafopredeter"/>
-    <w:link w:val="Ttulo3"/>
+  <w:style w:type="character" w:customStyle="1" w:styleId="Heading3Char">
+    <w:name w:val="Heading 3 Char"/>
+    <w:basedOn w:val="DefaultParagraphFont"/>
+    <w:link w:val="Heading3"/>
     <w:uiPriority w:val="9"/>
     <w:semiHidden/>
     <w:rsid w:val="0002716A"/>
@@ -3569,10 +3719,10 @@
       <w:szCs w:val="26"/>
     </w:rPr>
   </w:style>
-  <w:style w:type="character" w:customStyle="1" w:styleId="Ttulo4Car">
-    <w:name w:val="Título 4 Car"/>
-    <w:basedOn w:val="Fuentedeprrafopredeter"/>
-    <w:link w:val="Ttulo4"/>
+  <w:style w:type="character" w:customStyle="1" w:styleId="Heading4Char">
+    <w:name w:val="Heading 4 Char"/>
+    <w:basedOn w:val="DefaultParagraphFont"/>
+    <w:link w:val="Heading4"/>
     <w:uiPriority w:val="9"/>
     <w:semiHidden/>
     <w:rsid w:val="0002716A"/>
@@ -3586,10 +3736,10 @@
       <w:szCs w:val="24"/>
     </w:rPr>
   </w:style>
-  <w:style w:type="character" w:customStyle="1" w:styleId="Ttulo5Car">
-    <w:name w:val="Título 5 Car"/>
-    <w:basedOn w:val="Fuentedeprrafopredeter"/>
-    <w:link w:val="Ttulo5"/>
+  <w:style w:type="character" w:customStyle="1" w:styleId="Heading5Char">
+    <w:name w:val="Heading 5 Char"/>
+    <w:basedOn w:val="DefaultParagraphFont"/>
+    <w:link w:val="Heading5"/>
     <w:uiPriority w:val="9"/>
     <w:semiHidden/>
     <w:rsid w:val="0002716A"/>
@@ -3601,10 +3751,10 @@
       <w:iCs/>
     </w:rPr>
   </w:style>
-  <w:style w:type="character" w:customStyle="1" w:styleId="Ttulo6Car">
-    <w:name w:val="Título 6 Car"/>
-    <w:basedOn w:val="Fuentedeprrafopredeter"/>
-    <w:link w:val="Ttulo6"/>
+  <w:style w:type="character" w:customStyle="1" w:styleId="Heading6Char">
+    <w:name w:val="Heading 6 Char"/>
+    <w:basedOn w:val="DefaultParagraphFont"/>
+    <w:link w:val="Heading6"/>
     <w:uiPriority w:val="9"/>
     <w:semiHidden/>
     <w:rsid w:val="0002716A"/>
@@ -3616,10 +3766,10 @@
       <w:iCs/>
     </w:rPr>
   </w:style>
-  <w:style w:type="character" w:customStyle="1" w:styleId="Ttulo7Car">
-    <w:name w:val="Título 7 Car"/>
-    <w:basedOn w:val="Fuentedeprrafopredeter"/>
-    <w:link w:val="Ttulo7"/>
+  <w:style w:type="character" w:customStyle="1" w:styleId="Heading7Char">
+    <w:name w:val="Heading 7 Char"/>
+    <w:basedOn w:val="DefaultParagraphFont"/>
+    <w:link w:val="Heading7"/>
     <w:uiPriority w:val="9"/>
     <w:semiHidden/>
     <w:rsid w:val="0002716A"/>
@@ -3633,10 +3783,10 @@
       <w:szCs w:val="20"/>
     </w:rPr>
   </w:style>
-  <w:style w:type="character" w:customStyle="1" w:styleId="Ttulo8Car">
-    <w:name w:val="Título 8 Car"/>
-    <w:basedOn w:val="Fuentedeprrafopredeter"/>
-    <w:link w:val="Ttulo8"/>
+  <w:style w:type="character" w:customStyle="1" w:styleId="Heading8Char">
+    <w:name w:val="Heading 8 Char"/>
+    <w:basedOn w:val="DefaultParagraphFont"/>
+    <w:link w:val="Heading8"/>
     <w:uiPriority w:val="9"/>
     <w:semiHidden/>
     <w:rsid w:val="0002716A"/>
@@ -3650,10 +3800,10 @@
       <w:szCs w:val="18"/>
     </w:rPr>
   </w:style>
-  <w:style w:type="character" w:customStyle="1" w:styleId="Ttulo9Car">
-    <w:name w:val="Título 9 Car"/>
-    <w:basedOn w:val="Fuentedeprrafopredeter"/>
-    <w:link w:val="Ttulo9"/>
+  <w:style w:type="character" w:customStyle="1" w:styleId="Heading9Char">
+    <w:name w:val="Heading 9 Char"/>
+    <w:basedOn w:val="DefaultParagraphFont"/>
+    <w:link w:val="Heading9"/>
     <w:uiPriority w:val="9"/>
     <w:semiHidden/>
     <w:rsid w:val="0002716A"/>
@@ -3665,7 +3815,7 @@
       <w:szCs w:val="18"/>
     </w:rPr>
   </w:style>
-  <w:style w:type="paragraph" w:styleId="Epgrafe">
+  <w:style w:type="paragraph" w:styleId="Caption">
     <w:name w:val="caption"/>
     <w:basedOn w:val="Normal"/>
     <w:next w:val="Normal"/>
@@ -3680,11 +3830,11 @@
       <w:szCs w:val="18"/>
     </w:rPr>
   </w:style>
-  <w:style w:type="paragraph" w:styleId="Ttulo">
+  <w:style w:type="paragraph" w:styleId="Title">
     <w:name w:val="Title"/>
     <w:basedOn w:val="Normal"/>
     <w:next w:val="Normal"/>
-    <w:link w:val="TtuloCar"/>
+    <w:link w:val="TitleChar"/>
     <w:uiPriority w:val="10"/>
     <w:qFormat/>
     <w:rsid w:val="0002716A"/>
@@ -3699,10 +3849,10 @@
       <w:szCs w:val="60"/>
     </w:rPr>
   </w:style>
-  <w:style w:type="character" w:customStyle="1" w:styleId="TtuloCar">
-    <w:name w:val="Título Car"/>
-    <w:basedOn w:val="Fuentedeprrafopredeter"/>
-    <w:link w:val="Ttulo"/>
+  <w:style w:type="character" w:customStyle="1" w:styleId="TitleChar">
+    <w:name w:val="Title Char"/>
+    <w:basedOn w:val="DefaultParagraphFont"/>
+    <w:link w:val="Title"/>
     <w:uiPriority w:val="10"/>
     <w:rsid w:val="0002716A"/>
     <w:rPr>
@@ -3716,11 +3866,11 @@
       <w:szCs w:val="60"/>
     </w:rPr>
   </w:style>
-  <w:style w:type="paragraph" w:styleId="Subttulo">
+  <w:style w:type="paragraph" w:styleId="Subtitle">
     <w:name w:val="Subtitle"/>
     <w:basedOn w:val="Normal"/>
     <w:next w:val="Normal"/>
-    <w:link w:val="SubttuloCar"/>
+    <w:link w:val="SubtitleChar"/>
     <w:uiPriority w:val="11"/>
     <w:qFormat/>
     <w:rsid w:val="0002716A"/>
@@ -3737,10 +3887,10 @@
       <w:szCs w:val="24"/>
     </w:rPr>
   </w:style>
-  <w:style w:type="character" w:customStyle="1" w:styleId="SubttuloCar">
-    <w:name w:val="Subtítulo Car"/>
-    <w:basedOn w:val="Fuentedeprrafopredeter"/>
-    <w:link w:val="Subttulo"/>
+  <w:style w:type="character" w:customStyle="1" w:styleId="SubtitleChar">
+    <w:name w:val="Subtitle Char"/>
+    <w:basedOn w:val="DefaultParagraphFont"/>
+    <w:link w:val="Subtitle"/>
     <w:uiPriority w:val="11"/>
     <w:rsid w:val="0002716A"/>
     <w:rPr>
@@ -3752,9 +3902,9 @@
       <w:szCs w:val="24"/>
     </w:rPr>
   </w:style>
-  <w:style w:type="character" w:styleId="Textoennegrita">
+  <w:style w:type="character" w:styleId="Strong">
     <w:name w:val="Strong"/>
-    <w:basedOn w:val="Fuentedeprrafopredeter"/>
+    <w:basedOn w:val="DefaultParagraphFont"/>
     <w:uiPriority w:val="22"/>
     <w:qFormat/>
     <w:rsid w:val="0002716A"/>
@@ -3764,7 +3914,7 @@
       <w:spacing w:val="0"/>
     </w:rPr>
   </w:style>
-  <w:style w:type="character" w:styleId="nfasis">
+  <w:style w:type="character" w:styleId="Emphasis">
     <w:name w:val="Emphasis"/>
     <w:uiPriority w:val="20"/>
     <w:qFormat/>
@@ -3777,10 +3927,10 @@
       <w:color w:val="auto"/>
     </w:rPr>
   </w:style>
-  <w:style w:type="paragraph" w:styleId="Sinespaciado">
+  <w:style w:type="paragraph" w:styleId="NoSpacing">
     <w:name w:val="No Spacing"/>
     <w:basedOn w:val="Normal"/>
-    <w:link w:val="SinespaciadoCar"/>
+    <w:link w:val="NoSpacingChar"/>
     <w:uiPriority w:val="1"/>
     <w:qFormat/>
     <w:rsid w:val="0002716A"/>
@@ -3788,14 +3938,14 @@
       <w:spacing w:after="0"/>
     </w:pPr>
   </w:style>
-  <w:style w:type="character" w:customStyle="1" w:styleId="SinespaciadoCar">
-    <w:name w:val="Sin espaciado Car"/>
-    <w:basedOn w:val="Fuentedeprrafopredeter"/>
-    <w:link w:val="Sinespaciado"/>
+  <w:style w:type="character" w:customStyle="1" w:styleId="NoSpacingChar">
+    <w:name w:val="No Spacing Char"/>
+    <w:basedOn w:val="DefaultParagraphFont"/>
+    <w:link w:val="NoSpacing"/>
     <w:uiPriority w:val="1"/>
     <w:rsid w:val="00B32B14"/>
   </w:style>
-  <w:style w:type="paragraph" w:styleId="Prrafodelista">
+  <w:style w:type="paragraph" w:styleId="ListParagraph">
     <w:name w:val="List Paragraph"/>
     <w:basedOn w:val="Normal"/>
     <w:uiPriority w:val="34"/>
@@ -3806,11 +3956,11 @@
       <w:contextualSpacing/>
     </w:pPr>
   </w:style>
-  <w:style w:type="paragraph" w:styleId="Cita">
+  <w:style w:type="paragraph" w:styleId="Quote">
     <w:name w:val="Quote"/>
     <w:basedOn w:val="Normal"/>
     <w:next w:val="Normal"/>
-    <w:link w:val="CitaCar"/>
+    <w:link w:val="QuoteChar"/>
     <w:uiPriority w:val="29"/>
     <w:qFormat/>
     <w:rsid w:val="0002716A"/>
@@ -3818,21 +3968,21 @@
       <w:color w:val="5A5A5A" w:themeColor="text1" w:themeTint="A5"/>
     </w:rPr>
   </w:style>
-  <w:style w:type="character" w:customStyle="1" w:styleId="CitaCar">
-    <w:name w:val="Cita Car"/>
-    <w:basedOn w:val="Fuentedeprrafopredeter"/>
-    <w:link w:val="Cita"/>
+  <w:style w:type="character" w:customStyle="1" w:styleId="QuoteChar">
+    <w:name w:val="Quote Char"/>
+    <w:basedOn w:val="DefaultParagraphFont"/>
+    <w:link w:val="Quote"/>
     <w:uiPriority w:val="29"/>
     <w:rsid w:val="0002716A"/>
     <w:rPr>
       <w:color w:val="5A5A5A" w:themeColor="text1" w:themeTint="A5"/>
     </w:rPr>
   </w:style>
-  <w:style w:type="paragraph" w:styleId="Citadestacada">
+  <w:style w:type="paragraph" w:styleId="IntenseQuote">
     <w:name w:val="Intense Quote"/>
     <w:basedOn w:val="Normal"/>
     <w:next w:val="Normal"/>
-    <w:link w:val="CitadestacadaCar"/>
+    <w:link w:val="IntenseQuoteChar"/>
     <w:uiPriority w:val="30"/>
     <w:qFormat/>
     <w:rsid w:val="0002716A"/>
@@ -3849,10 +3999,10 @@
       <w:szCs w:val="20"/>
     </w:rPr>
   </w:style>
-  <w:style w:type="character" w:customStyle="1" w:styleId="CitadestacadaCar">
-    <w:name w:val="Cita destacada Car"/>
-    <w:basedOn w:val="Fuentedeprrafopredeter"/>
-    <w:link w:val="Citadestacada"/>
+  <w:style w:type="character" w:customStyle="1" w:styleId="IntenseQuoteChar">
+    <w:name w:val="Intense Quote Char"/>
+    <w:basedOn w:val="DefaultParagraphFont"/>
+    <w:link w:val="IntenseQuote"/>
     <w:uiPriority w:val="30"/>
     <w:rsid w:val="0002716A"/>
     <w:rPr>
@@ -3863,7 +4013,7 @@
       <w:szCs w:val="20"/>
     </w:rPr>
   </w:style>
-  <w:style w:type="character" w:styleId="nfasissutil">
+  <w:style w:type="character" w:styleId="SubtleEmphasis">
     <w:name w:val="Subtle Emphasis"/>
     <w:uiPriority w:val="19"/>
     <w:qFormat/>
@@ -3874,7 +4024,7 @@
       <w:color w:val="5A5A5A" w:themeColor="text1" w:themeTint="A5"/>
     </w:rPr>
   </w:style>
-  <w:style w:type="character" w:styleId="nfasisintenso">
+  <w:style w:type="character" w:styleId="IntenseEmphasis">
     <w:name w:val="Intense Emphasis"/>
     <w:uiPriority w:val="21"/>
     <w:qFormat/>
@@ -3888,7 +4038,7 @@
       <w:u w:val="single"/>
     </w:rPr>
   </w:style>
-  <w:style w:type="character" w:styleId="Referenciasutil">
+  <w:style w:type="character" w:styleId="SubtleReference">
     <w:name w:val="Subtle Reference"/>
     <w:uiPriority w:val="31"/>
     <w:qFormat/>
@@ -3897,7 +4047,7 @@
       <w:smallCaps/>
     </w:rPr>
   </w:style>
-  <w:style w:type="character" w:styleId="Referenciaintensa">
+  <w:style w:type="character" w:styleId="IntenseReference">
     <w:name w:val="Intense Reference"/>
     <w:uiPriority w:val="32"/>
     <w:qFormat/>
@@ -3909,7 +4059,7 @@
       <w:color w:val="auto"/>
     </w:rPr>
   </w:style>
-  <w:style w:type="character" w:styleId="Ttulodellibro">
+  <w:style w:type="character" w:styleId="BookTitle">
     <w:name w:val="Book Title"/>
     <w:uiPriority w:val="33"/>
     <w:qFormat/>
@@ -3923,9 +4073,9 @@
       <w:u w:val="single"/>
     </w:rPr>
   </w:style>
-  <w:style w:type="paragraph" w:styleId="TtulodeTDC">
+  <w:style w:type="paragraph" w:styleId="TOCHeading">
     <w:name w:val="TOC Heading"/>
-    <w:basedOn w:val="Ttulo1"/>
+    <w:basedOn w:val="Heading1"/>
     <w:next w:val="Normal"/>
     <w:uiPriority w:val="39"/>
     <w:semiHidden/>
@@ -3939,10 +4089,10 @@
       <w:lang w:bidi="en-US"/>
     </w:rPr>
   </w:style>
-  <w:style w:type="paragraph" w:styleId="Textodeglobo">
+  <w:style w:type="paragraph" w:styleId="BalloonText">
     <w:name w:val="Balloon Text"/>
     <w:basedOn w:val="Normal"/>
-    <w:link w:val="TextodegloboCar"/>
+    <w:link w:val="BalloonTextChar"/>
     <w:uiPriority w:val="99"/>
     <w:semiHidden/>
     <w:unhideWhenUsed/>
@@ -3956,10 +4106,10 @@
       <w:szCs w:val="16"/>
     </w:rPr>
   </w:style>
-  <w:style w:type="character" w:customStyle="1" w:styleId="TextodegloboCar">
-    <w:name w:val="Texto de globo Car"/>
-    <w:basedOn w:val="Fuentedeprrafopredeter"/>
-    <w:link w:val="Textodeglobo"/>
+  <w:style w:type="character" w:customStyle="1" w:styleId="BalloonTextChar">
+    <w:name w:val="Balloon Text Char"/>
+    <w:basedOn w:val="DefaultParagraphFont"/>
+    <w:link w:val="BalloonText"/>
     <w:uiPriority w:val="99"/>
     <w:semiHidden/>
     <w:rsid w:val="00AA4FC5"/>
@@ -3969,7 +4119,7 @@
       <w:szCs w:val="16"/>
     </w:rPr>
   </w:style>
-  <w:style w:type="paragraph" w:styleId="TDC1">
+  <w:style w:type="paragraph" w:styleId="TOC1">
     <w:name w:val="toc 1"/>
     <w:basedOn w:val="Normal"/>
     <w:next w:val="Normal"/>
@@ -3981,9 +4131,9 @@
       <w:spacing w:after="100"/>
     </w:pPr>
   </w:style>
-  <w:style w:type="character" w:styleId="Hipervnculo">
+  <w:style w:type="character" w:styleId="Hyperlink">
     <w:name w:val="Hyperlink"/>
-    <w:basedOn w:val="Fuentedeprrafopredeter"/>
+    <w:basedOn w:val="DefaultParagraphFont"/>
     <w:uiPriority w:val="99"/>
     <w:unhideWhenUsed/>
     <w:rsid w:val="00697248"/>
@@ -3992,7 +4142,7 @@
       <w:u w:val="single"/>
     </w:rPr>
   </w:style>
-  <w:style w:type="paragraph" w:styleId="Bibliografa">
+  <w:style w:type="paragraph" w:styleId="Bibliography">
     <w:name w:val="Bibliography"/>
     <w:basedOn w:val="Normal"/>
     <w:next w:val="Normal"/>
@@ -4173,11 +4323,11 @@
       <w:jc w:val="both"/>
     </w:pPr>
   </w:style>
-  <w:style w:type="paragraph" w:styleId="Ttulo1">
+  <w:style w:type="paragraph" w:styleId="Heading1">
     <w:name w:val="heading 1"/>
     <w:basedOn w:val="Normal"/>
     <w:next w:val="Normal"/>
-    <w:link w:val="Ttulo1Car"/>
+    <w:link w:val="Heading1Char"/>
     <w:uiPriority w:val="9"/>
     <w:qFormat/>
     <w:rsid w:val="0002716A"/>
@@ -4195,11 +4345,11 @@
       <w:szCs w:val="32"/>
     </w:rPr>
   </w:style>
-  <w:style w:type="paragraph" w:styleId="Ttulo2">
+  <w:style w:type="paragraph" w:styleId="Heading2">
     <w:name w:val="heading 2"/>
     <w:basedOn w:val="Normal"/>
     <w:next w:val="Normal"/>
-    <w:link w:val="Ttulo2Car"/>
+    <w:link w:val="Heading2Char"/>
     <w:uiPriority w:val="9"/>
     <w:semiHidden/>
     <w:unhideWhenUsed/>
@@ -4219,11 +4369,11 @@
       <w:szCs w:val="28"/>
     </w:rPr>
   </w:style>
-  <w:style w:type="paragraph" w:styleId="Ttulo3">
+  <w:style w:type="paragraph" w:styleId="Heading3">
     <w:name w:val="heading 3"/>
     <w:basedOn w:val="Normal"/>
     <w:next w:val="Normal"/>
-    <w:link w:val="Ttulo3Car"/>
+    <w:link w:val="Heading3Char"/>
     <w:uiPriority w:val="9"/>
     <w:semiHidden/>
     <w:unhideWhenUsed/>
@@ -4243,11 +4393,11 @@
       <w:szCs w:val="26"/>
     </w:rPr>
   </w:style>
-  <w:style w:type="paragraph" w:styleId="Ttulo4">
+  <w:style w:type="paragraph" w:styleId="Heading4">
     <w:name w:val="heading 4"/>
     <w:basedOn w:val="Normal"/>
     <w:next w:val="Normal"/>
-    <w:link w:val="Ttulo4Car"/>
+    <w:link w:val="Heading4Char"/>
     <w:uiPriority w:val="9"/>
     <w:semiHidden/>
     <w:unhideWhenUsed/>
@@ -4267,11 +4417,11 @@
       <w:szCs w:val="24"/>
     </w:rPr>
   </w:style>
-  <w:style w:type="paragraph" w:styleId="Ttulo5">
+  <w:style w:type="paragraph" w:styleId="Heading5">
     <w:name w:val="heading 5"/>
     <w:basedOn w:val="Normal"/>
     <w:next w:val="Normal"/>
-    <w:link w:val="Ttulo5Car"/>
+    <w:link w:val="Heading5Char"/>
     <w:uiPriority w:val="9"/>
     <w:semiHidden/>
     <w:unhideWhenUsed/>
@@ -4289,11 +4439,11 @@
       <w:iCs/>
     </w:rPr>
   </w:style>
-  <w:style w:type="paragraph" w:styleId="Ttulo6">
+  <w:style w:type="paragraph" w:styleId="Heading6">
     <w:name w:val="heading 6"/>
     <w:basedOn w:val="Normal"/>
     <w:next w:val="Normal"/>
-    <w:link w:val="Ttulo6Car"/>
+    <w:link w:val="Heading6Char"/>
     <w:uiPriority w:val="9"/>
     <w:semiHidden/>
     <w:unhideWhenUsed/>
@@ -4311,11 +4461,11 @@
       <w:iCs/>
     </w:rPr>
   </w:style>
-  <w:style w:type="paragraph" w:styleId="Ttulo7">
+  <w:style w:type="paragraph" w:styleId="Heading7">
     <w:name w:val="heading 7"/>
     <w:basedOn w:val="Normal"/>
     <w:next w:val="Normal"/>
-    <w:link w:val="Ttulo7Car"/>
+    <w:link w:val="Heading7Char"/>
     <w:uiPriority w:val="9"/>
     <w:semiHidden/>
     <w:unhideWhenUsed/>
@@ -4335,11 +4485,11 @@
       <w:szCs w:val="20"/>
     </w:rPr>
   </w:style>
-  <w:style w:type="paragraph" w:styleId="Ttulo8">
+  <w:style w:type="paragraph" w:styleId="Heading8">
     <w:name w:val="heading 8"/>
     <w:basedOn w:val="Normal"/>
     <w:next w:val="Normal"/>
-    <w:link w:val="Ttulo8Car"/>
+    <w:link w:val="Heading8Char"/>
     <w:uiPriority w:val="9"/>
     <w:semiHidden/>
     <w:unhideWhenUsed/>
@@ -4359,11 +4509,11 @@
       <w:szCs w:val="18"/>
     </w:rPr>
   </w:style>
-  <w:style w:type="paragraph" w:styleId="Ttulo9">
+  <w:style w:type="paragraph" w:styleId="Heading9">
     <w:name w:val="heading 9"/>
     <w:basedOn w:val="Normal"/>
     <w:next w:val="Normal"/>
-    <w:link w:val="Ttulo9Car"/>
+    <w:link w:val="Heading9Char"/>
     <w:uiPriority w:val="9"/>
     <w:semiHidden/>
     <w:unhideWhenUsed/>
@@ -4381,13 +4531,13 @@
       <w:szCs w:val="18"/>
     </w:rPr>
   </w:style>
-  <w:style w:type="character" w:default="1" w:styleId="Fuentedeprrafopredeter">
+  <w:style w:type="character" w:default="1" w:styleId="DefaultParagraphFont">
     <w:name w:val="Default Paragraph Font"/>
     <w:uiPriority w:val="1"/>
     <w:semiHidden/>
     <w:unhideWhenUsed/>
   </w:style>
-  <w:style w:type="table" w:default="1" w:styleId="Tablanormal">
+  <w:style w:type="table" w:default="1" w:styleId="TableNormal">
     <w:name w:val="Normal Table"/>
     <w:uiPriority w:val="99"/>
     <w:semiHidden/>
@@ -4402,16 +4552,16 @@
       </w:tblCellMar>
     </w:tblPr>
   </w:style>
-  <w:style w:type="numbering" w:default="1" w:styleId="Sinlista">
+  <w:style w:type="numbering" w:default="1" w:styleId="NoList">
     <w:name w:val="No List"/>
     <w:uiPriority w:val="99"/>
     <w:semiHidden/>
     <w:unhideWhenUsed/>
   </w:style>
-  <w:style w:type="character" w:customStyle="1" w:styleId="Ttulo1Car">
-    <w:name w:val="Título 1 Car"/>
-    <w:basedOn w:val="Fuentedeprrafopredeter"/>
-    <w:link w:val="Ttulo1"/>
+  <w:style w:type="character" w:customStyle="1" w:styleId="Heading1Char">
+    <w:name w:val="Heading 1 Char"/>
+    <w:basedOn w:val="DefaultParagraphFont"/>
+    <w:link w:val="Heading1"/>
     <w:uiPriority w:val="9"/>
     <w:rsid w:val="0002716A"/>
     <w:rPr>
@@ -4424,10 +4574,10 @@
       <w:szCs w:val="32"/>
     </w:rPr>
   </w:style>
-  <w:style w:type="character" w:customStyle="1" w:styleId="Ttulo2Car">
-    <w:name w:val="Título 2 Car"/>
-    <w:basedOn w:val="Fuentedeprrafopredeter"/>
-    <w:link w:val="Ttulo2"/>
+  <w:style w:type="character" w:customStyle="1" w:styleId="Heading2Char">
+    <w:name w:val="Heading 2 Char"/>
+    <w:basedOn w:val="DefaultParagraphFont"/>
+    <w:link w:val="Heading2"/>
     <w:uiPriority w:val="9"/>
     <w:semiHidden/>
     <w:rsid w:val="0002716A"/>
@@ -4441,10 +4591,10 @@
       <w:szCs w:val="28"/>
     </w:rPr>
   </w:style>
-  <w:style w:type="character" w:customStyle="1" w:styleId="Ttulo3Car">
-    <w:name w:val="Título 3 Car"/>
-    <w:basedOn w:val="Fuentedeprrafopredeter"/>
-    <w:link w:val="Ttulo3"/>
+  <w:style w:type="character" w:customStyle="1" w:styleId="Heading3Char">
+    <w:name w:val="Heading 3 Char"/>
+    <w:basedOn w:val="DefaultParagraphFont"/>
+    <w:link w:val="Heading3"/>
     <w:uiPriority w:val="9"/>
     <w:semiHidden/>
     <w:rsid w:val="0002716A"/>
@@ -4458,10 +4608,10 @@
       <w:szCs w:val="26"/>
     </w:rPr>
   </w:style>
-  <w:style w:type="character" w:customStyle="1" w:styleId="Ttulo4Car">
-    <w:name w:val="Título 4 Car"/>
-    <w:basedOn w:val="Fuentedeprrafopredeter"/>
-    <w:link w:val="Ttulo4"/>
+  <w:style w:type="character" w:customStyle="1" w:styleId="Heading4Char">
+    <w:name w:val="Heading 4 Char"/>
+    <w:basedOn w:val="DefaultParagraphFont"/>
+    <w:link w:val="Heading4"/>
     <w:uiPriority w:val="9"/>
     <w:semiHidden/>
     <w:rsid w:val="0002716A"/>
@@ -4475,10 +4625,10 @@
       <w:szCs w:val="24"/>
     </w:rPr>
   </w:style>
-  <w:style w:type="character" w:customStyle="1" w:styleId="Ttulo5Car">
-    <w:name w:val="Título 5 Car"/>
-    <w:basedOn w:val="Fuentedeprrafopredeter"/>
-    <w:link w:val="Ttulo5"/>
+  <w:style w:type="character" w:customStyle="1" w:styleId="Heading5Char">
+    <w:name w:val="Heading 5 Char"/>
+    <w:basedOn w:val="DefaultParagraphFont"/>
+    <w:link w:val="Heading5"/>
     <w:uiPriority w:val="9"/>
     <w:semiHidden/>
     <w:rsid w:val="0002716A"/>
@@ -4490,10 +4640,10 @@
       <w:iCs/>
     </w:rPr>
   </w:style>
-  <w:style w:type="character" w:customStyle="1" w:styleId="Ttulo6Car">
-    <w:name w:val="Título 6 Car"/>
-    <w:basedOn w:val="Fuentedeprrafopredeter"/>
-    <w:link w:val="Ttulo6"/>
+  <w:style w:type="character" w:customStyle="1" w:styleId="Heading6Char">
+    <w:name w:val="Heading 6 Char"/>
+    <w:basedOn w:val="DefaultParagraphFont"/>
+    <w:link w:val="Heading6"/>
     <w:uiPriority w:val="9"/>
     <w:semiHidden/>
     <w:rsid w:val="0002716A"/>
@@ -4505,10 +4655,10 @@
       <w:iCs/>
     </w:rPr>
   </w:style>
-  <w:style w:type="character" w:customStyle="1" w:styleId="Ttulo7Car">
-    <w:name w:val="Título 7 Car"/>
-    <w:basedOn w:val="Fuentedeprrafopredeter"/>
-    <w:link w:val="Ttulo7"/>
+  <w:style w:type="character" w:customStyle="1" w:styleId="Heading7Char">
+    <w:name w:val="Heading 7 Char"/>
+    <w:basedOn w:val="DefaultParagraphFont"/>
+    <w:link w:val="Heading7"/>
     <w:uiPriority w:val="9"/>
     <w:semiHidden/>
     <w:rsid w:val="0002716A"/>
@@ -4522,10 +4672,10 @@
       <w:szCs w:val="20"/>
     </w:rPr>
   </w:style>
-  <w:style w:type="character" w:customStyle="1" w:styleId="Ttulo8Car">
-    <w:name w:val="Título 8 Car"/>
-    <w:basedOn w:val="Fuentedeprrafopredeter"/>
-    <w:link w:val="Ttulo8"/>
+  <w:style w:type="character" w:customStyle="1" w:styleId="Heading8Char">
+    <w:name w:val="Heading 8 Char"/>
+    <w:basedOn w:val="DefaultParagraphFont"/>
+    <w:link w:val="Heading8"/>
     <w:uiPriority w:val="9"/>
     <w:semiHidden/>
     <w:rsid w:val="0002716A"/>
@@ -4539,10 +4689,10 @@
       <w:szCs w:val="18"/>
     </w:rPr>
   </w:style>
-  <w:style w:type="character" w:customStyle="1" w:styleId="Ttulo9Car">
-    <w:name w:val="Título 9 Car"/>
-    <w:basedOn w:val="Fuentedeprrafopredeter"/>
-    <w:link w:val="Ttulo9"/>
+  <w:style w:type="character" w:customStyle="1" w:styleId="Heading9Char">
+    <w:name w:val="Heading 9 Char"/>
+    <w:basedOn w:val="DefaultParagraphFont"/>
+    <w:link w:val="Heading9"/>
     <w:uiPriority w:val="9"/>
     <w:semiHidden/>
     <w:rsid w:val="0002716A"/>
@@ -4554,7 +4704,7 @@
       <w:szCs w:val="18"/>
     </w:rPr>
   </w:style>
-  <w:style w:type="paragraph" w:styleId="Epgrafe">
+  <w:style w:type="paragraph" w:styleId="Caption">
     <w:name w:val="caption"/>
     <w:basedOn w:val="Normal"/>
     <w:next w:val="Normal"/>
@@ -4569,11 +4719,11 @@
       <w:szCs w:val="18"/>
     </w:rPr>
   </w:style>
-  <w:style w:type="paragraph" w:styleId="Ttulo">
+  <w:style w:type="paragraph" w:styleId="Title">
     <w:name w:val="Title"/>
     <w:basedOn w:val="Normal"/>
     <w:next w:val="Normal"/>
-    <w:link w:val="TtuloCar"/>
+    <w:link w:val="TitleChar"/>
     <w:uiPriority w:val="10"/>
     <w:qFormat/>
     <w:rsid w:val="0002716A"/>
@@ -4588,10 +4738,10 @@
       <w:szCs w:val="60"/>
     </w:rPr>
   </w:style>
-  <w:style w:type="character" w:customStyle="1" w:styleId="TtuloCar">
-    <w:name w:val="Título Car"/>
-    <w:basedOn w:val="Fuentedeprrafopredeter"/>
-    <w:link w:val="Ttulo"/>
+  <w:style w:type="character" w:customStyle="1" w:styleId="TitleChar">
+    <w:name w:val="Title Char"/>
+    <w:basedOn w:val="DefaultParagraphFont"/>
+    <w:link w:val="Title"/>
     <w:uiPriority w:val="10"/>
     <w:rsid w:val="0002716A"/>
     <w:rPr>
@@ -4605,11 +4755,11 @@
       <w:szCs w:val="60"/>
     </w:rPr>
   </w:style>
-  <w:style w:type="paragraph" w:styleId="Subttulo">
+  <w:style w:type="paragraph" w:styleId="Subtitle">
     <w:name w:val="Subtitle"/>
     <w:basedOn w:val="Normal"/>
     <w:next w:val="Normal"/>
-    <w:link w:val="SubttuloCar"/>
+    <w:link w:val="SubtitleChar"/>
     <w:uiPriority w:val="11"/>
     <w:qFormat/>
     <w:rsid w:val="0002716A"/>
@@ -4626,10 +4776,10 @@
       <w:szCs w:val="24"/>
     </w:rPr>
   </w:style>
-  <w:style w:type="character" w:customStyle="1" w:styleId="SubttuloCar">
-    <w:name w:val="Subtítulo Car"/>
-    <w:basedOn w:val="Fuentedeprrafopredeter"/>
-    <w:link w:val="Subttulo"/>
+  <w:style w:type="character" w:customStyle="1" w:styleId="SubtitleChar">
+    <w:name w:val="Subtitle Char"/>
+    <w:basedOn w:val="DefaultParagraphFont"/>
+    <w:link w:val="Subtitle"/>
     <w:uiPriority w:val="11"/>
     <w:rsid w:val="0002716A"/>
     <w:rPr>
@@ -4641,9 +4791,9 @@
       <w:szCs w:val="24"/>
     </w:rPr>
   </w:style>
-  <w:style w:type="character" w:styleId="Textoennegrita">
+  <w:style w:type="character" w:styleId="Strong">
     <w:name w:val="Strong"/>
-    <w:basedOn w:val="Fuentedeprrafopredeter"/>
+    <w:basedOn w:val="DefaultParagraphFont"/>
     <w:uiPriority w:val="22"/>
     <w:qFormat/>
     <w:rsid w:val="0002716A"/>
@@ -4653,7 +4803,7 @@
       <w:spacing w:val="0"/>
     </w:rPr>
   </w:style>
-  <w:style w:type="character" w:styleId="nfasis">
+  <w:style w:type="character" w:styleId="Emphasis">
     <w:name w:val="Emphasis"/>
     <w:uiPriority w:val="20"/>
     <w:qFormat/>
@@ -4666,10 +4816,10 @@
       <w:color w:val="auto"/>
     </w:rPr>
   </w:style>
-  <w:style w:type="paragraph" w:styleId="Sinespaciado">
+  <w:style w:type="paragraph" w:styleId="NoSpacing">
     <w:name w:val="No Spacing"/>
     <w:basedOn w:val="Normal"/>
-    <w:link w:val="SinespaciadoCar"/>
+    <w:link w:val="NoSpacingChar"/>
     <w:uiPriority w:val="1"/>
     <w:qFormat/>
     <w:rsid w:val="0002716A"/>
@@ -4677,14 +4827,14 @@
       <w:spacing w:after="0"/>
     </w:pPr>
   </w:style>
-  <w:style w:type="character" w:customStyle="1" w:styleId="SinespaciadoCar">
-    <w:name w:val="Sin espaciado Car"/>
-    <w:basedOn w:val="Fuentedeprrafopredeter"/>
-    <w:link w:val="Sinespaciado"/>
+  <w:style w:type="character" w:customStyle="1" w:styleId="NoSpacingChar">
+    <w:name w:val="No Spacing Char"/>
+    <w:basedOn w:val="DefaultParagraphFont"/>
+    <w:link w:val="NoSpacing"/>
     <w:uiPriority w:val="1"/>
     <w:rsid w:val="00B32B14"/>
   </w:style>
-  <w:style w:type="paragraph" w:styleId="Prrafodelista">
+  <w:style w:type="paragraph" w:styleId="ListParagraph">
     <w:name w:val="List Paragraph"/>
     <w:basedOn w:val="Normal"/>
     <w:uiPriority w:val="34"/>
@@ -4695,11 +4845,11 @@
       <w:contextualSpacing/>
     </w:pPr>
   </w:style>
-  <w:style w:type="paragraph" w:styleId="Cita">
+  <w:style w:type="paragraph" w:styleId="Quote">
     <w:name w:val="Quote"/>
     <w:basedOn w:val="Normal"/>
     <w:next w:val="Normal"/>
-    <w:link w:val="CitaCar"/>
+    <w:link w:val="QuoteChar"/>
     <w:uiPriority w:val="29"/>
     <w:qFormat/>
     <w:rsid w:val="0002716A"/>
@@ -4707,21 +4857,21 @@
       <w:color w:val="5A5A5A" w:themeColor="text1" w:themeTint="A5"/>
     </w:rPr>
   </w:style>
-  <w:style w:type="character" w:customStyle="1" w:styleId="CitaCar">
-    <w:name w:val="Cita Car"/>
-    <w:basedOn w:val="Fuentedeprrafopredeter"/>
-    <w:link w:val="Cita"/>
+  <w:style w:type="character" w:customStyle="1" w:styleId="QuoteChar">
+    <w:name w:val="Quote Char"/>
+    <w:basedOn w:val="DefaultParagraphFont"/>
+    <w:link w:val="Quote"/>
     <w:uiPriority w:val="29"/>
     <w:rsid w:val="0002716A"/>
     <w:rPr>
       <w:color w:val="5A5A5A" w:themeColor="text1" w:themeTint="A5"/>
     </w:rPr>
   </w:style>
-  <w:style w:type="paragraph" w:styleId="Citadestacada">
+  <w:style w:type="paragraph" w:styleId="IntenseQuote">
     <w:name w:val="Intense Quote"/>
     <w:basedOn w:val="Normal"/>
     <w:next w:val="Normal"/>
-    <w:link w:val="CitadestacadaCar"/>
+    <w:link w:val="IntenseQuoteChar"/>
     <w:uiPriority w:val="30"/>
     <w:qFormat/>
     <w:rsid w:val="0002716A"/>
@@ -4738,10 +4888,10 @@
       <w:szCs w:val="20"/>
     </w:rPr>
   </w:style>
-  <w:style w:type="character" w:customStyle="1" w:styleId="CitadestacadaCar">
-    <w:name w:val="Cita destacada Car"/>
-    <w:basedOn w:val="Fuentedeprrafopredeter"/>
-    <w:link w:val="Citadestacada"/>
+  <w:style w:type="character" w:customStyle="1" w:styleId="IntenseQuoteChar">
+    <w:name w:val="Intense Quote Char"/>
+    <w:basedOn w:val="DefaultParagraphFont"/>
+    <w:link w:val="IntenseQuote"/>
     <w:uiPriority w:val="30"/>
     <w:rsid w:val="0002716A"/>
     <w:rPr>
@@ -4752,7 +4902,7 @@
       <w:szCs w:val="20"/>
     </w:rPr>
   </w:style>
-  <w:style w:type="character" w:styleId="nfasissutil">
+  <w:style w:type="character" w:styleId="SubtleEmphasis">
     <w:name w:val="Subtle Emphasis"/>
     <w:uiPriority w:val="19"/>
     <w:qFormat/>
@@ -4763,7 +4913,7 @@
       <w:color w:val="5A5A5A" w:themeColor="text1" w:themeTint="A5"/>
     </w:rPr>
   </w:style>
-  <w:style w:type="character" w:styleId="nfasisintenso">
+  <w:style w:type="character" w:styleId="IntenseEmphasis">
     <w:name w:val="Intense Emphasis"/>
     <w:uiPriority w:val="21"/>
     <w:qFormat/>
@@ -4777,7 +4927,7 @@
       <w:u w:val="single"/>
     </w:rPr>
   </w:style>
-  <w:style w:type="character" w:styleId="Referenciasutil">
+  <w:style w:type="character" w:styleId="SubtleReference">
     <w:name w:val="Subtle Reference"/>
     <w:uiPriority w:val="31"/>
     <w:qFormat/>
@@ -4786,7 +4936,7 @@
       <w:smallCaps/>
     </w:rPr>
   </w:style>
-  <w:style w:type="character" w:styleId="Referenciaintensa">
+  <w:style w:type="character" w:styleId="IntenseReference">
     <w:name w:val="Intense Reference"/>
     <w:uiPriority w:val="32"/>
     <w:qFormat/>
@@ -4798,7 +4948,7 @@
       <w:color w:val="auto"/>
     </w:rPr>
   </w:style>
-  <w:style w:type="character" w:styleId="Ttulodellibro">
+  <w:style w:type="character" w:styleId="BookTitle">
     <w:name w:val="Book Title"/>
     <w:uiPriority w:val="33"/>
     <w:qFormat/>
@@ -4812,9 +4962,9 @@
       <w:u w:val="single"/>
     </w:rPr>
   </w:style>
-  <w:style w:type="paragraph" w:styleId="TtulodeTDC">
+  <w:style w:type="paragraph" w:styleId="TOCHeading">
     <w:name w:val="TOC Heading"/>
-    <w:basedOn w:val="Ttulo1"/>
+    <w:basedOn w:val="Heading1"/>
     <w:next w:val="Normal"/>
     <w:uiPriority w:val="39"/>
     <w:semiHidden/>
@@ -4828,10 +4978,10 @@
       <w:lang w:bidi="en-US"/>
     </w:rPr>
   </w:style>
-  <w:style w:type="paragraph" w:styleId="Textodeglobo">
+  <w:style w:type="paragraph" w:styleId="BalloonText">
     <w:name w:val="Balloon Text"/>
     <w:basedOn w:val="Normal"/>
-    <w:link w:val="TextodegloboCar"/>
+    <w:link w:val="BalloonTextChar"/>
     <w:uiPriority w:val="99"/>
     <w:semiHidden/>
     <w:unhideWhenUsed/>
@@ -4845,10 +4995,10 @@
       <w:szCs w:val="16"/>
     </w:rPr>
   </w:style>
-  <w:style w:type="character" w:customStyle="1" w:styleId="TextodegloboCar">
-    <w:name w:val="Texto de globo Car"/>
-    <w:basedOn w:val="Fuentedeprrafopredeter"/>
-    <w:link w:val="Textodeglobo"/>
+  <w:style w:type="character" w:customStyle="1" w:styleId="BalloonTextChar">
+    <w:name w:val="Balloon Text Char"/>
+    <w:basedOn w:val="DefaultParagraphFont"/>
+    <w:link w:val="BalloonText"/>
     <w:uiPriority w:val="99"/>
     <w:semiHidden/>
     <w:rsid w:val="00AA4FC5"/>
@@ -4858,7 +5008,7 @@
       <w:szCs w:val="16"/>
     </w:rPr>
   </w:style>
-  <w:style w:type="paragraph" w:styleId="TDC1">
+  <w:style w:type="paragraph" w:styleId="TOC1">
     <w:name w:val="toc 1"/>
     <w:basedOn w:val="Normal"/>
     <w:next w:val="Normal"/>
@@ -4870,9 +5020,9 @@
       <w:spacing w:after="100"/>
     </w:pPr>
   </w:style>
-  <w:style w:type="character" w:styleId="Hipervnculo">
+  <w:style w:type="character" w:styleId="Hyperlink">
     <w:name w:val="Hyperlink"/>
-    <w:basedOn w:val="Fuentedeprrafopredeter"/>
+    <w:basedOn w:val="DefaultParagraphFont"/>
     <w:uiPriority w:val="99"/>
     <w:unhideWhenUsed/>
     <w:rsid w:val="00697248"/>
@@ -4881,7 +5031,7 @@
       <w:u w:val="single"/>
     </w:rPr>
   </w:style>
-  <w:style w:type="paragraph" w:styleId="Bibliografa">
+  <w:style w:type="paragraph" w:styleId="Bibliography">
     <w:name w:val="Bibliography"/>
     <w:basedOn w:val="Normal"/>
     <w:next w:val="Normal"/>
@@ -5267,7 +5417,7 @@
 </file>
 
 <file path=customXml/itemProps1.xml><?xml version="1.0" encoding="utf-8"?>
-<ds:datastoreItem xmlns:ds="http://schemas.openxmlformats.org/officeDocument/2006/customXml" ds:itemID="{0D492B15-1340-4178-A132-744CF158E2AF}">
+<ds:datastoreItem xmlns:ds="http://schemas.openxmlformats.org/officeDocument/2006/customXml" ds:itemID="{DF57FA66-9BF6-471E-B965-EE437F40C894}">
   <ds:schemaRefs>
     <ds:schemaRef ds:uri="http://schemas.openxmlformats.org/officeDocument/2006/bibliography"/>
   </ds:schemaRefs>

</xml_diff>